<commit_message>
Completed the blackbox test plan
</commit_message>
<xml_diff>
--- a/docs/Blackbox test plan.docx
+++ b/docs/Blackbox test plan.docx
@@ -4126,14 +4126,782 @@
         </w:p>
       </w:sdtContent>
     </w:sdt>
+    <w:sdt>
+      <w:sdtPr>
+        <w:id w:val="777217510"/>
+        <w:docPartObj>
+          <w:docPartGallery w:val="Table of Contents"/>
+          <w:docPartUnique/>
+        </w:docPartObj>
+      </w:sdtPr>
+      <w:sdtEndPr>
+        <w:rPr>
+          <w:b/>
+          <w:bCs/>
+          <w:smallCaps w:val="0"/>
+          <w:noProof/>
+          <w:spacing w:val="0"/>
+          <w:sz w:val="20"/>
+          <w:szCs w:val="20"/>
+        </w:rPr>
+      </w:sdtEndPr>
+      <w:sdtContent>
+        <w:p>
+          <w:pPr>
+            <w:pStyle w:val="TOCHeading"/>
+          </w:pPr>
+          <w:r>
+            <w:t>Inhaltsverzeichnis</w:t>
+          </w:r>
+        </w:p>
+        <w:p>
+          <w:pPr>
+            <w:pStyle w:val="TOC1"/>
+            <w:tabs>
+              <w:tab w:val="left" w:pos="440"/>
+              <w:tab w:val="right" w:leader="dot" w:pos="9062"/>
+            </w:tabs>
+            <w:rPr>
+              <w:noProof/>
+              <w:sz w:val="22"/>
+              <w:szCs w:val="22"/>
+              <w:lang w:eastAsia="de-CH"/>
+            </w:rPr>
+          </w:pPr>
+          <w:r>
+            <w:fldChar w:fldCharType="begin"/>
+          </w:r>
+          <w:r>
+            <w:instrText xml:space="preserve"> TOC \o "1-3" \h \z \u </w:instrText>
+          </w:r>
+          <w:r>
+            <w:fldChar w:fldCharType="separate"/>
+          </w:r>
+          <w:hyperlink w:anchor="_Toc405237359" w:history="1">
+            <w:r>
+              <w:rPr>
+                <w:rStyle w:val="Hyperlink"/>
+                <w:noProof/>
+              </w:rPr>
+              <w:t>2</w:t>
+            </w:r>
+            <w:r>
+              <w:rPr>
+                <w:noProof/>
+                <w:sz w:val="22"/>
+                <w:szCs w:val="22"/>
+                <w:lang w:eastAsia="de-CH"/>
+              </w:rPr>
+              <w:tab/>
+            </w:r>
+            <w:r>
+              <w:rPr>
+                <w:rStyle w:val="Hyperlink"/>
+                <w:noProof/>
+              </w:rPr>
+              <w:t>Vorwort</w:t>
+            </w:r>
+            <w:r>
+              <w:rPr>
+                <w:noProof/>
+                <w:webHidden/>
+              </w:rPr>
+              <w:tab/>
+            </w:r>
+            <w:r>
+              <w:rPr>
+                <w:noProof/>
+                <w:webHidden/>
+              </w:rPr>
+              <w:fldChar w:fldCharType="begin"/>
+            </w:r>
+            <w:r>
+              <w:rPr>
+                <w:noProof/>
+                <w:webHidden/>
+              </w:rPr>
+              <w:instrText xml:space="preserve"> PAGEREF _Toc405237359 \h </w:instrText>
+            </w:r>
+            <w:r>
+              <w:rPr>
+                <w:noProof/>
+                <w:webHidden/>
+              </w:rPr>
+            </w:r>
+            <w:r>
+              <w:rPr>
+                <w:noProof/>
+                <w:webHidden/>
+              </w:rPr>
+              <w:fldChar w:fldCharType="separate"/>
+            </w:r>
+            <w:r>
+              <w:rPr>
+                <w:noProof/>
+                <w:webHidden/>
+              </w:rPr>
+              <w:t>3</w:t>
+            </w:r>
+            <w:r>
+              <w:rPr>
+                <w:noProof/>
+                <w:webHidden/>
+              </w:rPr>
+              <w:fldChar w:fldCharType="end"/>
+            </w:r>
+          </w:hyperlink>
+        </w:p>
+        <w:p>
+          <w:pPr>
+            <w:pStyle w:val="TOC1"/>
+            <w:tabs>
+              <w:tab w:val="left" w:pos="440"/>
+              <w:tab w:val="right" w:leader="dot" w:pos="9062"/>
+            </w:tabs>
+            <w:rPr>
+              <w:noProof/>
+              <w:sz w:val="22"/>
+              <w:szCs w:val="22"/>
+              <w:lang w:eastAsia="de-CH"/>
+            </w:rPr>
+          </w:pPr>
+          <w:hyperlink w:anchor="_Toc405237360" w:history="1">
+            <w:r>
+              <w:rPr>
+                <w:rStyle w:val="Hyperlink"/>
+                <w:noProof/>
+              </w:rPr>
+              <w:t>3</w:t>
+            </w:r>
+            <w:r>
+              <w:rPr>
+                <w:noProof/>
+                <w:sz w:val="22"/>
+                <w:szCs w:val="22"/>
+                <w:lang w:eastAsia="de-CH"/>
+              </w:rPr>
+              <w:tab/>
+            </w:r>
+            <w:r>
+              <w:rPr>
+                <w:rStyle w:val="Hyperlink"/>
+                <w:noProof/>
+              </w:rPr>
+              <w:t>Neue Veranstaltung Erstellen</w:t>
+            </w:r>
+            <w:r>
+              <w:rPr>
+                <w:noProof/>
+                <w:webHidden/>
+              </w:rPr>
+              <w:tab/>
+            </w:r>
+            <w:r>
+              <w:rPr>
+                <w:noProof/>
+                <w:webHidden/>
+              </w:rPr>
+              <w:fldChar w:fldCharType="begin"/>
+            </w:r>
+            <w:r>
+              <w:rPr>
+                <w:noProof/>
+                <w:webHidden/>
+              </w:rPr>
+              <w:instrText xml:space="preserve"> PAGEREF _Toc405237360 \h </w:instrText>
+            </w:r>
+            <w:r>
+              <w:rPr>
+                <w:noProof/>
+                <w:webHidden/>
+              </w:rPr>
+            </w:r>
+            <w:r>
+              <w:rPr>
+                <w:noProof/>
+                <w:webHidden/>
+              </w:rPr>
+              <w:fldChar w:fldCharType="separate"/>
+            </w:r>
+            <w:r>
+              <w:rPr>
+                <w:noProof/>
+                <w:webHidden/>
+              </w:rPr>
+              <w:t>3</w:t>
+            </w:r>
+            <w:r>
+              <w:rPr>
+                <w:noProof/>
+                <w:webHidden/>
+              </w:rPr>
+              <w:fldChar w:fldCharType="end"/>
+            </w:r>
+          </w:hyperlink>
+        </w:p>
+        <w:p>
+          <w:pPr>
+            <w:pStyle w:val="TOC2"/>
+            <w:tabs>
+              <w:tab w:val="left" w:pos="880"/>
+              <w:tab w:val="right" w:leader="dot" w:pos="9062"/>
+            </w:tabs>
+            <w:rPr>
+              <w:noProof/>
+              <w:sz w:val="22"/>
+              <w:szCs w:val="22"/>
+              <w:lang w:eastAsia="de-CH"/>
+            </w:rPr>
+          </w:pPr>
+          <w:hyperlink w:anchor="_Toc405237361" w:history="1">
+            <w:r>
+              <w:rPr>
+                <w:rStyle w:val="Hyperlink"/>
+                <w:noProof/>
+              </w:rPr>
+              <w:t>3.1</w:t>
+            </w:r>
+            <w:r>
+              <w:rPr>
+                <w:noProof/>
+                <w:sz w:val="22"/>
+                <w:szCs w:val="22"/>
+                <w:lang w:eastAsia="de-CH"/>
+              </w:rPr>
+              <w:tab/>
+            </w:r>
+            <w:r>
+              <w:rPr>
+                <w:rStyle w:val="Hyperlink"/>
+                <w:noProof/>
+              </w:rPr>
+              <w:t>Bedingungen</w:t>
+            </w:r>
+            <w:r>
+              <w:rPr>
+                <w:noProof/>
+                <w:webHidden/>
+              </w:rPr>
+              <w:tab/>
+            </w:r>
+            <w:r>
+              <w:rPr>
+                <w:noProof/>
+                <w:webHidden/>
+              </w:rPr>
+              <w:fldChar w:fldCharType="begin"/>
+            </w:r>
+            <w:r>
+              <w:rPr>
+                <w:noProof/>
+                <w:webHidden/>
+              </w:rPr>
+              <w:instrText xml:space="preserve"> PAGEREF _Toc405237361 \h </w:instrText>
+            </w:r>
+            <w:r>
+              <w:rPr>
+                <w:noProof/>
+                <w:webHidden/>
+              </w:rPr>
+            </w:r>
+            <w:r>
+              <w:rPr>
+                <w:noProof/>
+                <w:webHidden/>
+              </w:rPr>
+              <w:fldChar w:fldCharType="separate"/>
+            </w:r>
+            <w:r>
+              <w:rPr>
+                <w:noProof/>
+                <w:webHidden/>
+              </w:rPr>
+              <w:t>3</w:t>
+            </w:r>
+            <w:r>
+              <w:rPr>
+                <w:noProof/>
+                <w:webHidden/>
+              </w:rPr>
+              <w:fldChar w:fldCharType="end"/>
+            </w:r>
+          </w:hyperlink>
+        </w:p>
+        <w:p>
+          <w:pPr>
+            <w:pStyle w:val="TOC2"/>
+            <w:tabs>
+              <w:tab w:val="left" w:pos="880"/>
+              <w:tab w:val="right" w:leader="dot" w:pos="9062"/>
+            </w:tabs>
+            <w:rPr>
+              <w:noProof/>
+              <w:sz w:val="22"/>
+              <w:szCs w:val="22"/>
+              <w:lang w:eastAsia="de-CH"/>
+            </w:rPr>
+          </w:pPr>
+          <w:hyperlink w:anchor="_Toc405237362" w:history="1">
+            <w:r>
+              <w:rPr>
+                <w:rStyle w:val="Hyperlink"/>
+                <w:noProof/>
+              </w:rPr>
+              <w:t>3.2</w:t>
+            </w:r>
+            <w:r>
+              <w:rPr>
+                <w:noProof/>
+                <w:sz w:val="22"/>
+                <w:szCs w:val="22"/>
+                <w:lang w:eastAsia="de-CH"/>
+              </w:rPr>
+              <w:tab/>
+            </w:r>
+            <w:r>
+              <w:rPr>
+                <w:rStyle w:val="Hyperlink"/>
+                <w:noProof/>
+              </w:rPr>
+              <w:t>Testschritte</w:t>
+            </w:r>
+            <w:r>
+              <w:rPr>
+                <w:noProof/>
+                <w:webHidden/>
+              </w:rPr>
+              <w:tab/>
+            </w:r>
+            <w:r>
+              <w:rPr>
+                <w:noProof/>
+                <w:webHidden/>
+              </w:rPr>
+              <w:fldChar w:fldCharType="begin"/>
+            </w:r>
+            <w:r>
+              <w:rPr>
+                <w:noProof/>
+                <w:webHidden/>
+              </w:rPr>
+              <w:instrText xml:space="preserve"> PAGEREF _Toc405237362 \h </w:instrText>
+            </w:r>
+            <w:r>
+              <w:rPr>
+                <w:noProof/>
+                <w:webHidden/>
+              </w:rPr>
+            </w:r>
+            <w:r>
+              <w:rPr>
+                <w:noProof/>
+                <w:webHidden/>
+              </w:rPr>
+              <w:fldChar w:fldCharType="separate"/>
+            </w:r>
+            <w:r>
+              <w:rPr>
+                <w:noProof/>
+                <w:webHidden/>
+              </w:rPr>
+              <w:t>3</w:t>
+            </w:r>
+            <w:r>
+              <w:rPr>
+                <w:noProof/>
+                <w:webHidden/>
+              </w:rPr>
+              <w:fldChar w:fldCharType="end"/>
+            </w:r>
+          </w:hyperlink>
+        </w:p>
+        <w:p>
+          <w:pPr>
+            <w:pStyle w:val="TOC2"/>
+            <w:tabs>
+              <w:tab w:val="left" w:pos="880"/>
+              <w:tab w:val="right" w:leader="dot" w:pos="9062"/>
+            </w:tabs>
+            <w:rPr>
+              <w:noProof/>
+              <w:sz w:val="22"/>
+              <w:szCs w:val="22"/>
+              <w:lang w:eastAsia="de-CH"/>
+            </w:rPr>
+          </w:pPr>
+          <w:hyperlink w:anchor="_Toc405237363" w:history="1">
+            <w:r>
+              <w:rPr>
+                <w:rStyle w:val="Hyperlink"/>
+                <w:noProof/>
+              </w:rPr>
+              <w:t>3.3</w:t>
+            </w:r>
+            <w:r>
+              <w:rPr>
+                <w:noProof/>
+                <w:sz w:val="22"/>
+                <w:szCs w:val="22"/>
+                <w:lang w:eastAsia="de-CH"/>
+              </w:rPr>
+              <w:tab/>
+            </w:r>
+            <w:r>
+              <w:rPr>
+                <w:rStyle w:val="Hyperlink"/>
+                <w:noProof/>
+              </w:rPr>
+              <w:t>Erwartetes Ergebnis</w:t>
+            </w:r>
+            <w:r>
+              <w:rPr>
+                <w:noProof/>
+                <w:webHidden/>
+              </w:rPr>
+              <w:tab/>
+            </w:r>
+            <w:r>
+              <w:rPr>
+                <w:noProof/>
+                <w:webHidden/>
+              </w:rPr>
+              <w:fldChar w:fldCharType="begin"/>
+            </w:r>
+            <w:r>
+              <w:rPr>
+                <w:noProof/>
+                <w:webHidden/>
+              </w:rPr>
+              <w:instrText xml:space="preserve"> PAGEREF _Toc405237363 \h </w:instrText>
+            </w:r>
+            <w:r>
+              <w:rPr>
+                <w:noProof/>
+                <w:webHidden/>
+              </w:rPr>
+            </w:r>
+            <w:r>
+              <w:rPr>
+                <w:noProof/>
+                <w:webHidden/>
+              </w:rPr>
+              <w:fldChar w:fldCharType="separate"/>
+            </w:r>
+            <w:r>
+              <w:rPr>
+                <w:noProof/>
+                <w:webHidden/>
+              </w:rPr>
+              <w:t>4</w:t>
+            </w:r>
+            <w:r>
+              <w:rPr>
+                <w:noProof/>
+                <w:webHidden/>
+              </w:rPr>
+              <w:fldChar w:fldCharType="end"/>
+            </w:r>
+          </w:hyperlink>
+        </w:p>
+        <w:p>
+          <w:pPr>
+            <w:pStyle w:val="TOC2"/>
+            <w:tabs>
+              <w:tab w:val="left" w:pos="880"/>
+              <w:tab w:val="right" w:leader="dot" w:pos="9062"/>
+            </w:tabs>
+            <w:rPr>
+              <w:noProof/>
+              <w:sz w:val="22"/>
+              <w:szCs w:val="22"/>
+              <w:lang w:eastAsia="de-CH"/>
+            </w:rPr>
+          </w:pPr>
+          <w:hyperlink w:anchor="_Toc405237364" w:history="1">
+            <w:r>
+              <w:rPr>
+                <w:rStyle w:val="Hyperlink"/>
+                <w:noProof/>
+              </w:rPr>
+              <w:t>3.4</w:t>
+            </w:r>
+            <w:r>
+              <w:rPr>
+                <w:noProof/>
+                <w:sz w:val="22"/>
+                <w:szCs w:val="22"/>
+                <w:lang w:eastAsia="de-CH"/>
+              </w:rPr>
+              <w:tab/>
+            </w:r>
+            <w:r>
+              <w:rPr>
+                <w:rStyle w:val="Hyperlink"/>
+                <w:noProof/>
+              </w:rPr>
+              <w:t>Effektives Ergebnis</w:t>
+            </w:r>
+            <w:r>
+              <w:rPr>
+                <w:noProof/>
+                <w:webHidden/>
+              </w:rPr>
+              <w:tab/>
+            </w:r>
+            <w:r>
+              <w:rPr>
+                <w:noProof/>
+                <w:webHidden/>
+              </w:rPr>
+              <w:fldChar w:fldCharType="begin"/>
+            </w:r>
+            <w:r>
+              <w:rPr>
+                <w:noProof/>
+                <w:webHidden/>
+              </w:rPr>
+              <w:instrText xml:space="preserve"> PAGEREF _Toc405237364 \h </w:instrText>
+            </w:r>
+            <w:r>
+              <w:rPr>
+                <w:noProof/>
+                <w:webHidden/>
+              </w:rPr>
+            </w:r>
+            <w:r>
+              <w:rPr>
+                <w:noProof/>
+                <w:webHidden/>
+              </w:rPr>
+              <w:fldChar w:fldCharType="separate"/>
+            </w:r>
+            <w:r>
+              <w:rPr>
+                <w:noProof/>
+                <w:webHidden/>
+              </w:rPr>
+              <w:t>5</w:t>
+            </w:r>
+            <w:r>
+              <w:rPr>
+                <w:noProof/>
+                <w:webHidden/>
+              </w:rPr>
+              <w:fldChar w:fldCharType="end"/>
+            </w:r>
+          </w:hyperlink>
+        </w:p>
+        <w:p>
+          <w:pPr>
+            <w:pStyle w:val="TOC2"/>
+            <w:tabs>
+              <w:tab w:val="left" w:pos="880"/>
+              <w:tab w:val="right" w:leader="dot" w:pos="9062"/>
+            </w:tabs>
+            <w:rPr>
+              <w:noProof/>
+              <w:sz w:val="22"/>
+              <w:szCs w:val="22"/>
+              <w:lang w:eastAsia="de-CH"/>
+            </w:rPr>
+          </w:pPr>
+          <w:hyperlink w:anchor="_Toc405237365" w:history="1">
+            <w:r>
+              <w:rPr>
+                <w:rStyle w:val="Hyperlink"/>
+                <w:noProof/>
+              </w:rPr>
+              <w:t>3.5</w:t>
+            </w:r>
+            <w:r>
+              <w:rPr>
+                <w:noProof/>
+                <w:sz w:val="22"/>
+                <w:szCs w:val="22"/>
+                <w:lang w:eastAsia="de-CH"/>
+              </w:rPr>
+              <w:tab/>
+            </w:r>
+            <w:r>
+              <w:rPr>
+                <w:rStyle w:val="Hyperlink"/>
+                <w:noProof/>
+              </w:rPr>
+              <w:t>Spezialfälle</w:t>
+            </w:r>
+            <w:r>
+              <w:rPr>
+                <w:noProof/>
+                <w:webHidden/>
+              </w:rPr>
+              <w:tab/>
+            </w:r>
+            <w:r>
+              <w:rPr>
+                <w:noProof/>
+                <w:webHidden/>
+              </w:rPr>
+              <w:fldChar w:fldCharType="begin"/>
+            </w:r>
+            <w:r>
+              <w:rPr>
+                <w:noProof/>
+                <w:webHidden/>
+              </w:rPr>
+              <w:instrText xml:space="preserve"> PAGEREF _Toc405237365 \h </w:instrText>
+            </w:r>
+            <w:r>
+              <w:rPr>
+                <w:noProof/>
+                <w:webHidden/>
+              </w:rPr>
+            </w:r>
+            <w:r>
+              <w:rPr>
+                <w:noProof/>
+                <w:webHidden/>
+              </w:rPr>
+              <w:fldChar w:fldCharType="separate"/>
+            </w:r>
+            <w:r>
+              <w:rPr>
+                <w:noProof/>
+                <w:webHidden/>
+              </w:rPr>
+              <w:t>6</w:t>
+            </w:r>
+            <w:r>
+              <w:rPr>
+                <w:noProof/>
+                <w:webHidden/>
+              </w:rPr>
+              <w:fldChar w:fldCharType="end"/>
+            </w:r>
+          </w:hyperlink>
+        </w:p>
+        <w:p>
+          <w:pPr>
+            <w:pStyle w:val="TOC2"/>
+            <w:tabs>
+              <w:tab w:val="left" w:pos="880"/>
+              <w:tab w:val="right" w:leader="dot" w:pos="9062"/>
+            </w:tabs>
+            <w:rPr>
+              <w:noProof/>
+              <w:sz w:val="22"/>
+              <w:szCs w:val="22"/>
+              <w:lang w:eastAsia="de-CH"/>
+            </w:rPr>
+          </w:pPr>
+          <w:hyperlink w:anchor="_Toc405237366" w:history="1">
+            <w:r>
+              <w:rPr>
+                <w:rStyle w:val="Hyperlink"/>
+                <w:noProof/>
+              </w:rPr>
+              <w:t>3.6</w:t>
+            </w:r>
+            <w:r>
+              <w:rPr>
+                <w:noProof/>
+                <w:sz w:val="22"/>
+                <w:szCs w:val="22"/>
+                <w:lang w:eastAsia="de-CH"/>
+              </w:rPr>
+              <w:tab/>
+            </w:r>
+            <w:r>
+              <w:rPr>
+                <w:rStyle w:val="Hyperlink"/>
+                <w:noProof/>
+              </w:rPr>
+              <w:t>Massnahmen</w:t>
+            </w:r>
+            <w:r>
+              <w:rPr>
+                <w:noProof/>
+                <w:webHidden/>
+              </w:rPr>
+              <w:tab/>
+            </w:r>
+            <w:r>
+              <w:rPr>
+                <w:noProof/>
+                <w:webHidden/>
+              </w:rPr>
+              <w:fldChar w:fldCharType="begin"/>
+            </w:r>
+            <w:r>
+              <w:rPr>
+                <w:noProof/>
+                <w:webHidden/>
+              </w:rPr>
+              <w:instrText xml:space="preserve"> PAGEREF _Toc405237366 \h </w:instrText>
+            </w:r>
+            <w:r>
+              <w:rPr>
+                <w:noProof/>
+                <w:webHidden/>
+              </w:rPr>
+            </w:r>
+            <w:r>
+              <w:rPr>
+                <w:noProof/>
+                <w:webHidden/>
+              </w:rPr>
+              <w:fldChar w:fldCharType="separate"/>
+            </w:r>
+            <w:r>
+              <w:rPr>
+                <w:noProof/>
+                <w:webHidden/>
+              </w:rPr>
+              <w:t>6</w:t>
+            </w:r>
+            <w:r>
+              <w:rPr>
+                <w:noProof/>
+                <w:webHidden/>
+              </w:rPr>
+              <w:fldChar w:fldCharType="end"/>
+            </w:r>
+          </w:hyperlink>
+        </w:p>
+        <w:p>
+          <w:r>
+            <w:rPr>
+              <w:b/>
+              <w:bCs/>
+              <w:noProof/>
+            </w:rPr>
+            <w:fldChar w:fldCharType="end"/>
+          </w:r>
+        </w:p>
+      </w:sdtContent>
+    </w:sdt>
     <w:p>
       <w:pPr>
+        <w:rPr>
+          <w:smallCaps/>
+          <w:spacing w:val="5"/>
+          <w:sz w:val="32"/>
+          <w:szCs w:val="32"/>
+        </w:rPr>
+      </w:pPr>
+      <w:r>
+        <w:br w:type="page"/>
+      </w:r>
+    </w:p>
+    <w:p>
+      <w:pPr>
         <w:pStyle w:val="Heading1"/>
       </w:pPr>
+      <w:bookmarkStart w:id="0" w:name="_Toc405237359"/>
       <w:r>
         <w:lastRenderedPageBreak/>
         <w:t>Vorwort</w:t>
       </w:r>
+      <w:bookmarkEnd w:id="0"/>
     </w:p>
     <w:p>
       <w:r>
@@ -4153,20 +4921,24 @@
       <w:pPr>
         <w:pStyle w:val="Heading1"/>
       </w:pPr>
+      <w:bookmarkStart w:id="1" w:name="_Toc405237360"/>
       <w:r>
         <w:t>N</w:t>
       </w:r>
       <w:r>
         <w:t>eue Veranstaltung Erstellen</w:t>
       </w:r>
+      <w:bookmarkEnd w:id="1"/>
     </w:p>
     <w:p>
       <w:pPr>
         <w:pStyle w:val="Heading2"/>
       </w:pPr>
+      <w:bookmarkStart w:id="2" w:name="_Toc405237361"/>
       <w:r>
         <w:t>Bedingungen</w:t>
       </w:r>
+      <w:bookmarkEnd w:id="2"/>
     </w:p>
     <w:p>
       <w:pPr>
@@ -4175,6 +4947,7 @@
           <w:ilvl w:val="0"/>
           <w:numId w:val="4"/>
         </w:numPr>
+        <w:ind w:left="360"/>
       </w:pPr>
       <w:r>
         <w:t xml:space="preserve">Die </w:t>
@@ -4190,6 +4963,7 @@
           <w:ilvl w:val="0"/>
           <w:numId w:val="4"/>
         </w:numPr>
+        <w:ind w:left="360"/>
       </w:pPr>
       <w:r>
         <w:t>Es in der Tabelle „</w:t>
@@ -4240,6 +5014,7 @@
           <w:ilvl w:val="0"/>
           <w:numId w:val="4"/>
         </w:numPr>
+        <w:ind w:left="360"/>
       </w:pPr>
       <w:r>
         <w:t>Die Applikation ist mit der Datenbank verbunden</w:t>
@@ -4252,6 +5027,7 @@
           <w:ilvl w:val="0"/>
           <w:numId w:val="4"/>
         </w:numPr>
+        <w:ind w:left="360"/>
       </w:pPr>
       <w:r>
         <w:t>Ein Administrator ist</w:t>
@@ -4270,17 +5046,16 @@
           <w:ilvl w:val="0"/>
           <w:numId w:val="4"/>
         </w:numPr>
-      </w:pPr>
-      <w:r>
-        <w:t xml:space="preserve">Der Benutzer muss ein lokales Bild </w:t>
-      </w:r>
-      <w:proofErr w:type="spellStart"/>
-      <w:r>
-        <w:t>names</w:t>
-      </w:r>
-      <w:proofErr w:type="spellEnd"/>
-      <w:r>
-        <w:t xml:space="preserve"> „Testbild.png“</w:t>
+        <w:ind w:left="360"/>
+      </w:pPr>
+      <w:r>
+        <w:t>Der Benutzer muss ein lokales Bild name</w:t>
+      </w:r>
+      <w:r>
+        <w:t>n</w:t>
+      </w:r>
+      <w:r>
+        <w:t>s „Testbild.png“</w:t>
       </w:r>
       <w:r>
         <w:t xml:space="preserve"> gespeichert haben</w:t>
@@ -4290,12 +5065,14 @@
       <w:pPr>
         <w:pStyle w:val="Heading2"/>
       </w:pPr>
-      <w:r>
-        <w:t xml:space="preserve">Test/ </w:t>
-      </w:r>
-      <w:r>
-        <w:t>Funktion</w:t>
-      </w:r>
+      <w:bookmarkStart w:id="3" w:name="_Toc405237362"/>
+      <w:r>
+        <w:t>Test</w:t>
+      </w:r>
+      <w:r>
+        <w:t>schritte</w:t>
+      </w:r>
+      <w:bookmarkEnd w:id="3"/>
     </w:p>
     <w:p>
       <w:pPr>
@@ -4304,6 +5081,8 @@
           <w:ilvl w:val="0"/>
           <w:numId w:val="5"/>
         </w:numPr>
+        <w:spacing w:line="360" w:lineRule="auto"/>
+        <w:ind w:left="360"/>
       </w:pPr>
       <w:r>
         <w:t>In der Navigationsleiste links „Manage</w:t>
@@ -4322,6 +5101,8 @@
           <w:ilvl w:val="0"/>
           <w:numId w:val="5"/>
         </w:numPr>
+        <w:spacing w:line="360" w:lineRule="auto"/>
+        <w:ind w:left="360"/>
       </w:pPr>
       <w:r>
         <w:t>Auf „Create Event“ klicken</w:t>
@@ -4334,6 +5115,8 @@
           <w:ilvl w:val="0"/>
           <w:numId w:val="5"/>
         </w:numPr>
+        <w:spacing w:line="360" w:lineRule="auto"/>
+        <w:ind w:left="360"/>
       </w:pPr>
       <w:r>
         <w:t>Eingabe von „</w:t>
@@ -4360,6 +5143,8 @@
           <w:ilvl w:val="0"/>
           <w:numId w:val="5"/>
         </w:numPr>
+        <w:spacing w:line="360" w:lineRule="auto"/>
+        <w:ind w:left="360"/>
       </w:pPr>
       <w:r>
         <w:t>Auswahl</w:t>
@@ -4384,6 +5169,8 @@
           <w:ilvl w:val="0"/>
           <w:numId w:val="5"/>
         </w:numPr>
+        <w:spacing w:line="360" w:lineRule="auto"/>
+        <w:ind w:left="360"/>
       </w:pPr>
       <w:r>
         <w:t>Eingabe von „</w:t>
@@ -4414,6 +5201,8 @@
           <w:ilvl w:val="0"/>
           <w:numId w:val="5"/>
         </w:numPr>
+        <w:spacing w:line="360" w:lineRule="auto"/>
+        <w:ind w:left="360"/>
       </w:pPr>
       <w:r>
         <w:t>Eingabe von „</w:t>
@@ -4444,6 +5233,8 @@
           <w:ilvl w:val="0"/>
           <w:numId w:val="5"/>
         </w:numPr>
+        <w:spacing w:line="360" w:lineRule="auto"/>
+        <w:ind w:left="360"/>
       </w:pPr>
       <w:r>
         <w:t>Eingabe von „</w:t>
@@ -4474,6 +5265,8 @@
           <w:ilvl w:val="0"/>
           <w:numId w:val="5"/>
         </w:numPr>
+        <w:spacing w:line="360" w:lineRule="auto"/>
+        <w:ind w:left="360"/>
       </w:pPr>
       <w:r>
         <w:t>Auswahl der lokalen Datei</w:t>
@@ -4498,6 +5291,8 @@
           <w:ilvl w:val="0"/>
           <w:numId w:val="5"/>
         </w:numPr>
+        <w:spacing w:line="360" w:lineRule="auto"/>
+        <w:ind w:left="360"/>
       </w:pPr>
       <w:r>
         <w:t>Eingabe von „</w:t>
@@ -4527,291 +5322,315 @@
           <w:ilvl w:val="0"/>
           <w:numId w:val="5"/>
         </w:numPr>
-      </w:pPr>
-      <w:r>
-        <w:t>Auf „Create Event“ klicken</w:t>
+        <w:spacing w:line="360" w:lineRule="auto"/>
+        <w:ind w:left="360"/>
+      </w:pPr>
+      <w:r>
+        <w:t>Vorstellung</w:t>
+      </w:r>
+      <w:r>
+        <w:t>en</w:t>
+      </w:r>
+      <w:r>
+        <w:t xml:space="preserve"> </w:t>
+      </w:r>
+      <w:r>
+        <w:t>Hinzufügen</w:t>
       </w:r>
     </w:p>
     <w:p>
       <w:pPr>
-        <w:pStyle w:val="Heading2"/>
-      </w:pPr>
-      <w:r>
-        <w:t>Erwartetes Ergebnis</w:t>
+        <w:pStyle w:val="ListParagraph"/>
+        <w:numPr>
+          <w:ilvl w:val="1"/>
+          <w:numId w:val="5"/>
+        </w:numPr>
+        <w:spacing w:line="360" w:lineRule="auto"/>
+        <w:ind w:left="700"/>
+      </w:pPr>
+      <w:r>
+        <w:t>Auf „</w:t>
+      </w:r>
+      <w:r>
+        <w:t>Create</w:t>
+      </w:r>
+      <w:r>
+        <w:t xml:space="preserve"> Show“ klicken</w:t>
       </w:r>
     </w:p>
     <w:p>
       <w:pPr>
-        <w:spacing w:after="60"/>
-      </w:pPr>
-      <w:r>
-        <w:t xml:space="preserve">In der Tabelle </w:t>
-      </w:r>
-      <w:r>
-        <w:t>„</w:t>
-      </w:r>
-      <w:proofErr w:type="spellStart"/>
-      <w:r>
-        <w:t>events</w:t>
-      </w:r>
-      <w:proofErr w:type="spellEnd"/>
-      <w:r>
-        <w:t xml:space="preserve">“ </w:t>
-      </w:r>
-      <w:r>
-        <w:t xml:space="preserve">wurde ein neuer </w:t>
-      </w:r>
-      <w:r>
-        <w:t xml:space="preserve">Eintrag </w:t>
-      </w:r>
-      <w:r>
-        <w:t>mit folgenden Werten erstellt:</w:t>
+        <w:pStyle w:val="ListParagraph"/>
+        <w:numPr>
+          <w:ilvl w:val="1"/>
+          <w:numId w:val="5"/>
+        </w:numPr>
+        <w:spacing w:line="360" w:lineRule="auto"/>
+        <w:ind w:left="700"/>
+      </w:pPr>
+      <w:r>
+        <w:t>Eingabe von „</w:t>
+      </w:r>
+      <w:r>
+        <w:t>01.01.2016</w:t>
+      </w:r>
+      <w:r>
+        <w:t>“ in das Eingabefeld „</w:t>
+      </w:r>
+      <w:r>
+        <w:t>Date</w:t>
+      </w:r>
+      <w:r>
+        <w:t>“</w:t>
       </w:r>
     </w:p>
     <w:p>
       <w:pPr>
-        <w:tabs>
-          <w:tab w:val="left" w:pos="1985"/>
-        </w:tabs>
-        <w:jc w:val="left"/>
-      </w:pPr>
-      <w:proofErr w:type="spellStart"/>
-      <w:r>
-        <w:t>genre_id</w:t>
-      </w:r>
-      <w:proofErr w:type="spellEnd"/>
-      <w:r>
-        <w:t>:</w:t>
-      </w:r>
-      <w:r>
-        <w:tab/>
-      </w:r>
-      <w:r>
-        <w:t>[</w:t>
-      </w:r>
-      <w:proofErr w:type="spellStart"/>
-      <w:r>
-        <w:t>Id</w:t>
-      </w:r>
-      <w:proofErr w:type="spellEnd"/>
-      <w:r>
-        <w:t xml:space="preserve"> des Genre mit dem Namen „Testgenre“]</w:t>
-      </w:r>
-      <w:r>
-        <w:br/>
-      </w:r>
-      <w:proofErr w:type="spellStart"/>
-      <w:r>
-        <w:t>name</w:t>
-      </w:r>
-      <w:proofErr w:type="spellEnd"/>
-      <w:r>
-        <w:t xml:space="preserve">: </w:t>
-      </w:r>
-      <w:r>
-        <w:tab/>
-        <w:t>„</w:t>
-      </w:r>
-      <w:proofErr w:type="spellStart"/>
-      <w:r>
-        <w:t>Testname</w:t>
-      </w:r>
-      <w:proofErr w:type="spellEnd"/>
-      <w:r>
-        <w:t>“</w:t>
-      </w:r>
-      <w:r>
-        <w:br/>
-      </w:r>
-      <w:proofErr w:type="spellStart"/>
-      <w:r>
-        <w:t>description</w:t>
-      </w:r>
-      <w:proofErr w:type="spellEnd"/>
-      <w:r>
-        <w:t xml:space="preserve">: </w:t>
-      </w:r>
-      <w:r>
-        <w:tab/>
-        <w:t>„</w:t>
-      </w:r>
-      <w:proofErr w:type="spellStart"/>
-      <w:r>
-        <w:t>Testdescription</w:t>
-      </w:r>
-      <w:proofErr w:type="spellEnd"/>
-      <w:r>
-        <w:t>“</w:t>
-      </w:r>
-      <w:r>
-        <w:br/>
-      </w:r>
-      <w:proofErr w:type="spellStart"/>
-      <w:r>
-        <w:t>duration</w:t>
-      </w:r>
-      <w:proofErr w:type="spellEnd"/>
-      <w:r>
-        <w:t xml:space="preserve">: </w:t>
-      </w:r>
-      <w:r>
-        <w:tab/>
-        <w:t>„</w:t>
-      </w:r>
-      <w:r>
-        <w:t>01:00:00</w:t>
-      </w:r>
-      <w:r>
-        <w:t>“</w:t>
-      </w:r>
-      <w:r>
-        <w:br/>
-      </w:r>
-      <w:proofErr w:type="spellStart"/>
-      <w:r>
-        <w:t>cast</w:t>
-      </w:r>
-      <w:proofErr w:type="spellEnd"/>
-      <w:r>
-        <w:t xml:space="preserve">: </w:t>
-      </w:r>
-      <w:r>
-        <w:tab/>
-        <w:t>„Testbesetzung“</w:t>
-      </w:r>
-      <w:r>
-        <w:br/>
-      </w:r>
-      <w:proofErr w:type="spellStart"/>
-      <w:r>
-        <w:t>image_path</w:t>
-      </w:r>
-      <w:proofErr w:type="spellEnd"/>
-      <w:r>
-        <w:t xml:space="preserve">: </w:t>
-      </w:r>
-      <w:r>
-        <w:tab/>
-      </w:r>
-      <w:r>
-        <w:t>„</w:t>
-      </w:r>
-      <w:r>
-        <w:t>[</w:t>
-      </w:r>
-      <w:proofErr w:type="spellStart"/>
-      <w:r>
-        <w:t>I</w:t>
-      </w:r>
-      <w:r>
-        <w:t>d</w:t>
-      </w:r>
-      <w:proofErr w:type="spellEnd"/>
-      <w:r>
-        <w:t xml:space="preserve"> der neuen Veranstaltung]</w:t>
-      </w:r>
-      <w:r>
-        <w:t>_</w:t>
-      </w:r>
-      <w:r>
-        <w:t>logo</w:t>
-      </w:r>
-      <w:r>
-        <w:t>.png“</w:t>
-      </w:r>
-      <w:r>
-        <w:br/>
-      </w:r>
-      <w:proofErr w:type="spellStart"/>
-      <w:r>
-        <w:t>image_description</w:t>
-      </w:r>
-      <w:proofErr w:type="spellEnd"/>
-      <w:r>
-        <w:t xml:space="preserve">: </w:t>
-      </w:r>
-      <w:r>
-        <w:tab/>
-        <w:t>„</w:t>
-      </w:r>
-      <w:r>
-        <w:t>Testbildbeschreibung</w:t>
+        <w:pStyle w:val="ListParagraph"/>
+        <w:numPr>
+          <w:ilvl w:val="1"/>
+          <w:numId w:val="5"/>
+        </w:numPr>
+        <w:spacing w:line="360" w:lineRule="auto"/>
+        <w:ind w:left="700"/>
+      </w:pPr>
+      <w:r>
+        <w:t>Eingabe von „</w:t>
+      </w:r>
+      <w:r>
+        <w:t>20:00</w:t>
+      </w:r>
+      <w:r>
+        <w:t>“ in das Eingabefeld „</w:t>
+      </w:r>
+      <w:r>
+        <w:t>Time</w:t>
       </w:r>
       <w:r>
         <w:t>“</w:t>
       </w:r>
     </w:p>
     <w:p>
-      <w:r>
-        <w:t>Im Ordner „/</w:t>
-      </w:r>
-      <w:proofErr w:type="spellStart"/>
-      <w:r>
-        <w:t>data</w:t>
-      </w:r>
-      <w:proofErr w:type="spellEnd"/>
-      <w:r>
-        <w:t>/</w:t>
-      </w:r>
-      <w:proofErr w:type="spellStart"/>
-      <w:r>
-        <w:t>images</w:t>
-      </w:r>
-      <w:proofErr w:type="spellEnd"/>
-      <w:r>
-        <w:t xml:space="preserve">/“ wurden die Dateien </w:t>
-      </w:r>
-      <w:r>
-        <w:t>„[</w:t>
-      </w:r>
-      <w:proofErr w:type="spellStart"/>
-      <w:r>
-        <w:t>Id</w:t>
-      </w:r>
-      <w:proofErr w:type="spellEnd"/>
-      <w:r>
-        <w:t xml:space="preserve"> der neuen Veranstaltung]_logo.png“</w:t>
-      </w:r>
-      <w:r>
-        <w:t xml:space="preserve"> (Originalgrösse) und </w:t>
-      </w:r>
-      <w:r>
-        <w:t>„[</w:t>
-      </w:r>
-      <w:proofErr w:type="spellStart"/>
-      <w:r>
-        <w:t>Id</w:t>
-      </w:r>
-      <w:proofErr w:type="spellEnd"/>
-      <w:r>
-        <w:t xml:space="preserve"> der neuen Veranstaltung]_logo</w:t>
-      </w:r>
-      <w:r>
-        <w:t>.thumb.</w:t>
-      </w:r>
-      <w:r>
-        <w:t>png“</w:t>
-      </w:r>
-      <w:r>
-        <w:t xml:space="preserve"> (100x</w:t>
-      </w:r>
-      <w:r>
-        <w:t>100 Pixel) erstellt</w:t>
-      </w:r>
-      <w:r>
-        <w:t>. D</w:t>
-      </w:r>
-      <w:r>
-        <w:t xml:space="preserve">as Bild entspricht </w:t>
-      </w:r>
-      <w:r>
-        <w:t xml:space="preserve">bis auf die Grösse </w:t>
-      </w:r>
-      <w:r>
-        <w:t>der lokalen Datei „Testbild.png“</w:t>
-      </w:r>
-      <w:r>
-        <w:t>.</w:t>
+      <w:pPr>
+        <w:pStyle w:val="ListParagraph"/>
+        <w:numPr>
+          <w:ilvl w:val="1"/>
+          <w:numId w:val="5"/>
+        </w:numPr>
+        <w:spacing w:line="360" w:lineRule="auto"/>
+        <w:ind w:left="700"/>
+      </w:pPr>
+      <w:r>
+        <w:t>Auf „</w:t>
+      </w:r>
+      <w:r>
+        <w:t xml:space="preserve">Create </w:t>
+      </w:r>
+      <w:r>
+        <w:t>Show“ klicken</w:t>
+      </w:r>
+    </w:p>
+    <w:p>
+      <w:pPr>
+        <w:pStyle w:val="ListParagraph"/>
+        <w:numPr>
+          <w:ilvl w:val="1"/>
+          <w:numId w:val="5"/>
+        </w:numPr>
+        <w:spacing w:line="360" w:lineRule="auto"/>
+        <w:ind w:left="700"/>
+      </w:pPr>
+      <w:r>
+        <w:t xml:space="preserve">Vorgang </w:t>
+      </w:r>
+      <w:r>
+        <w:t>a. bis d.</w:t>
+      </w:r>
+      <w:r>
+        <w:t xml:space="preserve"> mit</w:t>
+      </w:r>
+      <w:r>
+        <w:t xml:space="preserve"> „02.01.2016“ als Date und „21:30“ als Time wiederholen</w:t>
+      </w:r>
+    </w:p>
+    <w:p>
+      <w:pPr>
+        <w:pStyle w:val="ListParagraph"/>
+        <w:numPr>
+          <w:ilvl w:val="0"/>
+          <w:numId w:val="5"/>
+        </w:numPr>
+        <w:spacing w:line="360" w:lineRule="auto"/>
+        <w:ind w:left="360"/>
+      </w:pPr>
+      <w:r>
+        <w:t>Link</w:t>
+      </w:r>
+      <w:r>
+        <w:t>s</w:t>
+      </w:r>
+      <w:r>
+        <w:t xml:space="preserve"> Hinzufügen</w:t>
+      </w:r>
+    </w:p>
+    <w:p>
+      <w:pPr>
+        <w:pStyle w:val="ListParagraph"/>
+        <w:numPr>
+          <w:ilvl w:val="1"/>
+          <w:numId w:val="5"/>
+        </w:numPr>
+        <w:spacing w:line="360" w:lineRule="auto"/>
+        <w:ind w:left="700"/>
+      </w:pPr>
+      <w:r>
+        <w:t xml:space="preserve">Auf „Create </w:t>
+      </w:r>
+      <w:r>
+        <w:t>Link</w:t>
+      </w:r>
+      <w:r>
+        <w:t>“ klicken</w:t>
+      </w:r>
+    </w:p>
+    <w:p>
+      <w:pPr>
+        <w:pStyle w:val="ListParagraph"/>
+        <w:numPr>
+          <w:ilvl w:val="1"/>
+          <w:numId w:val="5"/>
+        </w:numPr>
+        <w:spacing w:line="360" w:lineRule="auto"/>
+        <w:ind w:left="700"/>
+      </w:pPr>
+      <w:r>
+        <w:t>Eingabe von „</w:t>
+      </w:r>
+      <w:r>
+        <w:t>Kulturscheune</w:t>
+      </w:r>
+      <w:r>
+        <w:t xml:space="preserve">“ in das </w:t>
+      </w:r>
+      <w:r>
+        <w:t xml:space="preserve">Textfeld </w:t>
+      </w:r>
+      <w:r>
+        <w:t>„</w:t>
+      </w:r>
+      <w:r>
+        <w:t>Name</w:t>
+      </w:r>
+      <w:r>
+        <w:t>“</w:t>
+      </w:r>
+    </w:p>
+    <w:p>
+      <w:pPr>
+        <w:pStyle w:val="ListParagraph"/>
+        <w:numPr>
+          <w:ilvl w:val="1"/>
+          <w:numId w:val="5"/>
+        </w:numPr>
+        <w:spacing w:line="360" w:lineRule="auto"/>
+        <w:ind w:left="700"/>
+      </w:pPr>
+      <w:r>
+        <w:t>Eingabe von „</w:t>
+      </w:r>
+      <w:hyperlink r:id="rId9" w:history="1">
+        <w:r>
+          <w:rPr>
+            <w:rStyle w:val="Hyperlink"/>
+          </w:rPr>
+          <w:t>http://www.kulturscheune.ch</w:t>
+        </w:r>
+      </w:hyperlink>
+      <w:r>
+        <w:t>“ in das Eingabefeld „</w:t>
+      </w:r>
+      <w:r>
+        <w:t>URL</w:t>
+      </w:r>
+      <w:r>
+        <w:t>“</w:t>
+      </w:r>
+    </w:p>
+    <w:p>
+      <w:pPr>
+        <w:pStyle w:val="ListParagraph"/>
+        <w:numPr>
+          <w:ilvl w:val="1"/>
+          <w:numId w:val="5"/>
+        </w:numPr>
+        <w:spacing w:line="360" w:lineRule="auto"/>
+        <w:ind w:left="700"/>
+      </w:pPr>
+      <w:r>
+        <w:t>Auf „Create Link“ klicken</w:t>
+      </w:r>
+    </w:p>
+    <w:p>
+      <w:pPr>
+        <w:pStyle w:val="ListParagraph"/>
+        <w:numPr>
+          <w:ilvl w:val="1"/>
+          <w:numId w:val="5"/>
+        </w:numPr>
+        <w:spacing w:line="360" w:lineRule="auto"/>
+        <w:ind w:left="700"/>
+      </w:pPr>
+      <w:r>
+        <w:t>Vorgang</w:t>
+      </w:r>
+      <w:r>
+        <w:t xml:space="preserve"> a. bis d.</w:t>
+      </w:r>
+      <w:r>
+        <w:t xml:space="preserve"> mit „</w:t>
+      </w:r>
+      <w:r>
+        <w:t>GIBM</w:t>
+      </w:r>
+      <w:r>
+        <w:t xml:space="preserve">“ als </w:t>
+      </w:r>
+      <w:r>
+        <w:t>Name</w:t>
+      </w:r>
+      <w:r>
+        <w:t xml:space="preserve"> und „</w:t>
+      </w:r>
+      <w:hyperlink r:id="rId10" w:history="1">
+        <w:r>
+          <w:rPr>
+            <w:rStyle w:val="Hyperlink"/>
+          </w:rPr>
+          <w:t>http://www.gibm.ch</w:t>
+        </w:r>
+      </w:hyperlink>
+      <w:r>
+        <w:t xml:space="preserve">“ als </w:t>
+      </w:r>
+      <w:r>
+        <w:t>URL</w:t>
+      </w:r>
+      <w:r>
+        <w:t xml:space="preserve"> wiederholen</w:t>
+      </w:r>
+    </w:p>
+    <w:p>
+      <w:pPr>
+        <w:pStyle w:val="ListParagraph"/>
+        <w:numPr>
+          <w:ilvl w:val="0"/>
+          <w:numId w:val="5"/>
+        </w:numPr>
+        <w:spacing w:line="360" w:lineRule="auto"/>
+        <w:ind w:left="360"/>
+      </w:pPr>
+      <w:r>
+        <w:t>Auf „Create Event“ klicken</w:t>
       </w:r>
     </w:p>
     <w:p>
@@ -4831,10 +5650,641 @@
       <w:pPr>
         <w:pStyle w:val="Heading2"/>
       </w:pPr>
+      <w:bookmarkStart w:id="4" w:name="_Toc405237363"/>
+      <w:r>
+        <w:lastRenderedPageBreak/>
+        <w:t>Erwartetes Ergebnis</w:t>
+      </w:r>
+      <w:bookmarkEnd w:id="4"/>
+    </w:p>
+    <w:p>
+      <w:pPr>
+        <w:pStyle w:val="ListParagraph"/>
+        <w:numPr>
+          <w:ilvl w:val="0"/>
+          <w:numId w:val="16"/>
+        </w:numPr>
+        <w:spacing w:after="60"/>
+      </w:pPr>
+      <w:r>
+        <w:t xml:space="preserve">In der Tabelle </w:t>
+      </w:r>
+      <w:r>
+        <w:t>„</w:t>
+      </w:r>
+      <w:proofErr w:type="spellStart"/>
+      <w:r>
+        <w:t>events</w:t>
+      </w:r>
+      <w:proofErr w:type="spellEnd"/>
+      <w:r>
+        <w:t xml:space="preserve">“ </w:t>
+      </w:r>
+      <w:r>
+        <w:t xml:space="preserve">wurde ein neuer </w:t>
+      </w:r>
+      <w:r>
+        <w:t xml:space="preserve">Eintrag </w:t>
+      </w:r>
+      <w:r>
+        <w:t>mit</w:t>
+      </w:r>
+      <w:r>
+        <w:t xml:space="preserve"> den</w:t>
+      </w:r>
+      <w:r>
+        <w:t xml:space="preserve"> folgenden Werten erstellt:</w:t>
+      </w:r>
+    </w:p>
+    <w:p>
+      <w:pPr>
+        <w:tabs>
+          <w:tab w:val="left" w:pos="1985"/>
+        </w:tabs>
+        <w:jc w:val="left"/>
+      </w:pPr>
+      <w:proofErr w:type="spellStart"/>
+      <w:r>
+        <w:t>genre_id</w:t>
+      </w:r>
+      <w:proofErr w:type="spellEnd"/>
+      <w:r>
+        <w:t>:</w:t>
+      </w:r>
+      <w:r>
+        <w:tab/>
+      </w:r>
+      <w:r>
+        <w:t>[</w:t>
+      </w:r>
+      <w:proofErr w:type="spellStart"/>
+      <w:r>
+        <w:t>Id</w:t>
+      </w:r>
+      <w:proofErr w:type="spellEnd"/>
+      <w:r>
+        <w:t xml:space="preserve"> des Genre mit dem Namen „Testgenre“]</w:t>
+      </w:r>
+      <w:r>
+        <w:br/>
+      </w:r>
+      <w:proofErr w:type="spellStart"/>
+      <w:r>
+        <w:t>name</w:t>
+      </w:r>
+      <w:proofErr w:type="spellEnd"/>
+      <w:r>
+        <w:t xml:space="preserve">: </w:t>
+      </w:r>
+      <w:r>
+        <w:tab/>
+        <w:t>„</w:t>
+      </w:r>
+      <w:proofErr w:type="spellStart"/>
+      <w:r>
+        <w:t>Testname</w:t>
+      </w:r>
+      <w:proofErr w:type="spellEnd"/>
+      <w:r>
+        <w:t>“</w:t>
+      </w:r>
+      <w:r>
+        <w:br/>
+      </w:r>
+      <w:proofErr w:type="spellStart"/>
+      <w:r>
+        <w:t>description</w:t>
+      </w:r>
+      <w:proofErr w:type="spellEnd"/>
+      <w:r>
+        <w:t xml:space="preserve">: </w:t>
+      </w:r>
+      <w:r>
+        <w:tab/>
+        <w:t>„</w:t>
+      </w:r>
+      <w:proofErr w:type="spellStart"/>
+      <w:r>
+        <w:t>Testdescription</w:t>
+      </w:r>
+      <w:proofErr w:type="spellEnd"/>
+      <w:r>
+        <w:t>“</w:t>
+      </w:r>
+      <w:r>
+        <w:br/>
+      </w:r>
+      <w:proofErr w:type="spellStart"/>
+      <w:r>
+        <w:t>duration</w:t>
+      </w:r>
+      <w:proofErr w:type="spellEnd"/>
+      <w:r>
+        <w:t xml:space="preserve">: </w:t>
+      </w:r>
+      <w:r>
+        <w:tab/>
+        <w:t>„</w:t>
+      </w:r>
+      <w:r>
+        <w:t>01:</w:t>
+      </w:r>
+      <w:r>
+        <w:t>3</w:t>
+      </w:r>
+      <w:r>
+        <w:t>0:00</w:t>
+      </w:r>
+      <w:r>
+        <w:t>“</w:t>
+      </w:r>
+      <w:r>
+        <w:br/>
+      </w:r>
+      <w:proofErr w:type="spellStart"/>
+      <w:r>
+        <w:t>cast</w:t>
+      </w:r>
+      <w:proofErr w:type="spellEnd"/>
+      <w:r>
+        <w:t xml:space="preserve">: </w:t>
+      </w:r>
+      <w:r>
+        <w:tab/>
+        <w:t>„Testbesetzung“</w:t>
+      </w:r>
+      <w:r>
+        <w:br/>
+      </w:r>
+      <w:proofErr w:type="spellStart"/>
+      <w:r>
+        <w:t>image_path</w:t>
+      </w:r>
+      <w:proofErr w:type="spellEnd"/>
+      <w:r>
+        <w:t xml:space="preserve">: </w:t>
+      </w:r>
+      <w:r>
+        <w:tab/>
+      </w:r>
+      <w:r>
+        <w:t>„</w:t>
+      </w:r>
+      <w:r>
+        <w:t>[</w:t>
+      </w:r>
+      <w:proofErr w:type="spellStart"/>
+      <w:r>
+        <w:t>I</w:t>
+      </w:r>
+      <w:r>
+        <w:t>d</w:t>
+      </w:r>
+      <w:proofErr w:type="spellEnd"/>
+      <w:r>
+        <w:t xml:space="preserve"> der neuen Veranstaltung]</w:t>
+      </w:r>
+      <w:r>
+        <w:t>_</w:t>
+      </w:r>
+      <w:r>
+        <w:t>logo</w:t>
+      </w:r>
+      <w:r>
+        <w:t>.png“</w:t>
+      </w:r>
+      <w:r>
+        <w:br/>
+      </w:r>
+      <w:proofErr w:type="spellStart"/>
+      <w:r>
+        <w:t>image_description</w:t>
+      </w:r>
+      <w:proofErr w:type="spellEnd"/>
+      <w:r>
+        <w:t xml:space="preserve">: </w:t>
+      </w:r>
+      <w:r>
+        <w:tab/>
+        <w:t>„</w:t>
+      </w:r>
+      <w:r>
+        <w:t>Testbildbeschreibung</w:t>
+      </w:r>
+      <w:r>
+        <w:t>“</w:t>
+      </w:r>
+    </w:p>
+    <w:p>
+      <w:pPr>
+        <w:pStyle w:val="ListParagraph"/>
+        <w:numPr>
+          <w:ilvl w:val="0"/>
+          <w:numId w:val="16"/>
+        </w:numPr>
+        <w:spacing w:after="60"/>
+      </w:pPr>
+      <w:r>
+        <w:t>In der Tabelle „</w:t>
+      </w:r>
+      <w:proofErr w:type="spellStart"/>
+      <w:r>
+        <w:t>shows</w:t>
+      </w:r>
+      <w:proofErr w:type="spellEnd"/>
+      <w:r>
+        <w:t>“ wurden zwei neue Einträge mit</w:t>
+      </w:r>
+      <w:r>
+        <w:t xml:space="preserve"> den</w:t>
+      </w:r>
+      <w:r>
+        <w:t xml:space="preserve"> folgenden Werten erstellt:</w:t>
+      </w:r>
+    </w:p>
+    <w:p>
+      <w:pPr>
+        <w:tabs>
+          <w:tab w:val="left" w:pos="1985"/>
+        </w:tabs>
+        <w:jc w:val="left"/>
+      </w:pPr>
+      <w:proofErr w:type="spellStart"/>
+      <w:r>
+        <w:t>event_id</w:t>
+      </w:r>
+      <w:proofErr w:type="spellEnd"/>
+      <w:r>
+        <w:t>:</w:t>
+      </w:r>
+      <w:r>
+        <w:tab/>
+        <w:t>[</w:t>
+      </w:r>
+      <w:proofErr w:type="spellStart"/>
+      <w:r>
+        <w:t>Id</w:t>
+      </w:r>
+      <w:proofErr w:type="spellEnd"/>
+      <w:r>
+        <w:t xml:space="preserve"> der neuen Veranstaltung]</w:t>
+      </w:r>
+      <w:r>
+        <w:br/>
+      </w:r>
+      <w:proofErr w:type="spellStart"/>
+      <w:r>
+        <w:t>date</w:t>
+      </w:r>
+      <w:proofErr w:type="spellEnd"/>
+      <w:r>
+        <w:t xml:space="preserve">: </w:t>
+      </w:r>
+      <w:r>
+        <w:tab/>
+        <w:t>„2016-01-01“</w:t>
+      </w:r>
+      <w:r>
+        <w:br/>
+        <w:t xml:space="preserve">time: </w:t>
+      </w:r>
+      <w:r>
+        <w:tab/>
+        <w:t>„20:00:00“</w:t>
+      </w:r>
+    </w:p>
+    <w:p>
+      <w:pPr>
+        <w:tabs>
+          <w:tab w:val="left" w:pos="1985"/>
+        </w:tabs>
+        <w:jc w:val="left"/>
+      </w:pPr>
+      <w:proofErr w:type="spellStart"/>
+      <w:r>
+        <w:t>event_id</w:t>
+      </w:r>
+      <w:proofErr w:type="spellEnd"/>
+      <w:r>
+        <w:t>:</w:t>
+      </w:r>
+      <w:r>
+        <w:tab/>
+        <w:t>[</w:t>
+      </w:r>
+      <w:proofErr w:type="spellStart"/>
+      <w:r>
+        <w:t>Id</w:t>
+      </w:r>
+      <w:proofErr w:type="spellEnd"/>
+      <w:r>
+        <w:t xml:space="preserve"> der neuen Veranstaltung]</w:t>
+      </w:r>
+      <w:r>
+        <w:br/>
+      </w:r>
+      <w:proofErr w:type="spellStart"/>
+      <w:r>
+        <w:t>date</w:t>
+      </w:r>
+      <w:proofErr w:type="spellEnd"/>
+      <w:r>
+        <w:t xml:space="preserve">: </w:t>
+      </w:r>
+      <w:r>
+        <w:tab/>
+        <w:t>„2016-01-02“</w:t>
+      </w:r>
+      <w:r>
+        <w:br/>
+        <w:t xml:space="preserve">time: </w:t>
+      </w:r>
+      <w:r>
+        <w:tab/>
+        <w:t>„21:30:00“</w:t>
+      </w:r>
+    </w:p>
+    <w:p>
+      <w:pPr>
+        <w:pStyle w:val="ListParagraph"/>
+        <w:numPr>
+          <w:ilvl w:val="0"/>
+          <w:numId w:val="16"/>
+        </w:numPr>
+        <w:spacing w:after="60"/>
+      </w:pPr>
+      <w:r>
+        <w:t>In der Tabelle „links“ wurden zwei neue Einträge mit den folgenden Werten erstellt:</w:t>
+      </w:r>
+    </w:p>
+    <w:p>
+      <w:pPr>
+        <w:tabs>
+          <w:tab w:val="left" w:pos="1985"/>
+        </w:tabs>
+        <w:jc w:val="left"/>
+      </w:pPr>
+      <w:proofErr w:type="spellStart"/>
+      <w:r>
+        <w:t>event_id</w:t>
+      </w:r>
+      <w:proofErr w:type="spellEnd"/>
+      <w:r>
+        <w:t>:</w:t>
+      </w:r>
+      <w:r>
+        <w:tab/>
+        <w:t>[</w:t>
+      </w:r>
+      <w:proofErr w:type="spellStart"/>
+      <w:r>
+        <w:t>Id</w:t>
+      </w:r>
+      <w:proofErr w:type="spellEnd"/>
+      <w:r>
+        <w:t xml:space="preserve"> der neuen Veranstaltung]</w:t>
+      </w:r>
+      <w:r>
+        <w:br/>
+      </w:r>
+      <w:proofErr w:type="spellStart"/>
+      <w:r>
+        <w:t>name</w:t>
+      </w:r>
+      <w:proofErr w:type="spellEnd"/>
+      <w:r>
+        <w:t xml:space="preserve">: </w:t>
+      </w:r>
+      <w:r>
+        <w:tab/>
+        <w:t>„Kulturscheune“</w:t>
+      </w:r>
+      <w:r>
+        <w:br/>
+        <w:t xml:space="preserve">URL: </w:t>
+      </w:r>
+      <w:r>
+        <w:tab/>
+        <w:t>„</w:t>
+      </w:r>
+      <w:hyperlink r:id="rId11" w:history="1">
+        <w:r>
+          <w:rPr>
+            <w:rStyle w:val="Hyperlink"/>
+          </w:rPr>
+          <w:t>http://www.kulturscheune.ch</w:t>
+        </w:r>
+      </w:hyperlink>
+      <w:r>
+        <w:t>“</w:t>
+      </w:r>
+    </w:p>
+    <w:p>
+      <w:pPr>
+        <w:tabs>
+          <w:tab w:val="left" w:pos="1985"/>
+        </w:tabs>
+        <w:jc w:val="left"/>
+      </w:pPr>
+      <w:proofErr w:type="spellStart"/>
+      <w:r>
+        <w:t>event_id</w:t>
+      </w:r>
+      <w:proofErr w:type="spellEnd"/>
+      <w:r>
+        <w:t>:</w:t>
+      </w:r>
+      <w:r>
+        <w:tab/>
+        <w:t>[</w:t>
+      </w:r>
+      <w:proofErr w:type="spellStart"/>
+      <w:r>
+        <w:t>Id</w:t>
+      </w:r>
+      <w:proofErr w:type="spellEnd"/>
+      <w:r>
+        <w:t xml:space="preserve"> der neuen Veranstaltung]</w:t>
+      </w:r>
+      <w:r>
+        <w:br/>
+      </w:r>
+      <w:proofErr w:type="spellStart"/>
+      <w:r>
+        <w:t>name</w:t>
+      </w:r>
+      <w:proofErr w:type="spellEnd"/>
+      <w:r>
+        <w:t xml:space="preserve">: </w:t>
+      </w:r>
+      <w:r>
+        <w:tab/>
+        <w:t>„GIBM“</w:t>
+      </w:r>
+      <w:r>
+        <w:br/>
+        <w:t xml:space="preserve">URL: </w:t>
+      </w:r>
+      <w:r>
+        <w:tab/>
+        <w:t>„</w:t>
+      </w:r>
+      <w:hyperlink r:id="rId12" w:history="1">
+        <w:r>
+          <w:rPr>
+            <w:rStyle w:val="Hyperlink"/>
+          </w:rPr>
+          <w:t>http://www.gibm.ch</w:t>
+        </w:r>
+      </w:hyperlink>
+      <w:r>
+        <w:t>“</w:t>
+      </w:r>
+    </w:p>
+    <w:p>
+      <w:pPr>
+        <w:pStyle w:val="ListParagraph"/>
+        <w:numPr>
+          <w:ilvl w:val="0"/>
+          <w:numId w:val="16"/>
+        </w:numPr>
+      </w:pPr>
+      <w:r>
+        <w:t>Im Ordner /</w:t>
+      </w:r>
+      <w:proofErr w:type="spellStart"/>
+      <w:r>
+        <w:t>data</w:t>
+      </w:r>
+      <w:proofErr w:type="spellEnd"/>
+      <w:r>
+        <w:t>/</w:t>
+      </w:r>
+      <w:proofErr w:type="spellStart"/>
+      <w:r>
+        <w:t>images</w:t>
+      </w:r>
+      <w:proofErr w:type="spellEnd"/>
+      <w:r>
+        <w:t xml:space="preserve"> wurden </w:t>
+      </w:r>
+      <w:r>
+        <w:t>folgende zwei Dateien erstellt</w:t>
+      </w:r>
+      <w:r>
+        <w:t xml:space="preserve"> (</w:t>
+      </w:r>
+      <w:r>
+        <w:t xml:space="preserve">die </w:t>
+      </w:r>
+      <w:r>
+        <w:t>Bild</w:t>
+      </w:r>
+      <w:r>
+        <w:t>er</w:t>
+      </w:r>
+      <w:r>
+        <w:t xml:space="preserve"> </w:t>
+      </w:r>
+      <w:r>
+        <w:t>entsprechen</w:t>
+      </w:r>
+      <w:r>
+        <w:t xml:space="preserve"> -</w:t>
+      </w:r>
+      <w:r>
+        <w:t xml:space="preserve"> bis auf die Grösse </w:t>
+      </w:r>
+      <w:r>
+        <w:t xml:space="preserve">- </w:t>
+      </w:r>
+      <w:r>
+        <w:t>der lokalen Datei „Testbild.png“</w:t>
+      </w:r>
+      <w:r>
+        <w:t>)</w:t>
+      </w:r>
+      <w:r>
+        <w:t>:</w:t>
+      </w:r>
+    </w:p>
+    <w:p>
+      <w:pPr>
+        <w:jc w:val="left"/>
+      </w:pPr>
+      <w:r>
+        <w:t>„</w:t>
+      </w:r>
+      <w:r>
+        <w:t>[</w:t>
+      </w:r>
+      <w:proofErr w:type="spellStart"/>
+      <w:r>
+        <w:t>Id</w:t>
+      </w:r>
+      <w:proofErr w:type="spellEnd"/>
+      <w:r>
+        <w:t xml:space="preserve"> der neuen Veranstaltung]_logo.png“</w:t>
+      </w:r>
+      <w:r>
+        <w:t xml:space="preserve"> (Originalgrösse)</w:t>
+      </w:r>
+      <w:r>
+        <w:br/>
+      </w:r>
+      <w:r>
+        <w:t>„[</w:t>
+      </w:r>
+      <w:proofErr w:type="spellStart"/>
+      <w:r>
+        <w:t>Id</w:t>
+      </w:r>
+      <w:proofErr w:type="spellEnd"/>
+      <w:r>
+        <w:t xml:space="preserve"> der neuen Veranstaltung]_logo</w:t>
+      </w:r>
+      <w:r>
+        <w:t>.thumb.</w:t>
+      </w:r>
+      <w:r>
+        <w:t>png“</w:t>
+      </w:r>
+      <w:r>
+        <w:t xml:space="preserve"> (100x</w:t>
+      </w:r>
+      <w:r>
+        <w:t>100 Pixel</w:t>
+      </w:r>
+      <w:r>
+        <w:t>)</w:t>
+      </w:r>
+      <w:r>
+        <w:t xml:space="preserve"> </w:t>
+      </w:r>
+    </w:p>
+    <w:p>
+      <w:pPr>
+        <w:rPr>
+          <w:smallCaps/>
+          <w:spacing w:val="5"/>
+          <w:sz w:val="28"/>
+          <w:szCs w:val="28"/>
+        </w:rPr>
+      </w:pPr>
+      <w:r>
+        <w:br w:type="page"/>
+      </w:r>
+    </w:p>
+    <w:p>
+      <w:pPr>
+        <w:pStyle w:val="Heading2"/>
+      </w:pPr>
+      <w:bookmarkStart w:id="5" w:name="_Toc405237364"/>
       <w:r>
         <w:lastRenderedPageBreak/>
         <w:t>Effektives Ergebnis</w:t>
       </w:r>
+      <w:bookmarkEnd w:id="5"/>
     </w:p>
     <w:p>
       <w:pPr>
@@ -4872,10 +6322,285 @@
         <w:t>Eintrag</w:t>
       </w:r>
       <w:r>
-        <w:t xml:space="preserve"> e</w:t>
+        <w:t xml:space="preserve"> </w:t>
+      </w:r>
+      <w:r>
+        <w:t xml:space="preserve">mit den korrekten Werten </w:t>
+      </w:r>
+      <w:r>
+        <w:t>e</w:t>
       </w:r>
       <w:r>
         <w:t>rstellt</w:t>
+      </w:r>
+    </w:p>
+    <w:p>
+      <w:pPr>
+        <w:pStyle w:val="ListParagraph"/>
+        <w:numPr>
+          <w:ilvl w:val="1"/>
+          <w:numId w:val="8"/>
+        </w:numPr>
+        <w:tabs>
+          <w:tab w:val="left" w:pos="2552"/>
+          <w:tab w:val="left" w:leader="dot" w:pos="5670"/>
+        </w:tabs>
+        <w:spacing w:line="480" w:lineRule="auto"/>
+        <w:ind w:left="700"/>
+        <w:jc w:val="left"/>
+      </w:pPr>
+      <w:proofErr w:type="spellStart"/>
+      <w:r>
+        <w:t>genre_id</w:t>
+      </w:r>
+      <w:proofErr w:type="spellEnd"/>
+      <w:r>
+        <w:t>:</w:t>
+      </w:r>
+      <w:r>
+        <w:tab/>
+      </w:r>
+      <w:r>
+        <w:tab/>
+      </w:r>
+    </w:p>
+    <w:p>
+      <w:pPr>
+        <w:pStyle w:val="ListParagraph"/>
+        <w:numPr>
+          <w:ilvl w:val="1"/>
+          <w:numId w:val="8"/>
+        </w:numPr>
+        <w:tabs>
+          <w:tab w:val="left" w:pos="2552"/>
+          <w:tab w:val="left" w:leader="dot" w:pos="5670"/>
+        </w:tabs>
+        <w:spacing w:line="480" w:lineRule="auto"/>
+        <w:ind w:left="700"/>
+        <w:jc w:val="left"/>
+      </w:pPr>
+      <w:proofErr w:type="spellStart"/>
+      <w:r>
+        <w:t>name</w:t>
+      </w:r>
+      <w:proofErr w:type="spellEnd"/>
+      <w:r>
+        <w:t xml:space="preserve">: </w:t>
+      </w:r>
+      <w:r>
+        <w:tab/>
+      </w:r>
+      <w:r>
+        <w:tab/>
+      </w:r>
+    </w:p>
+    <w:p>
+      <w:pPr>
+        <w:pStyle w:val="ListParagraph"/>
+        <w:numPr>
+          <w:ilvl w:val="1"/>
+          <w:numId w:val="8"/>
+        </w:numPr>
+        <w:tabs>
+          <w:tab w:val="left" w:pos="2552"/>
+          <w:tab w:val="left" w:leader="dot" w:pos="5670"/>
+        </w:tabs>
+        <w:spacing w:line="480" w:lineRule="auto"/>
+        <w:ind w:left="700"/>
+        <w:jc w:val="left"/>
+        <w:rPr>
+          <w:lang w:val="fr-CH"/>
+        </w:rPr>
+      </w:pPr>
+      <w:r>
+        <w:rPr>
+          <w:lang w:val="fr-CH"/>
+        </w:rPr>
+        <w:t xml:space="preserve">description: </w:t>
+      </w:r>
+      <w:r>
+        <w:rPr>
+          <w:lang w:val="fr-CH"/>
+        </w:rPr>
+        <w:tab/>
+      </w:r>
+      <w:r>
+        <w:rPr>
+          <w:lang w:val="fr-CH"/>
+        </w:rPr>
+        <w:tab/>
+      </w:r>
+    </w:p>
+    <w:p>
+      <w:pPr>
+        <w:pStyle w:val="ListParagraph"/>
+        <w:numPr>
+          <w:ilvl w:val="1"/>
+          <w:numId w:val="8"/>
+        </w:numPr>
+        <w:tabs>
+          <w:tab w:val="left" w:pos="2552"/>
+          <w:tab w:val="left" w:leader="dot" w:pos="5670"/>
+        </w:tabs>
+        <w:spacing w:line="480" w:lineRule="auto"/>
+        <w:ind w:left="700"/>
+        <w:jc w:val="left"/>
+        <w:rPr>
+          <w:lang w:val="fr-CH"/>
+        </w:rPr>
+      </w:pPr>
+      <w:r>
+        <w:rPr>
+          <w:lang w:val="fr-CH"/>
+        </w:rPr>
+        <w:t xml:space="preserve">duration: </w:t>
+      </w:r>
+      <w:r>
+        <w:rPr>
+          <w:lang w:val="fr-CH"/>
+        </w:rPr>
+        <w:tab/>
+      </w:r>
+      <w:r>
+        <w:rPr>
+          <w:lang w:val="fr-CH"/>
+        </w:rPr>
+        <w:tab/>
+      </w:r>
+    </w:p>
+    <w:p>
+      <w:pPr>
+        <w:pStyle w:val="ListParagraph"/>
+        <w:numPr>
+          <w:ilvl w:val="1"/>
+          <w:numId w:val="8"/>
+        </w:numPr>
+        <w:tabs>
+          <w:tab w:val="left" w:pos="2552"/>
+          <w:tab w:val="left" w:leader="dot" w:pos="5670"/>
+        </w:tabs>
+        <w:spacing w:line="480" w:lineRule="auto"/>
+        <w:ind w:left="700"/>
+        <w:jc w:val="left"/>
+        <w:rPr>
+          <w:lang w:val="fr-CH"/>
+        </w:rPr>
+      </w:pPr>
+      <w:proofErr w:type="spellStart"/>
+      <w:r>
+        <w:rPr>
+          <w:lang w:val="fr-CH"/>
+        </w:rPr>
+        <w:t>cast</w:t>
+      </w:r>
+      <w:proofErr w:type="spellEnd"/>
+      <w:r>
+        <w:rPr>
+          <w:lang w:val="fr-CH"/>
+        </w:rPr>
+        <w:t xml:space="preserve">: </w:t>
+      </w:r>
+      <w:r>
+        <w:rPr>
+          <w:lang w:val="fr-CH"/>
+        </w:rPr>
+        <w:tab/>
+      </w:r>
+      <w:r>
+        <w:rPr>
+          <w:lang w:val="fr-CH"/>
+        </w:rPr>
+        <w:tab/>
+      </w:r>
+    </w:p>
+    <w:p>
+      <w:pPr>
+        <w:pStyle w:val="ListParagraph"/>
+        <w:numPr>
+          <w:ilvl w:val="1"/>
+          <w:numId w:val="8"/>
+        </w:numPr>
+        <w:tabs>
+          <w:tab w:val="left" w:pos="2552"/>
+          <w:tab w:val="left" w:leader="dot" w:pos="5670"/>
+        </w:tabs>
+        <w:spacing w:line="480" w:lineRule="auto"/>
+        <w:ind w:left="700"/>
+        <w:jc w:val="left"/>
+        <w:rPr>
+          <w:lang w:val="fr-CH"/>
+        </w:rPr>
+      </w:pPr>
+      <w:proofErr w:type="spellStart"/>
+      <w:r>
+        <w:rPr>
+          <w:lang w:val="fr-CH"/>
+        </w:rPr>
+        <w:t>image_path</w:t>
+      </w:r>
+      <w:proofErr w:type="spellEnd"/>
+      <w:r>
+        <w:rPr>
+          <w:lang w:val="fr-CH"/>
+        </w:rPr>
+        <w:t xml:space="preserve">: </w:t>
+      </w:r>
+      <w:r>
+        <w:rPr>
+          <w:lang w:val="fr-CH"/>
+        </w:rPr>
+        <w:tab/>
+      </w:r>
+      <w:r>
+        <w:rPr>
+          <w:lang w:val="fr-CH"/>
+        </w:rPr>
+        <w:tab/>
+      </w:r>
+    </w:p>
+    <w:p>
+      <w:pPr>
+        <w:pStyle w:val="ListParagraph"/>
+        <w:numPr>
+          <w:ilvl w:val="1"/>
+          <w:numId w:val="8"/>
+        </w:numPr>
+        <w:tabs>
+          <w:tab w:val="left" w:pos="2552"/>
+          <w:tab w:val="left" w:leader="dot" w:pos="5670"/>
+        </w:tabs>
+        <w:spacing w:line="480" w:lineRule="auto"/>
+        <w:ind w:left="700"/>
+        <w:jc w:val="left"/>
+        <w:rPr>
+          <w:lang w:val="fr-CH"/>
+        </w:rPr>
+      </w:pPr>
+      <w:proofErr w:type="spellStart"/>
+      <w:r>
+        <w:rPr>
+          <w:lang w:val="fr-CH"/>
+        </w:rPr>
+        <w:t>image_description</w:t>
+      </w:r>
+      <w:proofErr w:type="spellEnd"/>
+      <w:r>
+        <w:rPr>
+          <w:lang w:val="fr-CH"/>
+        </w:rPr>
+        <w:t xml:space="preserve">: </w:t>
+      </w:r>
+      <w:r>
+        <w:rPr>
+          <w:lang w:val="fr-CH"/>
+        </w:rPr>
+        <w:tab/>
+      </w:r>
+      <w:r>
+        <w:rPr>
+          <w:lang w:val="fr-CH"/>
+        </w:rPr>
+        <w:tab/>
       </w:r>
     </w:p>
     <w:p>
@@ -4893,18 +6618,252 @@
         <w:ind w:left="360"/>
         <w:jc w:val="left"/>
       </w:pPr>
+      <w:r>
+        <w:t>In der Tabelle „</w:t>
+      </w:r>
       <w:proofErr w:type="spellStart"/>
       <w:r>
-        <w:t>genre_id</w:t>
+        <w:t>shows</w:t>
       </w:r>
       <w:proofErr w:type="spellEnd"/>
       <w:r>
+        <w:t>“ wurden zwei neue Einträge</w:t>
+      </w:r>
+      <w:r>
+        <w:t xml:space="preserve"> mit den korrekten Werten</w:t>
+      </w:r>
+      <w:r>
+        <w:t xml:space="preserve"> erstellt</w:t>
+      </w:r>
+    </w:p>
+    <w:p>
+      <w:pPr>
+        <w:pStyle w:val="ListParagraph"/>
+        <w:numPr>
+          <w:ilvl w:val="1"/>
+          <w:numId w:val="8"/>
+        </w:numPr>
+        <w:tabs>
+          <w:tab w:val="left" w:pos="2552"/>
+          <w:tab w:val="left" w:leader="dot" w:pos="5670"/>
+        </w:tabs>
+        <w:spacing w:line="480" w:lineRule="auto"/>
+        <w:ind w:left="700"/>
+        <w:jc w:val="left"/>
+      </w:pPr>
+      <w:proofErr w:type="spellStart"/>
+      <w:r>
+        <w:t>event_id</w:t>
+      </w:r>
+      <w:proofErr w:type="spellEnd"/>
+      <w:r>
         <w:t>:</w:t>
       </w:r>
       <w:r>
         <w:tab/>
       </w:r>
       <w:r>
+        <w:tab/>
+      </w:r>
+    </w:p>
+    <w:p>
+      <w:pPr>
+        <w:pStyle w:val="ListParagraph"/>
+        <w:numPr>
+          <w:ilvl w:val="1"/>
+          <w:numId w:val="8"/>
+        </w:numPr>
+        <w:tabs>
+          <w:tab w:val="left" w:pos="2552"/>
+          <w:tab w:val="left" w:leader="dot" w:pos="5670"/>
+        </w:tabs>
+        <w:spacing w:line="480" w:lineRule="auto"/>
+        <w:ind w:left="700"/>
+        <w:jc w:val="left"/>
+      </w:pPr>
+      <w:proofErr w:type="spellStart"/>
+      <w:r>
+        <w:t>date</w:t>
+      </w:r>
+      <w:proofErr w:type="spellEnd"/>
+      <w:r>
+        <w:t xml:space="preserve">: </w:t>
+      </w:r>
+      <w:r>
+        <w:tab/>
+      </w:r>
+      <w:r>
+        <w:tab/>
+      </w:r>
+    </w:p>
+    <w:p>
+      <w:pPr>
+        <w:pStyle w:val="ListParagraph"/>
+        <w:numPr>
+          <w:ilvl w:val="1"/>
+          <w:numId w:val="8"/>
+        </w:numPr>
+        <w:tabs>
+          <w:tab w:val="left" w:pos="2552"/>
+          <w:tab w:val="left" w:leader="dot" w:pos="5670"/>
+        </w:tabs>
+        <w:spacing w:after="120" w:line="480" w:lineRule="auto"/>
+        <w:ind w:left="700"/>
+        <w:jc w:val="left"/>
+        <w:rPr>
+          <w:lang w:val="fr-CH"/>
+        </w:rPr>
+      </w:pPr>
+      <w:r>
+        <w:rPr>
+          <w:lang w:val="fr-CH"/>
+        </w:rPr>
+        <w:t>time</w:t>
+      </w:r>
+      <w:r>
+        <w:rPr>
+          <w:lang w:val="fr-CH"/>
+        </w:rPr>
+        <w:t xml:space="preserve">: </w:t>
+      </w:r>
+      <w:r>
+        <w:rPr>
+          <w:lang w:val="fr-CH"/>
+        </w:rPr>
+        <w:tab/>
+      </w:r>
+      <w:r>
+        <w:rPr>
+          <w:lang w:val="fr-CH"/>
+        </w:rPr>
+        <w:tab/>
+      </w:r>
+    </w:p>
+    <w:p>
+      <w:pPr>
+        <w:pStyle w:val="ListParagraph"/>
+        <w:tabs>
+          <w:tab w:val="left" w:pos="2552"/>
+          <w:tab w:val="left" w:leader="dot" w:pos="5670"/>
+        </w:tabs>
+        <w:spacing w:after="0" w:line="480" w:lineRule="auto"/>
+        <w:ind w:left="700"/>
+        <w:jc w:val="left"/>
+        <w:rPr>
+          <w:sz w:val="8"/>
+          <w:szCs w:val="12"/>
+          <w:lang w:val="fr-CH"/>
+        </w:rPr>
+      </w:pPr>
+    </w:p>
+    <w:p>
+      <w:pPr>
+        <w:pStyle w:val="ListParagraph"/>
+        <w:numPr>
+          <w:ilvl w:val="1"/>
+          <w:numId w:val="8"/>
+        </w:numPr>
+        <w:tabs>
+          <w:tab w:val="left" w:pos="2552"/>
+          <w:tab w:val="left" w:leader="dot" w:pos="5670"/>
+        </w:tabs>
+        <w:spacing w:line="480" w:lineRule="auto"/>
+        <w:ind w:left="700"/>
+        <w:jc w:val="left"/>
+      </w:pPr>
+      <w:proofErr w:type="spellStart"/>
+      <w:r>
+        <w:t>event</w:t>
+      </w:r>
+      <w:proofErr w:type="spellEnd"/>
+      <w:r>
+        <w:t xml:space="preserve"> _</w:t>
+      </w:r>
+      <w:proofErr w:type="spellStart"/>
+      <w:r>
+        <w:t>id</w:t>
+      </w:r>
+      <w:proofErr w:type="spellEnd"/>
+      <w:r>
+        <w:t>:</w:t>
+      </w:r>
+      <w:r>
+        <w:tab/>
+      </w:r>
+      <w:r>
+        <w:tab/>
+      </w:r>
+    </w:p>
+    <w:p>
+      <w:pPr>
+        <w:pStyle w:val="ListParagraph"/>
+        <w:numPr>
+          <w:ilvl w:val="1"/>
+          <w:numId w:val="8"/>
+        </w:numPr>
+        <w:tabs>
+          <w:tab w:val="left" w:pos="2552"/>
+          <w:tab w:val="left" w:leader="dot" w:pos="5670"/>
+        </w:tabs>
+        <w:spacing w:line="480" w:lineRule="auto"/>
+        <w:ind w:left="700"/>
+        <w:jc w:val="left"/>
+      </w:pPr>
+      <w:proofErr w:type="spellStart"/>
+      <w:r>
+        <w:t>date</w:t>
+      </w:r>
+      <w:proofErr w:type="spellEnd"/>
+      <w:r>
+        <w:t xml:space="preserve">: </w:t>
+      </w:r>
+      <w:r>
+        <w:tab/>
+      </w:r>
+      <w:r>
+        <w:tab/>
+      </w:r>
+    </w:p>
+    <w:p>
+      <w:pPr>
+        <w:pStyle w:val="ListParagraph"/>
+        <w:numPr>
+          <w:ilvl w:val="1"/>
+          <w:numId w:val="8"/>
+        </w:numPr>
+        <w:tabs>
+          <w:tab w:val="left" w:pos="2552"/>
+          <w:tab w:val="left" w:leader="dot" w:pos="5670"/>
+        </w:tabs>
+        <w:spacing w:line="480" w:lineRule="auto"/>
+        <w:ind w:left="700"/>
+        <w:jc w:val="left"/>
+        <w:rPr>
+          <w:lang w:val="fr-CH"/>
+        </w:rPr>
+      </w:pPr>
+      <w:r>
+        <w:rPr>
+          <w:lang w:val="fr-CH"/>
+        </w:rPr>
+        <w:t>time</w:t>
+      </w:r>
+      <w:r>
+        <w:rPr>
+          <w:lang w:val="fr-CH"/>
+        </w:rPr>
+        <w:t xml:space="preserve">: </w:t>
+      </w:r>
+      <w:r>
+        <w:rPr>
+          <w:lang w:val="fr-CH"/>
+        </w:rPr>
+        <w:tab/>
+      </w:r>
+      <w:r>
+        <w:rPr>
+          <w:lang w:val="fr-CH"/>
+        </w:rPr>
         <w:tab/>
       </w:r>
     </w:p>
@@ -4923,8 +6882,66 @@
         <w:ind w:left="360"/>
         <w:jc w:val="left"/>
       </w:pPr>
+      <w:r>
+        <w:t>In der Tabelle „links“ wurden zwei neue Einträge</w:t>
+      </w:r>
+      <w:r>
+        <w:t xml:space="preserve"> </w:t>
+      </w:r>
+      <w:r>
+        <w:t>mit den korrekten Werten</w:t>
+      </w:r>
+      <w:r>
+        <w:t xml:space="preserve"> erstellt</w:t>
+      </w:r>
+    </w:p>
+    <w:p>
+      <w:pPr>
+        <w:pStyle w:val="ListParagraph"/>
+        <w:numPr>
+          <w:ilvl w:val="1"/>
+          <w:numId w:val="8"/>
+        </w:numPr>
+        <w:tabs>
+          <w:tab w:val="left" w:pos="2552"/>
+          <w:tab w:val="left" w:leader="dot" w:pos="5670"/>
+        </w:tabs>
+        <w:spacing w:line="480" w:lineRule="auto"/>
+        <w:ind w:left="700"/>
+        <w:jc w:val="left"/>
+      </w:pPr>
       <w:proofErr w:type="spellStart"/>
       <w:r>
+        <w:t>event_id</w:t>
+      </w:r>
+      <w:proofErr w:type="spellEnd"/>
+      <w:r>
+        <w:t>:</w:t>
+      </w:r>
+      <w:r>
+        <w:tab/>
+      </w:r>
+      <w:r>
+        <w:tab/>
+      </w:r>
+    </w:p>
+    <w:p>
+      <w:pPr>
+        <w:pStyle w:val="ListParagraph"/>
+        <w:numPr>
+          <w:ilvl w:val="1"/>
+          <w:numId w:val="8"/>
+        </w:numPr>
+        <w:tabs>
+          <w:tab w:val="left" w:pos="2552"/>
+          <w:tab w:val="left" w:leader="dot" w:pos="5670"/>
+        </w:tabs>
+        <w:spacing w:line="480" w:lineRule="auto"/>
+        <w:ind w:left="700"/>
+        <w:jc w:val="left"/>
+      </w:pPr>
+      <w:proofErr w:type="spellStart"/>
+      <w:r>
         <w:t>name</w:t>
       </w:r>
       <w:proofErr w:type="spellEnd"/>
@@ -4935,6 +6952,177 @@
         <w:tab/>
       </w:r>
       <w:r>
+        <w:tab/>
+      </w:r>
+    </w:p>
+    <w:p>
+      <w:pPr>
+        <w:pStyle w:val="ListParagraph"/>
+        <w:numPr>
+          <w:ilvl w:val="1"/>
+          <w:numId w:val="8"/>
+        </w:numPr>
+        <w:tabs>
+          <w:tab w:val="left" w:pos="2552"/>
+          <w:tab w:val="left" w:leader="dot" w:pos="5670"/>
+        </w:tabs>
+        <w:spacing w:after="120" w:line="480" w:lineRule="auto"/>
+        <w:ind w:left="700"/>
+        <w:jc w:val="left"/>
+        <w:rPr>
+          <w:lang w:val="fr-CH"/>
+        </w:rPr>
+      </w:pPr>
+      <w:r>
+        <w:rPr>
+          <w:lang w:val="fr-CH"/>
+        </w:rPr>
+        <w:t>URL</w:t>
+      </w:r>
+      <w:r>
+        <w:rPr>
+          <w:lang w:val="fr-CH"/>
+        </w:rPr>
+        <w:t xml:space="preserve">: </w:t>
+      </w:r>
+      <w:r>
+        <w:rPr>
+          <w:lang w:val="fr-CH"/>
+        </w:rPr>
+        <w:tab/>
+      </w:r>
+      <w:r>
+        <w:rPr>
+          <w:lang w:val="fr-CH"/>
+        </w:rPr>
+        <w:tab/>
+      </w:r>
+    </w:p>
+    <w:p>
+      <w:pPr>
+        <w:pStyle w:val="ListParagraph"/>
+        <w:tabs>
+          <w:tab w:val="left" w:pos="2552"/>
+          <w:tab w:val="left" w:leader="dot" w:pos="5670"/>
+        </w:tabs>
+        <w:spacing w:after="0" w:line="480" w:lineRule="auto"/>
+        <w:ind w:left="700"/>
+        <w:jc w:val="left"/>
+        <w:rPr>
+          <w:sz w:val="8"/>
+          <w:szCs w:val="12"/>
+          <w:lang w:val="fr-CH"/>
+        </w:rPr>
+      </w:pPr>
+    </w:p>
+    <w:p>
+      <w:pPr>
+        <w:pStyle w:val="ListParagraph"/>
+        <w:numPr>
+          <w:ilvl w:val="1"/>
+          <w:numId w:val="8"/>
+        </w:numPr>
+        <w:tabs>
+          <w:tab w:val="left" w:pos="2552"/>
+          <w:tab w:val="left" w:leader="dot" w:pos="5670"/>
+        </w:tabs>
+        <w:spacing w:line="480" w:lineRule="auto"/>
+        <w:ind w:left="700"/>
+        <w:jc w:val="left"/>
+      </w:pPr>
+      <w:proofErr w:type="spellStart"/>
+      <w:r>
+        <w:t>event</w:t>
+      </w:r>
+      <w:proofErr w:type="spellEnd"/>
+      <w:r>
+        <w:t xml:space="preserve"> _</w:t>
+      </w:r>
+      <w:proofErr w:type="spellStart"/>
+      <w:r>
+        <w:t>id</w:t>
+      </w:r>
+      <w:proofErr w:type="spellEnd"/>
+      <w:r>
+        <w:t>:</w:t>
+      </w:r>
+      <w:r>
+        <w:tab/>
+      </w:r>
+      <w:r>
+        <w:tab/>
+      </w:r>
+    </w:p>
+    <w:p>
+      <w:pPr>
+        <w:pStyle w:val="ListParagraph"/>
+        <w:numPr>
+          <w:ilvl w:val="1"/>
+          <w:numId w:val="8"/>
+        </w:numPr>
+        <w:tabs>
+          <w:tab w:val="left" w:pos="2552"/>
+          <w:tab w:val="left" w:leader="dot" w:pos="5670"/>
+        </w:tabs>
+        <w:spacing w:line="480" w:lineRule="auto"/>
+        <w:ind w:left="700"/>
+        <w:jc w:val="left"/>
+      </w:pPr>
+      <w:proofErr w:type="spellStart"/>
+      <w:r>
+        <w:t>name</w:t>
+      </w:r>
+      <w:proofErr w:type="spellEnd"/>
+      <w:r>
+        <w:t xml:space="preserve">: </w:t>
+      </w:r>
+      <w:r>
+        <w:tab/>
+      </w:r>
+      <w:r>
+        <w:tab/>
+      </w:r>
+    </w:p>
+    <w:p>
+      <w:pPr>
+        <w:pStyle w:val="ListParagraph"/>
+        <w:numPr>
+          <w:ilvl w:val="1"/>
+          <w:numId w:val="8"/>
+        </w:numPr>
+        <w:tabs>
+          <w:tab w:val="left" w:pos="2552"/>
+          <w:tab w:val="left" w:leader="dot" w:pos="5670"/>
+        </w:tabs>
+        <w:spacing w:line="480" w:lineRule="auto"/>
+        <w:ind w:left="700"/>
+        <w:jc w:val="left"/>
+        <w:rPr>
+          <w:lang w:val="fr-CH"/>
+        </w:rPr>
+      </w:pPr>
+      <w:r>
+        <w:rPr>
+          <w:lang w:val="fr-CH"/>
+        </w:rPr>
+        <w:t>URL</w:t>
+      </w:r>
+      <w:r>
+        <w:rPr>
+          <w:lang w:val="fr-CH"/>
+        </w:rPr>
+        <w:t xml:space="preserve">: </w:t>
+      </w:r>
+      <w:r>
+        <w:rPr>
+          <w:lang w:val="fr-CH"/>
+        </w:rPr>
+        <w:tab/>
+      </w:r>
+      <w:r>
+        <w:rPr>
+          <w:lang w:val="fr-CH"/>
+        </w:rPr>
         <w:tab/>
       </w:r>
     </w:p>
@@ -4952,27 +7140,46 @@
         <w:spacing w:line="480" w:lineRule="auto"/>
         <w:ind w:left="360"/>
         <w:jc w:val="left"/>
-        <w:rPr>
-          <w:lang w:val="fr-CH"/>
-        </w:rPr>
-      </w:pPr>
-      <w:r>
-        <w:rPr>
-          <w:lang w:val="fr-CH"/>
-        </w:rPr>
-        <w:t xml:space="preserve">description: </w:t>
-      </w:r>
-      <w:r>
-        <w:rPr>
-          <w:lang w:val="fr-CH"/>
-        </w:rPr>
-        <w:tab/>
-      </w:r>
-      <w:r>
-        <w:rPr>
-          <w:lang w:val="fr-CH"/>
-        </w:rPr>
-        <w:tab/>
+      </w:pPr>
+      <w:r>
+        <w:t>Im Ordner /</w:t>
+      </w:r>
+      <w:proofErr w:type="spellStart"/>
+      <w:r>
+        <w:t>data</w:t>
+      </w:r>
+      <w:proofErr w:type="spellEnd"/>
+      <w:r>
+        <w:t>/</w:t>
+      </w:r>
+      <w:proofErr w:type="spellStart"/>
+      <w:r>
+        <w:t>images</w:t>
+      </w:r>
+      <w:proofErr w:type="spellEnd"/>
+      <w:r>
+        <w:t xml:space="preserve"> wurden zwei neue Dateien erstellt</w:t>
+      </w:r>
+      <w:r>
+        <w:t xml:space="preserve"> (identisch </w:t>
+      </w:r>
+      <w:r>
+        <w:t>zur lokalen Datei</w:t>
+      </w:r>
+      <w:r>
+        <w:t xml:space="preserve"> </w:t>
+      </w:r>
+      <w:r>
+        <w:t>„</w:t>
+      </w:r>
+      <w:r>
+        <w:t>Testbild.png</w:t>
+      </w:r>
+      <w:r>
+        <w:t>“</w:t>
+      </w:r>
+      <w:r>
+        <w:t>)</w:t>
       </w:r>
     </w:p>
     <w:p>
@@ -4982,300 +7189,69 @@
           <w:ilvl w:val="0"/>
           <w:numId w:val="8"/>
         </w:numPr>
-        <w:tabs>
-          <w:tab w:val="left" w:pos="1985"/>
-          <w:tab w:val="left" w:leader="dot" w:pos="5670"/>
-        </w:tabs>
         <w:spacing w:line="480" w:lineRule="auto"/>
-        <w:ind w:left="360"/>
         <w:jc w:val="left"/>
-        <w:rPr>
-          <w:lang w:val="fr-CH"/>
-        </w:rPr>
-      </w:pPr>
-      <w:r>
-        <w:rPr>
-          <w:lang w:val="fr-CH"/>
-        </w:rPr>
-        <w:t xml:space="preserve">duration: </w:t>
-      </w:r>
-      <w:r>
-        <w:rPr>
-          <w:lang w:val="fr-CH"/>
-        </w:rPr>
-        <w:tab/>
-      </w:r>
-      <w:r>
-        <w:rPr>
-          <w:lang w:val="fr-CH"/>
-        </w:rPr>
-        <w:tab/>
-      </w:r>
+      </w:pPr>
+      <w:r>
+        <w:t>„[</w:t>
+      </w:r>
+      <w:proofErr w:type="spellStart"/>
+      <w:r>
+        <w:t>Id</w:t>
+      </w:r>
+      <w:proofErr w:type="spellEnd"/>
+      <w:r>
+        <w:t xml:space="preserve"> der neuen Veranstaltung]_logo.png“ (Originalgrösse)</w:t>
+      </w:r>
+      <w:bookmarkStart w:id="6" w:name="_GoBack"/>
+      <w:bookmarkEnd w:id="6"/>
     </w:p>
     <w:p>
       <w:pPr>
         <w:pStyle w:val="ListParagraph"/>
         <w:numPr>
-          <w:ilvl w:val="0"/>
+          <w:ilvl w:val="1"/>
           <w:numId w:val="8"/>
         </w:numPr>
-        <w:tabs>
-          <w:tab w:val="left" w:pos="1985"/>
-          <w:tab w:val="left" w:leader="dot" w:pos="5670"/>
-        </w:tabs>
         <w:spacing w:line="480" w:lineRule="auto"/>
-        <w:ind w:left="360"/>
+        <w:ind w:left="700"/>
         <w:jc w:val="left"/>
-        <w:rPr>
-          <w:lang w:val="fr-CH"/>
-        </w:rPr>
-      </w:pPr>
+      </w:pPr>
+      <w:r>
+        <w:t>„[</w:t>
+      </w:r>
       <w:proofErr w:type="spellStart"/>
       <w:r>
-        <w:rPr>
-          <w:lang w:val="fr-CH"/>
-        </w:rPr>
-        <w:t>cast</w:t>
+        <w:t>Id</w:t>
       </w:r>
       <w:proofErr w:type="spellEnd"/>
       <w:r>
-        <w:rPr>
-          <w:lang w:val="fr-CH"/>
-        </w:rPr>
-        <w:t xml:space="preserve">: </w:t>
-      </w:r>
-      <w:r>
-        <w:rPr>
-          <w:lang w:val="fr-CH"/>
-        </w:rPr>
-        <w:tab/>
-      </w:r>
-      <w:r>
-        <w:rPr>
-          <w:lang w:val="fr-CH"/>
-        </w:rPr>
-        <w:tab/>
+        <w:t xml:space="preserve"> der neuen Veranstaltung]_logo.thumb.png“ (100x100 Pixel)</w:t>
       </w:r>
     </w:p>
     <w:p>
       <w:pPr>
-        <w:pStyle w:val="ListParagraph"/>
-        <w:numPr>
-          <w:ilvl w:val="0"/>
-          <w:numId w:val="8"/>
-        </w:numPr>
-        <w:tabs>
-          <w:tab w:val="left" w:pos="1985"/>
-          <w:tab w:val="left" w:leader="dot" w:pos="5670"/>
-        </w:tabs>
-        <w:spacing w:line="480" w:lineRule="auto"/>
-        <w:ind w:left="360"/>
-        <w:jc w:val="left"/>
         <w:rPr>
-          <w:lang w:val="fr-CH"/>
+          <w:smallCaps/>
+          <w:spacing w:val="5"/>
+          <w:sz w:val="28"/>
+          <w:szCs w:val="28"/>
         </w:rPr>
       </w:pPr>
-      <w:proofErr w:type="spellStart"/>
-      <w:r>
-        <w:rPr>
-          <w:lang w:val="fr-CH"/>
-        </w:rPr>
-        <w:t>image_path</w:t>
-      </w:r>
-      <w:proofErr w:type="spellEnd"/>
-      <w:r>
-        <w:rPr>
-          <w:lang w:val="fr-CH"/>
-        </w:rPr>
-        <w:t xml:space="preserve">: </w:t>
-      </w:r>
-      <w:r>
-        <w:rPr>
-          <w:lang w:val="fr-CH"/>
-        </w:rPr>
-        <w:tab/>
-      </w:r>
-      <w:r>
-        <w:rPr>
-          <w:lang w:val="fr-CH"/>
-        </w:rPr>
-        <w:tab/>
+      <w:r>
+        <w:br w:type="page"/>
       </w:r>
     </w:p>
     <w:p>
       <w:pPr>
-        <w:pStyle w:val="ListParagraph"/>
-        <w:numPr>
-          <w:ilvl w:val="0"/>
-          <w:numId w:val="8"/>
-        </w:numPr>
-        <w:tabs>
-          <w:tab w:val="left" w:pos="1985"/>
-          <w:tab w:val="left" w:leader="dot" w:pos="5670"/>
-        </w:tabs>
-        <w:spacing w:line="480" w:lineRule="auto"/>
-        <w:ind w:left="360"/>
-        <w:jc w:val="left"/>
-        <w:rPr>
-          <w:lang w:val="fr-CH"/>
-        </w:rPr>
-      </w:pPr>
-      <w:proofErr w:type="spellStart"/>
-      <w:r>
-        <w:rPr>
-          <w:lang w:val="fr-CH"/>
-        </w:rPr>
-        <w:t>image_description</w:t>
-      </w:r>
-      <w:proofErr w:type="spellEnd"/>
-      <w:r>
-        <w:rPr>
-          <w:lang w:val="fr-CH"/>
-        </w:rPr>
-        <w:t xml:space="preserve">: </w:t>
-      </w:r>
-      <w:r>
-        <w:rPr>
-          <w:lang w:val="fr-CH"/>
-        </w:rPr>
-        <w:tab/>
-      </w:r>
-      <w:r>
-        <w:rPr>
-          <w:lang w:val="fr-CH"/>
-        </w:rPr>
-        <w:tab/>
-      </w:r>
-    </w:p>
-    <w:p>
-      <w:pPr>
-        <w:pStyle w:val="ListParagraph"/>
-        <w:numPr>
-          <w:ilvl w:val="0"/>
-          <w:numId w:val="8"/>
-        </w:numPr>
-        <w:tabs>
-          <w:tab w:val="left" w:pos="1985"/>
-          <w:tab w:val="left" w:leader="dot" w:pos="5670"/>
-        </w:tabs>
-        <w:spacing w:line="480" w:lineRule="auto"/>
-        <w:ind w:left="360"/>
-        <w:jc w:val="left"/>
-      </w:pPr>
-      <w:r>
-        <w:t xml:space="preserve">Das Bild </w:t>
-      </w:r>
-      <w:r>
-        <w:t>/</w:t>
-      </w:r>
-      <w:proofErr w:type="spellStart"/>
-      <w:r>
-        <w:t>data</w:t>
-      </w:r>
-      <w:proofErr w:type="spellEnd"/>
-      <w:r>
-        <w:t>/</w:t>
-      </w:r>
-      <w:proofErr w:type="spellStart"/>
-      <w:r>
-        <w:t>images</w:t>
-      </w:r>
-      <w:proofErr w:type="spellEnd"/>
-      <w:r>
-        <w:t>/</w:t>
-      </w:r>
-      <w:r>
-        <w:t>[</w:t>
-      </w:r>
-      <w:proofErr w:type="spellStart"/>
-      <w:r>
-        <w:t>Id</w:t>
-      </w:r>
-      <w:proofErr w:type="spellEnd"/>
-      <w:r>
-        <w:t xml:space="preserve"> der neuen Veranstaltung]_logo.png</w:t>
-      </w:r>
-      <w:r>
-        <w:t xml:space="preserve"> (Originalgrösse) wurde </w:t>
-      </w:r>
-      <w:r>
-        <w:t xml:space="preserve">korrekt </w:t>
-      </w:r>
-      <w:r>
-        <w:t>erstellt</w:t>
-      </w:r>
-    </w:p>
-    <w:p>
-      <w:pPr>
-        <w:pStyle w:val="ListParagraph"/>
-        <w:numPr>
-          <w:ilvl w:val="0"/>
-          <w:numId w:val="8"/>
-        </w:numPr>
-        <w:tabs>
-          <w:tab w:val="left" w:pos="1985"/>
-          <w:tab w:val="left" w:leader="dot" w:pos="5670"/>
-        </w:tabs>
-        <w:spacing w:line="480" w:lineRule="auto"/>
-        <w:ind w:left="360"/>
-        <w:jc w:val="left"/>
-      </w:pPr>
-      <w:r>
-        <w:t xml:space="preserve">Das Bild </w:t>
-      </w:r>
-      <w:r>
-        <w:t>/</w:t>
-      </w:r>
-      <w:proofErr w:type="spellStart"/>
-      <w:r>
-        <w:t>data</w:t>
-      </w:r>
-      <w:proofErr w:type="spellEnd"/>
-      <w:r>
-        <w:t>/</w:t>
-      </w:r>
-      <w:proofErr w:type="spellStart"/>
-      <w:r>
-        <w:t>images</w:t>
-      </w:r>
-      <w:proofErr w:type="spellEnd"/>
-      <w:r>
-        <w:t>/[</w:t>
-      </w:r>
-      <w:proofErr w:type="spellStart"/>
-      <w:r>
-        <w:t>Id</w:t>
-      </w:r>
-      <w:proofErr w:type="spellEnd"/>
-      <w:r>
-        <w:t xml:space="preserve"> der neuen Veranstaltung]_logo.</w:t>
-      </w:r>
-      <w:r>
-        <w:t>thumb.</w:t>
-      </w:r>
-      <w:r>
-        <w:t>png (</w:t>
-      </w:r>
-      <w:r>
-        <w:t>100x100 Pixel</w:t>
-      </w:r>
-      <w:r>
-        <w:t>) wurde</w:t>
-      </w:r>
-      <w:r>
-        <w:t xml:space="preserve"> korrekt</w:t>
-      </w:r>
-      <w:r>
-        <w:t xml:space="preserve"> erstellt</w:t>
-      </w:r>
-    </w:p>
-    <w:p>
-      <w:pPr>
         <w:pStyle w:val="Heading2"/>
       </w:pPr>
-      <w:r>
+      <w:bookmarkStart w:id="7" w:name="_Toc405237365"/>
+      <w:r>
+        <w:lastRenderedPageBreak/>
         <w:t>Spezialfälle</w:t>
       </w:r>
+      <w:bookmarkEnd w:id="7"/>
     </w:p>
     <w:p>
       <w:pPr>
@@ -5306,15 +7282,25 @@
         <w:ind w:left="360"/>
       </w:pPr>
       <w:r>
-        <w:t xml:space="preserve">Es tritt ein Problem mit der Verbindung zur </w:t>
-      </w:r>
-      <w:proofErr w:type="spellStart"/>
-      <w:r>
-        <w:t>Webapp</w:t>
-      </w:r>
-      <w:proofErr w:type="spellEnd"/>
-      <w:r>
-        <w:t xml:space="preserve"> auf</w:t>
+        <w:t xml:space="preserve">Es existiert bereits eine </w:t>
+      </w:r>
+      <w:r>
+        <w:t xml:space="preserve">Vorstellung </w:t>
+      </w:r>
+      <w:r>
+        <w:t>die sich</w:t>
+      </w:r>
+      <w:r>
+        <w:t xml:space="preserve"> Zeitlich</w:t>
+      </w:r>
+      <w:r>
+        <w:t xml:space="preserve"> mit einer der neuen </w:t>
+      </w:r>
+      <w:r>
+        <w:t>Vorstellung</w:t>
+      </w:r>
+      <w:r>
+        <w:t xml:space="preserve"> überschneidet</w:t>
       </w:r>
     </w:p>
     <w:p>
@@ -5327,22 +7313,10 @@
         <w:ind w:left="360"/>
       </w:pPr>
       <w:r>
-        <w:t xml:space="preserve">Es tritt ein </w:t>
-      </w:r>
-      <w:r>
-        <w:t>Problem mit der Verbindung</w:t>
-      </w:r>
-      <w:r>
-        <w:t xml:space="preserve"> zu</w:t>
-      </w:r>
-      <w:r>
-        <w:t>r</w:t>
-      </w:r>
-      <w:r>
-        <w:t xml:space="preserve"> Datenb</w:t>
-      </w:r>
-      <w:r>
-        <w:t>ank</w:t>
+        <w:t xml:space="preserve">Es tritt ein Problem mit der Verbindung zur </w:t>
+      </w:r>
+      <w:r>
+        <w:t>Website</w:t>
       </w:r>
       <w:r>
         <w:t xml:space="preserve"> auf</w:t>
@@ -5358,29 +7332,59 @@
         <w:ind w:left="360"/>
       </w:pPr>
       <w:r>
-        <w:t>Es tritt ein Applikationsfehler auf</w:t>
+        <w:t xml:space="preserve">Es tritt ein </w:t>
+      </w:r>
+      <w:r>
+        <w:t>Problem mit der Verbindung</w:t>
+      </w:r>
+      <w:r>
+        <w:t xml:space="preserve"> zu</w:t>
+      </w:r>
+      <w:r>
+        <w:t>r</w:t>
+      </w:r>
+      <w:r>
+        <w:t xml:space="preserve"> Datenb</w:t>
+      </w:r>
+      <w:r>
+        <w:t>ank</w:t>
+      </w:r>
+      <w:r>
+        <w:t xml:space="preserve"> auf</w:t>
       </w:r>
     </w:p>
     <w:p>
       <w:pPr>
-        <w:pStyle w:val="Heading2"/>
-      </w:pPr>
-      <w:r>
-        <w:t>Massnahmen</w:t>
+        <w:pStyle w:val="ListParagraph"/>
+        <w:numPr>
+          <w:ilvl w:val="0"/>
+          <w:numId w:val="6"/>
+        </w:numPr>
+        <w:ind w:left="360"/>
+      </w:pPr>
+      <w:r>
+        <w:t>Es tritt ein Applikationsfehler auf</w:t>
       </w:r>
     </w:p>
     <w:p>
-      <w:r>
-        <w:t>-</w:t>
-      </w:r>
+      <w:pPr>
+        <w:pStyle w:val="Heading2"/>
+      </w:pPr>
+      <w:bookmarkStart w:id="8" w:name="_Toc405237366"/>
+      <w:r>
+        <w:t>Massnahmen</w:t>
+      </w:r>
+      <w:bookmarkEnd w:id="8"/>
     </w:p>
     <w:p>
-      <w:bookmarkStart w:id="0" w:name="_GoBack"/>
-      <w:bookmarkEnd w:id="0"/>
+      <w:r>
+        <w:t>-</w:t>
+      </w:r>
     </w:p>
+    <w:p/>
     <w:sectPr>
-      <w:headerReference w:type="default" r:id="rId9"/>
-      <w:footerReference w:type="default" r:id="rId10"/>
+      <w:headerReference w:type="default" r:id="rId13"/>
+      <w:footerReference w:type="default" r:id="rId14"/>
       <w:type w:val="continuous"/>
       <w:pgSz w:w="11906" w:h="16838"/>
       <w:pgMar w:top="1417" w:right="1417" w:bottom="1134" w:left="1417" w:header="708" w:footer="708" w:gutter="0"/>
@@ -5535,7 +7539,7 @@
         <w:szCs w:val="16"/>
         <w:lang w:val="de-DE"/>
       </w:rPr>
-      <w:t>3</w:t>
+      <w:t>6</w:t>
     </w:r>
     <w:r>
       <w:rPr>
@@ -5596,7 +7600,7 @@
         <w:szCs w:val="16"/>
         <w:lang w:val="de-DE"/>
       </w:rPr>
-      <w:t>3</w:t>
+      <w:t>6</w:t>
     </w:r>
     <w:r>
       <w:rPr>
@@ -5844,7 +7848,7 @@
         <w:ind w:left="720" w:hanging="360"/>
       </w:pPr>
     </w:lvl>
-    <w:lvl w:ilvl="1" w:tplc="08070019" w:tentative="1">
+    <w:lvl w:ilvl="1" w:tplc="08070019">
       <w:start w:val="1"/>
       <w:numFmt w:val="lowerLetter"/>
       <w:lvlText w:val="%2."/>
@@ -6342,6 +8346,119 @@
     </w:lvl>
   </w:abstractNum>
   <w:abstractNum w:abstractNumId="6">
+    <w:nsid w:val="4B2B0490"/>
+    <w:multiLevelType w:val="multilevel"/>
+    <w:tmpl w:val="3B1C20D6"/>
+    <w:lvl w:ilvl="0">
+      <w:start w:val="1"/>
+      <w:numFmt w:val="decimal"/>
+      <w:lvlText w:val="%1."/>
+      <w:lvlJc w:val="left"/>
+      <w:pPr>
+        <w:ind w:left="360" w:hanging="360"/>
+      </w:pPr>
+      <w:rPr>
+        <w:rFonts w:hint="default"/>
+      </w:rPr>
+    </w:lvl>
+    <w:lvl w:ilvl="1">
+      <w:start w:val="1"/>
+      <w:numFmt w:val="decimal"/>
+      <w:lvlText w:val="%1.%2."/>
+      <w:lvlJc w:val="left"/>
+      <w:pPr>
+        <w:ind w:left="792" w:hanging="432"/>
+      </w:pPr>
+      <w:rPr>
+        <w:rFonts w:hint="default"/>
+      </w:rPr>
+    </w:lvl>
+    <w:lvl w:ilvl="2">
+      <w:start w:val="1"/>
+      <w:numFmt w:val="decimal"/>
+      <w:lvlText w:val="%1.%2.%3."/>
+      <w:lvlJc w:val="left"/>
+      <w:pPr>
+        <w:ind w:left="1224" w:hanging="504"/>
+      </w:pPr>
+      <w:rPr>
+        <w:rFonts w:hint="default"/>
+      </w:rPr>
+    </w:lvl>
+    <w:lvl w:ilvl="3">
+      <w:start w:val="1"/>
+      <w:numFmt w:val="decimal"/>
+      <w:lvlText w:val="%1.%2.%3.%4."/>
+      <w:lvlJc w:val="left"/>
+      <w:pPr>
+        <w:ind w:left="1728" w:hanging="648"/>
+      </w:pPr>
+      <w:rPr>
+        <w:rFonts w:hint="default"/>
+      </w:rPr>
+    </w:lvl>
+    <w:lvl w:ilvl="4">
+      <w:start w:val="1"/>
+      <w:numFmt w:val="decimal"/>
+      <w:lvlText w:val="%1.%2.%3.%4.%5."/>
+      <w:lvlJc w:val="left"/>
+      <w:pPr>
+        <w:ind w:left="2232" w:hanging="792"/>
+      </w:pPr>
+      <w:rPr>
+        <w:rFonts w:hint="default"/>
+      </w:rPr>
+    </w:lvl>
+    <w:lvl w:ilvl="5">
+      <w:start w:val="1"/>
+      <w:numFmt w:val="decimal"/>
+      <w:lvlText w:val="%1.%2.%3.%4.%5.%6."/>
+      <w:lvlJc w:val="left"/>
+      <w:pPr>
+        <w:ind w:left="2736" w:hanging="936"/>
+      </w:pPr>
+      <w:rPr>
+        <w:rFonts w:hint="default"/>
+      </w:rPr>
+    </w:lvl>
+    <w:lvl w:ilvl="6">
+      <w:start w:val="1"/>
+      <w:numFmt w:val="decimal"/>
+      <w:lvlText w:val="%1.%2.%3.%4.%5.%6.%7."/>
+      <w:lvlJc w:val="left"/>
+      <w:pPr>
+        <w:ind w:left="3240" w:hanging="1080"/>
+      </w:pPr>
+      <w:rPr>
+        <w:rFonts w:hint="default"/>
+      </w:rPr>
+    </w:lvl>
+    <w:lvl w:ilvl="7">
+      <w:start w:val="1"/>
+      <w:numFmt w:val="decimal"/>
+      <w:lvlText w:val="%1.%2.%3.%4.%5.%6.%7.%8."/>
+      <w:lvlJc w:val="left"/>
+      <w:pPr>
+        <w:ind w:left="3744" w:hanging="1224"/>
+      </w:pPr>
+      <w:rPr>
+        <w:rFonts w:hint="default"/>
+      </w:rPr>
+    </w:lvl>
+    <w:lvl w:ilvl="8">
+      <w:start w:val="1"/>
+      <w:numFmt w:val="decimal"/>
+      <w:lvlText w:val="%1.%2.%3.%4.%5.%6.%7.%8.%9."/>
+      <w:lvlJc w:val="left"/>
+      <w:pPr>
+        <w:ind w:left="4320" w:hanging="1440"/>
+      </w:pPr>
+      <w:rPr>
+        <w:rFonts w:hint="default"/>
+      </w:rPr>
+    </w:lvl>
+  </w:abstractNum>
+  <w:abstractNum w:abstractNumId="7">
     <w:nsid w:val="54A91EF3"/>
     <w:multiLevelType w:val="hybridMultilevel"/>
     <w:tmpl w:val="31FCDD2C"/>
@@ -6454,7 +8571,120 @@
       </w:rPr>
     </w:lvl>
   </w:abstractNum>
-  <w:abstractNum w:abstractNumId="7">
+  <w:abstractNum w:abstractNumId="8">
+    <w:nsid w:val="5FA74DE4"/>
+    <w:multiLevelType w:val="multilevel"/>
+    <w:tmpl w:val="3B1C20D6"/>
+    <w:lvl w:ilvl="0">
+      <w:start w:val="1"/>
+      <w:numFmt w:val="decimal"/>
+      <w:lvlText w:val="%1."/>
+      <w:lvlJc w:val="left"/>
+      <w:pPr>
+        <w:ind w:left="360" w:hanging="360"/>
+      </w:pPr>
+      <w:rPr>
+        <w:rFonts w:hint="default"/>
+      </w:rPr>
+    </w:lvl>
+    <w:lvl w:ilvl="1">
+      <w:start w:val="1"/>
+      <w:numFmt w:val="decimal"/>
+      <w:lvlText w:val="%1.%2."/>
+      <w:lvlJc w:val="left"/>
+      <w:pPr>
+        <w:ind w:left="792" w:hanging="432"/>
+      </w:pPr>
+      <w:rPr>
+        <w:rFonts w:hint="default"/>
+      </w:rPr>
+    </w:lvl>
+    <w:lvl w:ilvl="2">
+      <w:start w:val="1"/>
+      <w:numFmt w:val="decimal"/>
+      <w:lvlText w:val="%1.%2.%3."/>
+      <w:lvlJc w:val="left"/>
+      <w:pPr>
+        <w:ind w:left="1224" w:hanging="504"/>
+      </w:pPr>
+      <w:rPr>
+        <w:rFonts w:hint="default"/>
+      </w:rPr>
+    </w:lvl>
+    <w:lvl w:ilvl="3">
+      <w:start w:val="1"/>
+      <w:numFmt w:val="decimal"/>
+      <w:lvlText w:val="%1.%2.%3.%4."/>
+      <w:lvlJc w:val="left"/>
+      <w:pPr>
+        <w:ind w:left="1728" w:hanging="648"/>
+      </w:pPr>
+      <w:rPr>
+        <w:rFonts w:hint="default"/>
+      </w:rPr>
+    </w:lvl>
+    <w:lvl w:ilvl="4">
+      <w:start w:val="1"/>
+      <w:numFmt w:val="decimal"/>
+      <w:lvlText w:val="%1.%2.%3.%4.%5."/>
+      <w:lvlJc w:val="left"/>
+      <w:pPr>
+        <w:ind w:left="2232" w:hanging="792"/>
+      </w:pPr>
+      <w:rPr>
+        <w:rFonts w:hint="default"/>
+      </w:rPr>
+    </w:lvl>
+    <w:lvl w:ilvl="5">
+      <w:start w:val="1"/>
+      <w:numFmt w:val="decimal"/>
+      <w:lvlText w:val="%1.%2.%3.%4.%5.%6."/>
+      <w:lvlJc w:val="left"/>
+      <w:pPr>
+        <w:ind w:left="2736" w:hanging="936"/>
+      </w:pPr>
+      <w:rPr>
+        <w:rFonts w:hint="default"/>
+      </w:rPr>
+    </w:lvl>
+    <w:lvl w:ilvl="6">
+      <w:start w:val="1"/>
+      <w:numFmt w:val="decimal"/>
+      <w:lvlText w:val="%1.%2.%3.%4.%5.%6.%7."/>
+      <w:lvlJc w:val="left"/>
+      <w:pPr>
+        <w:ind w:left="3240" w:hanging="1080"/>
+      </w:pPr>
+      <w:rPr>
+        <w:rFonts w:hint="default"/>
+      </w:rPr>
+    </w:lvl>
+    <w:lvl w:ilvl="7">
+      <w:start w:val="1"/>
+      <w:numFmt w:val="decimal"/>
+      <w:lvlText w:val="%1.%2.%3.%4.%5.%6.%7.%8."/>
+      <w:lvlJc w:val="left"/>
+      <w:pPr>
+        <w:ind w:left="3744" w:hanging="1224"/>
+      </w:pPr>
+      <w:rPr>
+        <w:rFonts w:hint="default"/>
+      </w:rPr>
+    </w:lvl>
+    <w:lvl w:ilvl="8">
+      <w:start w:val="1"/>
+      <w:numFmt w:val="decimal"/>
+      <w:lvlText w:val="%1.%2.%3.%4.%5.%6.%7.%8.%9."/>
+      <w:lvlJc w:val="left"/>
+      <w:pPr>
+        <w:ind w:left="4320" w:hanging="1440"/>
+      </w:pPr>
+      <w:rPr>
+        <w:rFonts w:hint="default"/>
+      </w:rPr>
+    </w:lvl>
+  </w:abstractNum>
+  <w:abstractNum w:abstractNumId="9">
     <w:nsid w:val="60CF3B2A"/>
     <w:multiLevelType w:val="multilevel"/>
     <w:tmpl w:val="0807001F"/>
@@ -6540,7 +8770,7 @@
       </w:pPr>
     </w:lvl>
   </w:abstractNum>
-  <w:abstractNum w:abstractNumId="8">
+  <w:abstractNum w:abstractNumId="10">
     <w:nsid w:val="662A3528"/>
     <w:multiLevelType w:val="hybridMultilevel"/>
     <w:tmpl w:val="02DE640E"/>
@@ -6652,7 +8882,7 @@
       </w:rPr>
     </w:lvl>
   </w:abstractNum>
-  <w:abstractNum w:abstractNumId="9">
+  <w:abstractNum w:abstractNumId="11">
     <w:nsid w:val="687464E2"/>
     <w:multiLevelType w:val="hybridMultilevel"/>
     <w:tmpl w:val="0C6E24BC"/>
@@ -6668,7 +8898,7 @@
         <w:rFonts w:ascii="Courier New" w:hAnsi="Courier New" w:cs="Courier New" w:hint="default"/>
       </w:rPr>
     </w:lvl>
-    <w:lvl w:ilvl="1" w:tplc="08070003" w:tentative="1">
+    <w:lvl w:ilvl="1" w:tplc="08070003">
       <w:start w:val="1"/>
       <w:numFmt w:val="bullet"/>
       <w:lvlText w:val="o"/>
@@ -6765,7 +8995,7 @@
       </w:rPr>
     </w:lvl>
   </w:abstractNum>
-  <w:abstractNum w:abstractNumId="10">
+  <w:abstractNum w:abstractNumId="12">
     <w:nsid w:val="6AF92649"/>
     <w:multiLevelType w:val="hybridMultilevel"/>
     <w:tmpl w:val="3BBAB6DC"/>
@@ -6851,7 +9081,7 @@
       </w:pPr>
     </w:lvl>
   </w:abstractNum>
-  <w:abstractNum w:abstractNumId="11">
+  <w:abstractNum w:abstractNumId="13">
     <w:nsid w:val="6E1860D6"/>
     <w:multiLevelType w:val="multilevel"/>
     <w:tmpl w:val="0807001D"/>
@@ -6937,7 +9167,102 @@
       </w:pPr>
     </w:lvl>
   </w:abstractNum>
-  <w:abstractNum w:abstractNumId="12">
+  <w:abstractNum w:abstractNumId="14">
+    <w:nsid w:val="72E21567"/>
+    <w:multiLevelType w:val="multilevel"/>
+    <w:tmpl w:val="08070025"/>
+    <w:lvl w:ilvl="0">
+      <w:start w:val="1"/>
+      <w:numFmt w:val="decimal"/>
+      <w:pStyle w:val="Heading1"/>
+      <w:lvlText w:val="%1"/>
+      <w:lvlJc w:val="left"/>
+      <w:pPr>
+        <w:ind w:left="432" w:hanging="432"/>
+      </w:pPr>
+    </w:lvl>
+    <w:lvl w:ilvl="1">
+      <w:start w:val="1"/>
+      <w:numFmt w:val="decimal"/>
+      <w:pStyle w:val="Heading2"/>
+      <w:lvlText w:val="%1.%2"/>
+      <w:lvlJc w:val="left"/>
+      <w:pPr>
+        <w:ind w:left="576" w:hanging="576"/>
+      </w:pPr>
+    </w:lvl>
+    <w:lvl w:ilvl="2">
+      <w:start w:val="1"/>
+      <w:numFmt w:val="decimal"/>
+      <w:pStyle w:val="Heading3"/>
+      <w:lvlText w:val="%1.%2.%3"/>
+      <w:lvlJc w:val="left"/>
+      <w:pPr>
+        <w:ind w:left="720" w:hanging="720"/>
+      </w:pPr>
+    </w:lvl>
+    <w:lvl w:ilvl="3">
+      <w:start w:val="1"/>
+      <w:numFmt w:val="decimal"/>
+      <w:pStyle w:val="Heading4"/>
+      <w:lvlText w:val="%1.%2.%3.%4"/>
+      <w:lvlJc w:val="left"/>
+      <w:pPr>
+        <w:ind w:left="864" w:hanging="864"/>
+      </w:pPr>
+    </w:lvl>
+    <w:lvl w:ilvl="4">
+      <w:start w:val="1"/>
+      <w:numFmt w:val="decimal"/>
+      <w:pStyle w:val="Heading5"/>
+      <w:lvlText w:val="%1.%2.%3.%4.%5"/>
+      <w:lvlJc w:val="left"/>
+      <w:pPr>
+        <w:ind w:left="1008" w:hanging="1008"/>
+      </w:pPr>
+    </w:lvl>
+    <w:lvl w:ilvl="5">
+      <w:start w:val="1"/>
+      <w:numFmt w:val="decimal"/>
+      <w:pStyle w:val="Heading6"/>
+      <w:lvlText w:val="%1.%2.%3.%4.%5.%6"/>
+      <w:lvlJc w:val="left"/>
+      <w:pPr>
+        <w:ind w:left="1152" w:hanging="1152"/>
+      </w:pPr>
+    </w:lvl>
+    <w:lvl w:ilvl="6">
+      <w:start w:val="1"/>
+      <w:numFmt w:val="decimal"/>
+      <w:pStyle w:val="Heading7"/>
+      <w:lvlText w:val="%1.%2.%3.%4.%5.%6.%7"/>
+      <w:lvlJc w:val="left"/>
+      <w:pPr>
+        <w:ind w:left="1296" w:hanging="1296"/>
+      </w:pPr>
+    </w:lvl>
+    <w:lvl w:ilvl="7">
+      <w:start w:val="1"/>
+      <w:numFmt w:val="decimal"/>
+      <w:pStyle w:val="Heading8"/>
+      <w:lvlText w:val="%1.%2.%3.%4.%5.%6.%7.%8"/>
+      <w:lvlJc w:val="left"/>
+      <w:pPr>
+        <w:ind w:left="1440" w:hanging="1440"/>
+      </w:pPr>
+    </w:lvl>
+    <w:lvl w:ilvl="8">
+      <w:start w:val="1"/>
+      <w:numFmt w:val="decimal"/>
+      <w:pStyle w:val="Heading9"/>
+      <w:lvlText w:val="%1.%2.%3.%4.%5.%6.%7.%8.%9"/>
+      <w:lvlJc w:val="left"/>
+      <w:pPr>
+        <w:ind w:left="1584" w:hanging="1584"/>
+      </w:pPr>
+    </w:lvl>
+  </w:abstractNum>
+  <w:abstractNum w:abstractNumId="15">
     <w:nsid w:val="7A597C07"/>
     <w:multiLevelType w:val="multilevel"/>
     <w:tmpl w:val="3B1C20D6"/>
@@ -7050,7 +9375,7 @@
       </w:rPr>
     </w:lvl>
   </w:abstractNum>
-  <w:abstractNum w:abstractNumId="13">
+  <w:abstractNum w:abstractNumId="16">
     <w:nsid w:val="7A987B30"/>
     <w:multiLevelType w:val="multilevel"/>
     <w:tmpl w:val="0807001F"/>
@@ -7140,10 +9465,10 @@
     <w:abstractNumId w:val="5"/>
   </w:num>
   <w:num w:numId="2">
-    <w:abstractNumId w:val="6"/>
+    <w:abstractNumId w:val="7"/>
   </w:num>
   <w:num w:numId="3">
-    <w:abstractNumId w:val="10"/>
+    <w:abstractNumId w:val="12"/>
   </w:num>
   <w:num w:numId="4">
     <w:abstractNumId w:val="0"/>
@@ -7155,28 +9480,37 @@
     <w:abstractNumId w:val="4"/>
   </w:num>
   <w:num w:numId="7">
-    <w:abstractNumId w:val="8"/>
+    <w:abstractNumId w:val="10"/>
   </w:num>
   <w:num w:numId="8">
+    <w:abstractNumId w:val="11"/>
+  </w:num>
+  <w:num w:numId="9">
+    <w:abstractNumId w:val="13"/>
+  </w:num>
+  <w:num w:numId="10">
     <w:abstractNumId w:val="9"/>
   </w:num>
-  <w:num w:numId="9">
-    <w:abstractNumId w:val="11"/>
-  </w:num>
-  <w:num w:numId="10">
-    <w:abstractNumId w:val="7"/>
-  </w:num>
   <w:num w:numId="11">
-    <w:abstractNumId w:val="13"/>
+    <w:abstractNumId w:val="16"/>
   </w:num>
   <w:num w:numId="12">
     <w:abstractNumId w:val="2"/>
   </w:num>
   <w:num w:numId="13">
-    <w:abstractNumId w:val="12"/>
+    <w:abstractNumId w:val="15"/>
   </w:num>
   <w:num w:numId="14">
     <w:abstractNumId w:val="3"/>
+  </w:num>
+  <w:num w:numId="15">
+    <w:abstractNumId w:val="8"/>
+  </w:num>
+  <w:num w:numId="16">
+    <w:abstractNumId w:val="6"/>
+  </w:num>
+  <w:num w:numId="17">
+    <w:abstractNumId w:val="14"/>
   </w:num>
 </w:numbering>
 </file>
@@ -7584,6 +9918,9 @@
     <w:qFormat/>
     <w:rsid w:val="004F02AE"/>
     <w:pPr>
+      <w:numPr>
+        <w:numId w:val="17"/>
+      </w:numPr>
       <w:spacing w:before="300" w:after="40"/>
       <w:jc w:val="left"/>
       <w:outlineLvl w:val="0"/>
@@ -7603,9 +9940,14 @@
     <w:uiPriority w:val="9"/>
     <w:unhideWhenUsed/>
     <w:qFormat/>
-    <w:rsid w:val="004F02AE"/>
+    <w:rsid w:val="002A0843"/>
     <w:pPr>
-      <w:spacing w:after="0"/>
+      <w:numPr>
+        <w:ilvl w:val="1"/>
+        <w:numId w:val="17"/>
+      </w:numPr>
+      <w:spacing w:after="60"/>
+      <w:ind w:left="578" w:hanging="578"/>
       <w:jc w:val="left"/>
       <w:outlineLvl w:val="1"/>
     </w:pPr>
@@ -7627,6 +9969,10 @@
     <w:qFormat/>
     <w:rsid w:val="004F02AE"/>
     <w:pPr>
+      <w:numPr>
+        <w:ilvl w:val="2"/>
+        <w:numId w:val="17"/>
+      </w:numPr>
       <w:spacing w:after="0"/>
       <w:jc w:val="left"/>
       <w:outlineLvl w:val="2"/>
@@ -7649,6 +9995,10 @@
     <w:qFormat/>
     <w:rsid w:val="004F02AE"/>
     <w:pPr>
+      <w:numPr>
+        <w:ilvl w:val="3"/>
+        <w:numId w:val="17"/>
+      </w:numPr>
       <w:spacing w:after="0"/>
       <w:jc w:val="left"/>
       <w:outlineLvl w:val="3"/>
@@ -7673,6 +10023,10 @@
     <w:qFormat/>
     <w:rsid w:val="004F02AE"/>
     <w:pPr>
+      <w:numPr>
+        <w:ilvl w:val="4"/>
+        <w:numId w:val="17"/>
+      </w:numPr>
       <w:spacing w:after="0"/>
       <w:jc w:val="left"/>
       <w:outlineLvl w:val="4"/>
@@ -7696,6 +10050,10 @@
     <w:qFormat/>
     <w:rsid w:val="004F02AE"/>
     <w:pPr>
+      <w:numPr>
+        <w:ilvl w:val="5"/>
+        <w:numId w:val="17"/>
+      </w:numPr>
       <w:spacing w:after="0"/>
       <w:jc w:val="left"/>
       <w:outlineLvl w:val="5"/>
@@ -7719,6 +10077,10 @@
     <w:qFormat/>
     <w:rsid w:val="004F02AE"/>
     <w:pPr>
+      <w:numPr>
+        <w:ilvl w:val="6"/>
+        <w:numId w:val="17"/>
+      </w:numPr>
       <w:spacing w:after="0"/>
       <w:jc w:val="left"/>
       <w:outlineLvl w:val="6"/>
@@ -7742,6 +10104,10 @@
     <w:qFormat/>
     <w:rsid w:val="004F02AE"/>
     <w:pPr>
+      <w:numPr>
+        <w:ilvl w:val="7"/>
+        <w:numId w:val="17"/>
+      </w:numPr>
       <w:spacing w:after="0"/>
       <w:jc w:val="left"/>
       <w:outlineLvl w:val="7"/>
@@ -7766,6 +10132,10 @@
     <w:qFormat/>
     <w:rsid w:val="004F02AE"/>
     <w:pPr>
+      <w:numPr>
+        <w:ilvl w:val="8"/>
+        <w:numId w:val="17"/>
+      </w:numPr>
       <w:spacing w:after="0"/>
       <w:jc w:val="left"/>
       <w:outlineLvl w:val="8"/>
@@ -7868,7 +10238,7 @@
     <w:basedOn w:val="DefaultParagraphFont"/>
     <w:link w:val="Heading2"/>
     <w:uiPriority w:val="9"/>
-    <w:rsid w:val="004F02AE"/>
+    <w:rsid w:val="002A0843"/>
     <w:rPr>
       <w:smallCaps/>
       <w:spacing w:val="5"/>
@@ -8887,7 +11257,7 @@
 </file>
 
 <file path=customXml/itemProps2.xml><?xml version="1.0" encoding="utf-8"?>
-<ds:datastoreItem xmlns:ds="http://schemas.openxmlformats.org/officeDocument/2006/customXml" ds:itemID="{A7F14AF9-D2D7-4148-861E-1E8361C9F2AA}">
+<ds:datastoreItem xmlns:ds="http://schemas.openxmlformats.org/officeDocument/2006/customXml" ds:itemID="{BD6CF48D-D9F7-488B-9317-7260E4EE06B9}">
   <ds:schemaRefs>
     <ds:schemaRef ds:uri="http://schemas.openxmlformats.org/officeDocument/2006/bibliography"/>
   </ds:schemaRefs>

</xml_diff>

<commit_message>
Added input validation specs to the blackbox test plan
</commit_message>
<xml_diff>
--- a/docs/Blackbox test plan.docx
+++ b/docs/Blackbox test plan.docx
@@ -2,6 +2,7 @@
 <file path=word/document.xml><?xml version="1.0" encoding="utf-8"?>
 <w:document xmlns:wpc="http://schemas.microsoft.com/office/word/2010/wordprocessingCanvas" xmlns:mc="http://schemas.openxmlformats.org/markup-compatibility/2006" xmlns:o="urn:schemas-microsoft-com:office:office" xmlns:r="http://schemas.openxmlformats.org/officeDocument/2006/relationships" xmlns:m="http://schemas.openxmlformats.org/officeDocument/2006/math" xmlns:v="urn:schemas-microsoft-com:vml" xmlns:wp14="http://schemas.microsoft.com/office/word/2010/wordprocessingDrawing" xmlns:wp="http://schemas.openxmlformats.org/drawingml/2006/wordprocessingDrawing" xmlns:w10="urn:schemas-microsoft-com:office:word" xmlns:w="http://schemas.openxmlformats.org/wordprocessingml/2006/main" xmlns:w14="http://schemas.microsoft.com/office/word/2010/wordml" xmlns:w15="http://schemas.microsoft.com/office/word/2012/wordml" xmlns:wpg="http://schemas.microsoft.com/office/word/2010/wordprocessingGroup" xmlns:wpi="http://schemas.microsoft.com/office/word/2010/wordprocessingInk" xmlns:wne="http://schemas.microsoft.com/office/word/2006/wordml" xmlns:wps="http://schemas.microsoft.com/office/word/2010/wordprocessingShape" mc:Ignorable="w14 w15 wp14">
   <w:body>
+    <w:bookmarkStart w:id="0" w:name="_GoBack" w:displacedByCustomXml="next"/>
     <w:sdt>
       <w:sdtPr>
         <w:id w:val="406202585"/>
@@ -19,7 +20,7 @@
       <w:sdtContent>
         <w:p>
           <w:pPr>
-            <w:pStyle w:val="NoSpacing"/>
+            <w:pStyle w:val="KeinLeerraum"/>
           </w:pPr>
           <w:r>
             <w:rPr>
@@ -159,7 +160,7 @@
                                   <w:sdtContent>
                                     <w:p>
                                       <w:pPr>
-                                        <w:pStyle w:val="NoSpacing"/>
+                                        <w:pStyle w:val="KeinLeerraum"/>
                                         <w:jc w:val="right"/>
                                         <w:rPr>
                                           <w:color w:val="FFFFFF" w:themeColor="background1"/>
@@ -3473,7 +3474,7 @@
                             <w:sdtContent>
                               <w:p>
                                 <w:pPr>
-                                  <w:pStyle w:val="NoSpacing"/>
+                                  <w:pStyle w:val="KeinLeerraum"/>
                                   <w:jc w:val="right"/>
                                   <w:rPr>
                                     <w:color w:val="FFFFFF" w:themeColor="background1"/>
@@ -3676,7 +3677,7 @@
                             <w:txbxContent>
                               <w:p>
                                 <w:pPr>
-                                  <w:pStyle w:val="NoSpacing"/>
+                                  <w:pStyle w:val="KeinLeerraum"/>
                                   <w:rPr>
                                     <w:color w:val="1CADE4" w:themeColor="accent1"/>
                                     <w:sz w:val="26"/>
@@ -3711,7 +3712,7 @@
                               </w:p>
                               <w:p>
                                 <w:pPr>
-                                  <w:pStyle w:val="NoSpacing"/>
+                                  <w:pStyle w:val="KeinLeerraum"/>
                                   <w:rPr>
                                     <w:color w:val="595959" w:themeColor="text1" w:themeTint="A6"/>
                                   </w:rPr>
@@ -3778,7 +3779,7 @@
                       <w:txbxContent>
                         <w:p>
                           <w:pPr>
-                            <w:pStyle w:val="NoSpacing"/>
+                            <w:pStyle w:val="KeinLeerraum"/>
                             <w:rPr>
                               <w:color w:val="1CADE4" w:themeColor="accent1"/>
                               <w:sz w:val="26"/>
@@ -3813,7 +3814,7 @@
                         </w:p>
                         <w:p>
                           <w:pPr>
-                            <w:pStyle w:val="NoSpacing"/>
+                            <w:pStyle w:val="KeinLeerraum"/>
                             <w:rPr>
                               <w:color w:val="595959" w:themeColor="text1" w:themeTint="A6"/>
                             </w:rPr>
@@ -3932,7 +3933,7 @@
                             <w:txbxContent>
                               <w:p>
                                 <w:pPr>
-                                  <w:pStyle w:val="NoSpacing"/>
+                                  <w:pStyle w:val="KeinLeerraum"/>
                                   <w:spacing w:before="120"/>
                                   <w:rPr>
                                     <w:rFonts w:asciiTheme="majorHAnsi" w:eastAsiaTheme="majorEastAsia" w:hAnsiTheme="majorHAnsi" w:cstheme="majorBidi"/>
@@ -4030,7 +4031,7 @@
                       <w:txbxContent>
                         <w:p>
                           <w:pPr>
-                            <w:pStyle w:val="NoSpacing"/>
+                            <w:pStyle w:val="KeinLeerraum"/>
                             <w:spacing w:before="120"/>
                             <w:rPr>
                               <w:rFonts w:asciiTheme="majorHAnsi" w:eastAsiaTheme="majorEastAsia" w:hAnsiTheme="majorHAnsi" w:cstheme="majorBidi"/>
@@ -4128,6 +4129,12 @@
     </w:sdt>
     <w:sdt>
       <w:sdtPr>
+        <w:rPr>
+          <w:smallCaps w:val="0"/>
+          <w:spacing w:val="0"/>
+          <w:sz w:val="20"/>
+          <w:szCs w:val="20"/>
+        </w:rPr>
         <w:id w:val="777217510"/>
         <w:docPartObj>
           <w:docPartGallery w:val="Table of Contents"/>
@@ -4138,17 +4145,13 @@
         <w:rPr>
           <w:b/>
           <w:bCs/>
-          <w:smallCaps w:val="0"/>
           <w:noProof/>
-          <w:spacing w:val="0"/>
-          <w:sz w:val="20"/>
-          <w:szCs w:val="20"/>
         </w:rPr>
       </w:sdtEndPr>
       <w:sdtContent>
         <w:p>
           <w:pPr>
-            <w:pStyle w:val="TOCHeading"/>
+            <w:pStyle w:val="Inhaltsverzeichnisberschrift"/>
           </w:pPr>
           <w:r>
             <w:t>Inhaltsverzeichnis</w:t>
@@ -4156,9 +4159,9 @@
         </w:p>
         <w:p>
           <w:pPr>
-            <w:pStyle w:val="TOC1"/>
+            <w:pStyle w:val="Verzeichnis1"/>
             <w:tabs>
-              <w:tab w:val="left" w:pos="440"/>
+              <w:tab w:val="left" w:pos="400"/>
               <w:tab w:val="right" w:leader="dot" w:pos="9062"/>
             </w:tabs>
             <w:rPr>
@@ -4177,7 +4180,7 @@
           <w:r>
             <w:fldChar w:fldCharType="separate"/>
           </w:r>
-          <w:hyperlink w:anchor="_Toc405237359" w:history="1">
+          <w:hyperlink w:anchor="_Toc405282887" w:history="1">
             <w:r>
               <w:rPr>
                 <w:rStyle w:val="Hyperlink"/>
@@ -4220,7 +4223,7 @@
                 <w:noProof/>
                 <w:webHidden/>
               </w:rPr>
-              <w:instrText xml:space="preserve"> PAGEREF _Toc405237359 \h </w:instrText>
+              <w:instrText xml:space="preserve"> PAGEREF _Toc405282887 \h </w:instrText>
             </w:r>
             <w:r>
               <w:rPr>
@@ -4253,9 +4256,9 @@
         </w:p>
         <w:p>
           <w:pPr>
-            <w:pStyle w:val="TOC1"/>
+            <w:pStyle w:val="Verzeichnis1"/>
             <w:tabs>
-              <w:tab w:val="left" w:pos="440"/>
+              <w:tab w:val="left" w:pos="400"/>
               <w:tab w:val="right" w:leader="dot" w:pos="9062"/>
             </w:tabs>
             <w:rPr>
@@ -4265,7 +4268,7 @@
               <w:lang w:eastAsia="de-CH"/>
             </w:rPr>
           </w:pPr>
-          <w:hyperlink w:anchor="_Toc405237360" w:history="1">
+          <w:hyperlink w:anchor="_Toc405282888" w:history="1">
             <w:r>
               <w:rPr>
                 <w:rStyle w:val="Hyperlink"/>
@@ -4308,7 +4311,7 @@
                 <w:noProof/>
                 <w:webHidden/>
               </w:rPr>
-              <w:instrText xml:space="preserve"> PAGEREF _Toc405237360 \h </w:instrText>
+              <w:instrText xml:space="preserve"> PAGEREF _Toc405282888 \h </w:instrText>
             </w:r>
             <w:r>
               <w:rPr>
@@ -4341,7 +4344,7 @@
         </w:p>
         <w:p>
           <w:pPr>
-            <w:pStyle w:val="TOC2"/>
+            <w:pStyle w:val="Verzeichnis2"/>
             <w:tabs>
               <w:tab w:val="left" w:pos="880"/>
               <w:tab w:val="right" w:leader="dot" w:pos="9062"/>
@@ -4353,7 +4356,7 @@
               <w:lang w:eastAsia="de-CH"/>
             </w:rPr>
           </w:pPr>
-          <w:hyperlink w:anchor="_Toc405237361" w:history="1">
+          <w:hyperlink w:anchor="_Toc405282889" w:history="1">
             <w:r>
               <w:rPr>
                 <w:rStyle w:val="Hyperlink"/>
@@ -4396,7 +4399,7 @@
                 <w:noProof/>
                 <w:webHidden/>
               </w:rPr>
-              <w:instrText xml:space="preserve"> PAGEREF _Toc405237361 \h </w:instrText>
+              <w:instrText xml:space="preserve"> PAGEREF _Toc405282889 \h </w:instrText>
             </w:r>
             <w:r>
               <w:rPr>
@@ -4429,7 +4432,7 @@
         </w:p>
         <w:p>
           <w:pPr>
-            <w:pStyle w:val="TOC2"/>
+            <w:pStyle w:val="Verzeichnis2"/>
             <w:tabs>
               <w:tab w:val="left" w:pos="880"/>
               <w:tab w:val="right" w:leader="dot" w:pos="9062"/>
@@ -4441,7 +4444,7 @@
               <w:lang w:eastAsia="de-CH"/>
             </w:rPr>
           </w:pPr>
-          <w:hyperlink w:anchor="_Toc405237362" w:history="1">
+          <w:hyperlink w:anchor="_Toc405282890" w:history="1">
             <w:r>
               <w:rPr>
                 <w:rStyle w:val="Hyperlink"/>
@@ -4484,7 +4487,7 @@
                 <w:noProof/>
                 <w:webHidden/>
               </w:rPr>
-              <w:instrText xml:space="preserve"> PAGEREF _Toc405237362 \h </w:instrText>
+              <w:instrText xml:space="preserve"> PAGEREF _Toc405282890 \h </w:instrText>
             </w:r>
             <w:r>
               <w:rPr>
@@ -4517,7 +4520,7 @@
         </w:p>
         <w:p>
           <w:pPr>
-            <w:pStyle w:val="TOC2"/>
+            <w:pStyle w:val="Verzeichnis2"/>
             <w:tabs>
               <w:tab w:val="left" w:pos="880"/>
               <w:tab w:val="right" w:leader="dot" w:pos="9062"/>
@@ -4529,7 +4532,7 @@
               <w:lang w:eastAsia="de-CH"/>
             </w:rPr>
           </w:pPr>
-          <w:hyperlink w:anchor="_Toc405237363" w:history="1">
+          <w:hyperlink w:anchor="_Toc405282891" w:history="1">
             <w:r>
               <w:rPr>
                 <w:rStyle w:val="Hyperlink"/>
@@ -4572,7 +4575,7 @@
                 <w:noProof/>
                 <w:webHidden/>
               </w:rPr>
-              <w:instrText xml:space="preserve"> PAGEREF _Toc405237363 \h </w:instrText>
+              <w:instrText xml:space="preserve"> PAGEREF _Toc405282891 \h </w:instrText>
             </w:r>
             <w:r>
               <w:rPr>
@@ -4605,7 +4608,7 @@
         </w:p>
         <w:p>
           <w:pPr>
-            <w:pStyle w:val="TOC2"/>
+            <w:pStyle w:val="Verzeichnis2"/>
             <w:tabs>
               <w:tab w:val="left" w:pos="880"/>
               <w:tab w:val="right" w:leader="dot" w:pos="9062"/>
@@ -4617,7 +4620,7 @@
               <w:lang w:eastAsia="de-CH"/>
             </w:rPr>
           </w:pPr>
-          <w:hyperlink w:anchor="_Toc405237364" w:history="1">
+          <w:hyperlink w:anchor="_Toc405282892" w:history="1">
             <w:r>
               <w:rPr>
                 <w:rStyle w:val="Hyperlink"/>
@@ -4660,7 +4663,7 @@
                 <w:noProof/>
                 <w:webHidden/>
               </w:rPr>
-              <w:instrText xml:space="preserve"> PAGEREF _Toc405237364 \h </w:instrText>
+              <w:instrText xml:space="preserve"> PAGEREF _Toc405282892 \h </w:instrText>
             </w:r>
             <w:r>
               <w:rPr>
@@ -4693,7 +4696,7 @@
         </w:p>
         <w:p>
           <w:pPr>
-            <w:pStyle w:val="TOC2"/>
+            <w:pStyle w:val="Verzeichnis2"/>
             <w:tabs>
               <w:tab w:val="left" w:pos="880"/>
               <w:tab w:val="right" w:leader="dot" w:pos="9062"/>
@@ -4705,7 +4708,7 @@
               <w:lang w:eastAsia="de-CH"/>
             </w:rPr>
           </w:pPr>
-          <w:hyperlink w:anchor="_Toc405237365" w:history="1">
+          <w:hyperlink w:anchor="_Toc405282893" w:history="1">
             <w:r>
               <w:rPr>
                 <w:rStyle w:val="Hyperlink"/>
@@ -4748,7 +4751,7 @@
                 <w:noProof/>
                 <w:webHidden/>
               </w:rPr>
-              <w:instrText xml:space="preserve"> PAGEREF _Toc405237365 \h </w:instrText>
+              <w:instrText xml:space="preserve"> PAGEREF _Toc405282893 \h </w:instrText>
             </w:r>
             <w:r>
               <w:rPr>
@@ -4781,7 +4784,7 @@
         </w:p>
         <w:p>
           <w:pPr>
-            <w:pStyle w:val="TOC2"/>
+            <w:pStyle w:val="Verzeichnis2"/>
             <w:tabs>
               <w:tab w:val="left" w:pos="880"/>
               <w:tab w:val="right" w:leader="dot" w:pos="9062"/>
@@ -4793,7 +4796,7 @@
               <w:lang w:eastAsia="de-CH"/>
             </w:rPr>
           </w:pPr>
-          <w:hyperlink w:anchor="_Toc405237366" w:history="1">
+          <w:hyperlink w:anchor="_Toc405282894" w:history="1">
             <w:r>
               <w:rPr>
                 <w:rStyle w:val="Hyperlink"/>
@@ -4836,7 +4839,183 @@
                 <w:noProof/>
                 <w:webHidden/>
               </w:rPr>
-              <w:instrText xml:space="preserve"> PAGEREF _Toc405237366 \h </w:instrText>
+              <w:instrText xml:space="preserve"> PAGEREF _Toc405282894 \h </w:instrText>
+            </w:r>
+            <w:r>
+              <w:rPr>
+                <w:noProof/>
+                <w:webHidden/>
+              </w:rPr>
+            </w:r>
+            <w:r>
+              <w:rPr>
+                <w:noProof/>
+                <w:webHidden/>
+              </w:rPr>
+              <w:fldChar w:fldCharType="separate"/>
+            </w:r>
+            <w:r>
+              <w:rPr>
+                <w:noProof/>
+                <w:webHidden/>
+              </w:rPr>
+              <w:t>6</w:t>
+            </w:r>
+            <w:r>
+              <w:rPr>
+                <w:noProof/>
+                <w:webHidden/>
+              </w:rPr>
+              <w:fldChar w:fldCharType="end"/>
+            </w:r>
+          </w:hyperlink>
+        </w:p>
+        <w:p>
+          <w:pPr>
+            <w:pStyle w:val="Verzeichnis3"/>
+            <w:tabs>
+              <w:tab w:val="left" w:pos="1100"/>
+              <w:tab w:val="right" w:leader="dot" w:pos="9062"/>
+            </w:tabs>
+            <w:rPr>
+              <w:noProof/>
+              <w:sz w:val="22"/>
+              <w:szCs w:val="22"/>
+              <w:lang w:eastAsia="de-CH"/>
+            </w:rPr>
+          </w:pPr>
+          <w:hyperlink w:anchor="_Toc405282895" w:history="1">
+            <w:r>
+              <w:rPr>
+                <w:rStyle w:val="Hyperlink"/>
+                <w:noProof/>
+              </w:rPr>
+              <w:t>3.6.1</w:t>
+            </w:r>
+            <w:r>
+              <w:rPr>
+                <w:noProof/>
+                <w:sz w:val="22"/>
+                <w:szCs w:val="22"/>
+                <w:lang w:eastAsia="de-CH"/>
+              </w:rPr>
+              <w:tab/>
+            </w:r>
+            <w:r>
+              <w:rPr>
+                <w:rStyle w:val="Hyperlink"/>
+                <w:noProof/>
+              </w:rPr>
+              <w:t>Validierungsfehler</w:t>
+            </w:r>
+            <w:r>
+              <w:rPr>
+                <w:noProof/>
+                <w:webHidden/>
+              </w:rPr>
+              <w:tab/>
+            </w:r>
+            <w:r>
+              <w:rPr>
+                <w:noProof/>
+                <w:webHidden/>
+              </w:rPr>
+              <w:fldChar w:fldCharType="begin"/>
+            </w:r>
+            <w:r>
+              <w:rPr>
+                <w:noProof/>
+                <w:webHidden/>
+              </w:rPr>
+              <w:instrText xml:space="preserve"> PAGEREF _Toc405282895 \h </w:instrText>
+            </w:r>
+            <w:r>
+              <w:rPr>
+                <w:noProof/>
+                <w:webHidden/>
+              </w:rPr>
+            </w:r>
+            <w:r>
+              <w:rPr>
+                <w:noProof/>
+                <w:webHidden/>
+              </w:rPr>
+              <w:fldChar w:fldCharType="separate"/>
+            </w:r>
+            <w:r>
+              <w:rPr>
+                <w:noProof/>
+                <w:webHidden/>
+              </w:rPr>
+              <w:t>6</w:t>
+            </w:r>
+            <w:r>
+              <w:rPr>
+                <w:noProof/>
+                <w:webHidden/>
+              </w:rPr>
+              <w:fldChar w:fldCharType="end"/>
+            </w:r>
+          </w:hyperlink>
+        </w:p>
+        <w:p>
+          <w:pPr>
+            <w:pStyle w:val="Verzeichnis3"/>
+            <w:tabs>
+              <w:tab w:val="left" w:pos="1100"/>
+              <w:tab w:val="right" w:leader="dot" w:pos="9062"/>
+            </w:tabs>
+            <w:rPr>
+              <w:noProof/>
+              <w:sz w:val="22"/>
+              <w:szCs w:val="22"/>
+              <w:lang w:eastAsia="de-CH"/>
+            </w:rPr>
+          </w:pPr>
+          <w:hyperlink w:anchor="_Toc405282896" w:history="1">
+            <w:r>
+              <w:rPr>
+                <w:rStyle w:val="Hyperlink"/>
+                <w:noProof/>
+              </w:rPr>
+              <w:t>3.6.2</w:t>
+            </w:r>
+            <w:r>
+              <w:rPr>
+                <w:noProof/>
+                <w:sz w:val="22"/>
+                <w:szCs w:val="22"/>
+                <w:lang w:eastAsia="de-CH"/>
+              </w:rPr>
+              <w:tab/>
+            </w:r>
+            <w:r>
+              <w:rPr>
+                <w:rStyle w:val="Hyperlink"/>
+                <w:noProof/>
+              </w:rPr>
+              <w:t>Programmfehler</w:t>
+            </w:r>
+            <w:r>
+              <w:rPr>
+                <w:noProof/>
+                <w:webHidden/>
+              </w:rPr>
+              <w:tab/>
+            </w:r>
+            <w:r>
+              <w:rPr>
+                <w:noProof/>
+                <w:webHidden/>
+              </w:rPr>
+              <w:fldChar w:fldCharType="begin"/>
+            </w:r>
+            <w:r>
+              <w:rPr>
+                <w:noProof/>
+                <w:webHidden/>
+              </w:rPr>
+              <w:instrText xml:space="preserve"> PAGEREF _Toc405282896 \h </w:instrText>
             </w:r>
             <w:r>
               <w:rPr>
@@ -4894,55 +5073,106 @@
     </w:p>
     <w:p>
       <w:pPr>
-        <w:pStyle w:val="Heading1"/>
-      </w:pPr>
-      <w:bookmarkStart w:id="0" w:name="_Toc405237359"/>
+        <w:pStyle w:val="berschrift1"/>
+      </w:pPr>
+      <w:bookmarkStart w:id="1" w:name="_Toc405282887"/>
       <w:r>
         <w:lastRenderedPageBreak/>
         <w:t>Vorwort</w:t>
-      </w:r>
-      <w:bookmarkEnd w:id="0"/>
-    </w:p>
-    <w:p>
-      <w:r>
-        <w:t>Dieser Testplan bildet nur einen kleinen Ausschnitt der Testbaren Abläufe</w:t>
-      </w:r>
-      <w:r>
-        <w:t xml:space="preserve"> dar und deckt</w:t>
-      </w:r>
-      <w:r>
-        <w:t xml:space="preserve"> bei weitem</w:t>
-      </w:r>
-      <w:r>
-        <w:t xml:space="preserve"> nicht den vollen Umfang der Applikation ab.</w:t>
-      </w:r>
-    </w:p>
-    <w:p>
-      <w:pPr>
-        <w:pStyle w:val="Heading1"/>
-      </w:pPr>
-      <w:bookmarkStart w:id="1" w:name="_Toc405237360"/>
-      <w:r>
-        <w:t>N</w:t>
-      </w:r>
-      <w:r>
-        <w:t>eue Veranstaltung Erstellen</w:t>
       </w:r>
       <w:bookmarkEnd w:id="1"/>
     </w:p>
     <w:p>
-      <w:pPr>
-        <w:pStyle w:val="Heading2"/>
-      </w:pPr>
-      <w:bookmarkStart w:id="2" w:name="_Toc405237361"/>
-      <w:r>
-        <w:t>Bedingungen</w:t>
+      <w:r>
+        <w:t>Dieser Testplan bildet nur einen kleinen Ausschnitt der Testbaren Abläufe</w:t>
+      </w:r>
+      <w:r>
+        <w:t xml:space="preserve"> dar und deckt</w:t>
+      </w:r>
+      <w:r>
+        <w:t xml:space="preserve"> bei weitem</w:t>
+      </w:r>
+      <w:r>
+        <w:t xml:space="preserve"> nicht den vollen Umfang der Applikation ab.</w:t>
+      </w:r>
+    </w:p>
+    <w:p>
+      <w:pPr>
+        <w:pStyle w:val="berschrift1"/>
+      </w:pPr>
+      <w:bookmarkStart w:id="2" w:name="_Toc405282888"/>
+      <w:r>
+        <w:t>N</w:t>
+      </w:r>
+      <w:r>
+        <w:t>eue Veranstaltung Erstellen</w:t>
       </w:r>
       <w:bookmarkEnd w:id="2"/>
     </w:p>
     <w:p>
       <w:pPr>
-        <w:pStyle w:val="ListParagraph"/>
+        <w:tabs>
+          <w:tab w:val="left" w:pos="1418"/>
+          <w:tab w:val="left" w:leader="dot" w:pos="3686"/>
+        </w:tabs>
+        <w:spacing w:line="360" w:lineRule="auto"/>
+      </w:pPr>
+      <w:r>
+        <w:t xml:space="preserve">Nr.: </w:t>
+      </w:r>
+      <w:r>
+        <w:tab/>
+        <w:t>1</w:t>
+      </w:r>
+      <w:r>
+        <w:br/>
+        <w:t xml:space="preserve">Name: </w:t>
+      </w:r>
+      <w:r>
+        <w:tab/>
+      </w:r>
+      <w:r>
+        <w:tab/>
+      </w:r>
+      <w:r>
+        <w:br/>
+        <w:t xml:space="preserve">Datum: </w:t>
+      </w:r>
+      <w:r>
+        <w:tab/>
+      </w:r>
+      <w:r>
+        <w:tab/>
+      </w:r>
+      <w:r>
+        <w:br/>
+      </w:r>
+      <w:r>
+        <w:t>Erfolgreich</w:t>
+      </w:r>
+      <w:r>
+        <w:t>:</w:t>
+      </w:r>
+      <w:r>
+        <w:tab/>
+      </w:r>
+      <w:r>
+        <w:tab/>
+      </w:r>
+    </w:p>
+    <w:p>
+      <w:pPr>
+        <w:pStyle w:val="berschrift2"/>
+      </w:pPr>
+      <w:bookmarkStart w:id="3" w:name="_Toc405282889"/>
+      <w:r>
+        <w:t>Bedingungen</w:t>
+      </w:r>
+      <w:bookmarkEnd w:id="3"/>
+    </w:p>
+    <w:p>
+      <w:pPr>
+        <w:pStyle w:val="Listenabsatz"/>
         <w:numPr>
           <w:ilvl w:val="0"/>
           <w:numId w:val="4"/>
@@ -4958,7 +5188,7 @@
     </w:p>
     <w:p>
       <w:pPr>
-        <w:pStyle w:val="ListParagraph"/>
+        <w:pStyle w:val="Listenabsatz"/>
         <w:numPr>
           <w:ilvl w:val="0"/>
           <w:numId w:val="4"/>
@@ -4980,10 +5210,7 @@
         <w:t xml:space="preserve">“ </w:t>
       </w:r>
       <w:r>
-        <w:t xml:space="preserve">muss sich </w:t>
-      </w:r>
-      <w:r>
-        <w:t xml:space="preserve">ein Eintrag </w:t>
+        <w:t xml:space="preserve">muss sich ein Eintrag </w:t>
       </w:r>
       <w:r>
         <w:t xml:space="preserve">mit dem </w:t>
@@ -5009,7 +5236,7 @@
     </w:p>
     <w:p>
       <w:pPr>
-        <w:pStyle w:val="ListParagraph"/>
+        <w:pStyle w:val="Listenabsatz"/>
         <w:numPr>
           <w:ilvl w:val="0"/>
           <w:numId w:val="4"/>
@@ -5022,7 +5249,7 @@
     </w:p>
     <w:p>
       <w:pPr>
-        <w:pStyle w:val="ListParagraph"/>
+        <w:pStyle w:val="Listenabsatz"/>
         <w:numPr>
           <w:ilvl w:val="0"/>
           <w:numId w:val="4"/>
@@ -5041,7 +5268,7 @@
     </w:p>
     <w:p>
       <w:pPr>
-        <w:pStyle w:val="ListParagraph"/>
+        <w:pStyle w:val="Listenabsatz"/>
         <w:numPr>
           <w:ilvl w:val="0"/>
           <w:numId w:val="4"/>
@@ -5063,20 +5290,20 @@
     </w:p>
     <w:p>
       <w:pPr>
-        <w:pStyle w:val="Heading2"/>
-      </w:pPr>
-      <w:bookmarkStart w:id="3" w:name="_Toc405237362"/>
+        <w:pStyle w:val="berschrift2"/>
+      </w:pPr>
+      <w:bookmarkStart w:id="4" w:name="_Toc405282890"/>
       <w:r>
         <w:t>Test</w:t>
       </w:r>
       <w:r>
         <w:t>schritte</w:t>
       </w:r>
-      <w:bookmarkEnd w:id="3"/>
+      <w:bookmarkEnd w:id="4"/>
     </w:p>
     <w:p>
       <w:pPr>
-        <w:pStyle w:val="ListParagraph"/>
+        <w:pStyle w:val="Listenabsatz"/>
         <w:numPr>
           <w:ilvl w:val="0"/>
           <w:numId w:val="5"/>
@@ -5096,7 +5323,7 @@
     </w:p>
     <w:p>
       <w:pPr>
-        <w:pStyle w:val="ListParagraph"/>
+        <w:pStyle w:val="Listenabsatz"/>
         <w:numPr>
           <w:ilvl w:val="0"/>
           <w:numId w:val="5"/>
@@ -5110,7 +5337,7 @@
     </w:p>
     <w:p>
       <w:pPr>
-        <w:pStyle w:val="ListParagraph"/>
+        <w:pStyle w:val="Listenabsatz"/>
         <w:numPr>
           <w:ilvl w:val="0"/>
           <w:numId w:val="5"/>
@@ -5135,10 +5362,19 @@
       <w:r>
         <w:t xml:space="preserve"> Textfeld „Name“</w:t>
       </w:r>
+      <w:r>
+        <w:t xml:space="preserve"> (2 bis </w:t>
+      </w:r>
+      <w:r>
+        <w:t>1</w:t>
+      </w:r>
+      <w:r>
+        <w:t>50 Zeichen)</w:t>
+      </w:r>
     </w:p>
     <w:p>
       <w:pPr>
-        <w:pStyle w:val="ListParagraph"/>
+        <w:pStyle w:val="Listenabsatz"/>
         <w:numPr>
           <w:ilvl w:val="0"/>
           <w:numId w:val="5"/>
@@ -5147,10 +5383,7 @@
         <w:ind w:left="360"/>
       </w:pPr>
       <w:r>
-        <w:t>Auswahl</w:t>
-      </w:r>
-      <w:r>
-        <w:t xml:space="preserve"> von „</w:t>
+        <w:t>Auswahl von „</w:t>
       </w:r>
       <w:r>
         <w:t>Testgenre</w:t>
@@ -5160,11 +5393,20 @@
       </w:r>
       <w:r>
         <w:t>im Dropdown „Genre“</w:t>
+      </w:r>
+      <w:r>
+        <w:t xml:space="preserve"> (</w:t>
+      </w:r>
+      <w:r>
+        <w:t>P</w:t>
+      </w:r>
+      <w:r>
+        <w:t>flichtauswahl)</w:t>
       </w:r>
     </w:p>
     <w:p>
       <w:pPr>
-        <w:pStyle w:val="ListParagraph"/>
+        <w:pStyle w:val="Listenabsatz"/>
         <w:numPr>
           <w:ilvl w:val="0"/>
           <w:numId w:val="5"/>
@@ -5193,10 +5435,16 @@
       <w:r>
         <w:t>“</w:t>
       </w:r>
+      <w:r>
+        <w:t xml:space="preserve"> (</w:t>
+      </w:r>
+      <w:r>
+        <w:t>10 bis 500 Zeichen)</w:t>
+      </w:r>
     </w:p>
     <w:p>
       <w:pPr>
-        <w:pStyle w:val="ListParagraph"/>
+        <w:pStyle w:val="Listenabsatz"/>
         <w:numPr>
           <w:ilvl w:val="0"/>
           <w:numId w:val="5"/>
@@ -5225,10 +5473,13 @@
       <w:r>
         <w:t>“</w:t>
       </w:r>
+      <w:r>
+        <w:t xml:space="preserve"> (Format HH:MM, Pflichtfeld)</w:t>
+      </w:r>
     </w:p>
     <w:p>
       <w:pPr>
-        <w:pStyle w:val="ListParagraph"/>
+        <w:pStyle w:val="Listenabsatz"/>
         <w:numPr>
           <w:ilvl w:val="0"/>
           <w:numId w:val="5"/>
@@ -5257,10 +5508,13 @@
       <w:r>
         <w:t>“</w:t>
       </w:r>
+      <w:r>
+        <w:t xml:space="preserve"> (0 bis 500 Zeichen)</w:t>
+      </w:r>
     </w:p>
     <w:p>
       <w:pPr>
-        <w:pStyle w:val="ListParagraph"/>
+        <w:pStyle w:val="Listenabsatz"/>
         <w:numPr>
           <w:ilvl w:val="0"/>
           <w:numId w:val="5"/>
@@ -5283,10 +5537,35 @@
       <w:r>
         <w:t xml:space="preserve"> „Image“</w:t>
       </w:r>
+      <w:r>
+        <w:t xml:space="preserve"> (</w:t>
+      </w:r>
+      <w:r>
+        <w:t>.</w:t>
+      </w:r>
+      <w:proofErr w:type="spellStart"/>
+      <w:r>
+        <w:t>png</w:t>
+      </w:r>
+      <w:proofErr w:type="spellEnd"/>
+      <w:r>
+        <w:t>/.</w:t>
+      </w:r>
+      <w:proofErr w:type="spellStart"/>
+      <w:r>
+        <w:t>jpg</w:t>
+      </w:r>
+      <w:proofErr w:type="spellEnd"/>
+      <w:r>
+        <w:t xml:space="preserve">, </w:t>
+      </w:r>
+      <w:r>
+        <w:t>Optional)</w:t>
+      </w:r>
     </w:p>
     <w:p>
       <w:pPr>
-        <w:pStyle w:val="ListParagraph"/>
+        <w:pStyle w:val="Listenabsatz"/>
         <w:numPr>
           <w:ilvl w:val="0"/>
           <w:numId w:val="5"/>
@@ -5295,16 +5574,7 @@
         <w:ind w:left="360"/>
       </w:pPr>
       <w:r>
-        <w:t>Eingabe von „</w:t>
-      </w:r>
-      <w:r>
-        <w:t>Testbildbeschreibung</w:t>
-      </w:r>
-      <w:r>
-        <w:t>“ in das Textfeld „</w:t>
-      </w:r>
-      <w:r>
-        <w:t xml:space="preserve">Image </w:t>
+        <w:t xml:space="preserve">Eingabe von „Testbildbeschreibung“ in das Textfeld „Image </w:t>
       </w:r>
       <w:proofErr w:type="spellStart"/>
       <w:r>
@@ -5313,11 +5583,20 @@
       <w:proofErr w:type="spellEnd"/>
       <w:r>
         <w:t>“</w:t>
+      </w:r>
+      <w:r>
+        <w:t xml:space="preserve"> (</w:t>
+      </w:r>
+      <w:r>
+        <w:t>0 bis 250 Zeichen</w:t>
+      </w:r>
+      <w:r>
+        <w:t>)</w:t>
       </w:r>
     </w:p>
     <w:p>
       <w:pPr>
-        <w:pStyle w:val="ListParagraph"/>
+        <w:pStyle w:val="Listenabsatz"/>
         <w:numPr>
           <w:ilvl w:val="0"/>
           <w:numId w:val="5"/>
@@ -5326,21 +5605,18 @@
         <w:ind w:left="360"/>
       </w:pPr>
       <w:r>
-        <w:t>Vorstellung</w:t>
-      </w:r>
-      <w:r>
-        <w:t>en</w:t>
-      </w:r>
-      <w:r>
-        <w:t xml:space="preserve"> </w:t>
+        <w:t xml:space="preserve">Vorstellungen </w:t>
       </w:r>
       <w:r>
         <w:t>Hinzufügen</w:t>
+      </w:r>
+      <w:r>
+        <w:t xml:space="preserve"> (Optional)</w:t>
       </w:r>
     </w:p>
     <w:p>
       <w:pPr>
-        <w:pStyle w:val="ListParagraph"/>
+        <w:pStyle w:val="Listenabsatz"/>
         <w:numPr>
           <w:ilvl w:val="1"/>
           <w:numId w:val="5"/>
@@ -5360,7 +5636,7 @@
     </w:p>
     <w:p>
       <w:pPr>
-        <w:pStyle w:val="ListParagraph"/>
+        <w:pStyle w:val="Listenabsatz"/>
         <w:numPr>
           <w:ilvl w:val="1"/>
           <w:numId w:val="5"/>
@@ -5369,24 +5645,15 @@
         <w:ind w:left="700"/>
       </w:pPr>
       <w:r>
-        <w:t>Eingabe von „</w:t>
-      </w:r>
-      <w:r>
-        <w:t>01.01.2016</w:t>
-      </w:r>
-      <w:r>
-        <w:t>“ in das Eingabefeld „</w:t>
-      </w:r>
-      <w:r>
-        <w:t>Date</w:t>
-      </w:r>
-      <w:r>
-        <w:t>“</w:t>
+        <w:t>Eingabe von „01.01.2016“ in das Eingabefeld „Date“</w:t>
+      </w:r>
+      <w:r>
+        <w:t xml:space="preserve"> (Format DD.MM.YYYY, Pflichtfeld)</w:t>
       </w:r>
     </w:p>
     <w:p>
       <w:pPr>
-        <w:pStyle w:val="ListParagraph"/>
+        <w:pStyle w:val="Listenabsatz"/>
         <w:numPr>
           <w:ilvl w:val="1"/>
           <w:numId w:val="5"/>
@@ -5395,24 +5662,15 @@
         <w:ind w:left="700"/>
       </w:pPr>
       <w:r>
-        <w:t>Eingabe von „</w:t>
-      </w:r>
-      <w:r>
-        <w:t>20:00</w:t>
-      </w:r>
-      <w:r>
-        <w:t>“ in das Eingabefeld „</w:t>
-      </w:r>
-      <w:r>
-        <w:t>Time</w:t>
-      </w:r>
-      <w:r>
-        <w:t>“</w:t>
+        <w:t>Eingabe von „20:00“ in das Eingabefeld „Time“</w:t>
+      </w:r>
+      <w:r>
+        <w:t xml:space="preserve"> (Format HH:MM, Pflichtfeld)</w:t>
       </w:r>
     </w:p>
     <w:p>
       <w:pPr>
-        <w:pStyle w:val="ListParagraph"/>
+        <w:pStyle w:val="Listenabsatz"/>
         <w:numPr>
           <w:ilvl w:val="1"/>
           <w:numId w:val="5"/>
@@ -5421,18 +5679,12 @@
         <w:ind w:left="700"/>
       </w:pPr>
       <w:r>
-        <w:t>Auf „</w:t>
-      </w:r>
-      <w:r>
-        <w:t xml:space="preserve">Create </w:t>
-      </w:r>
-      <w:r>
-        <w:t>Show“ klicken</w:t>
+        <w:t>Auf „Create Show“ klicken</w:t>
       </w:r>
     </w:p>
     <w:p>
       <w:pPr>
-        <w:pStyle w:val="ListParagraph"/>
+        <w:pStyle w:val="Listenabsatz"/>
         <w:numPr>
           <w:ilvl w:val="1"/>
           <w:numId w:val="5"/>
@@ -5455,7 +5707,7 @@
     </w:p>
     <w:p>
       <w:pPr>
-        <w:pStyle w:val="ListParagraph"/>
+        <w:pStyle w:val="Listenabsatz"/>
         <w:numPr>
           <w:ilvl w:val="0"/>
           <w:numId w:val="5"/>
@@ -5472,10 +5724,13 @@
       <w:r>
         <w:t xml:space="preserve"> Hinzufügen</w:t>
       </w:r>
+      <w:r>
+        <w:t xml:space="preserve"> (Optional)</w:t>
+      </w:r>
     </w:p>
     <w:p>
       <w:pPr>
-        <w:pStyle w:val="ListParagraph"/>
+        <w:pStyle w:val="Listenabsatz"/>
         <w:numPr>
           <w:ilvl w:val="1"/>
           <w:numId w:val="5"/>
@@ -5484,18 +5739,12 @@
         <w:ind w:left="700"/>
       </w:pPr>
       <w:r>
-        <w:t xml:space="preserve">Auf „Create </w:t>
-      </w:r>
-      <w:r>
-        <w:t>Link</w:t>
-      </w:r>
-      <w:r>
-        <w:t>“ klicken</w:t>
+        <w:t>Auf „Create Link“ klicken</w:t>
       </w:r>
     </w:p>
     <w:p>
       <w:pPr>
-        <w:pStyle w:val="ListParagraph"/>
+        <w:pStyle w:val="Listenabsatz"/>
         <w:numPr>
           <w:ilvl w:val="1"/>
           <w:numId w:val="5"/>
@@ -5504,30 +5753,21 @@
         <w:ind w:left="700"/>
       </w:pPr>
       <w:r>
-        <w:t>Eingabe von „</w:t>
-      </w:r>
-      <w:r>
-        <w:t>Kulturscheune</w:t>
-      </w:r>
-      <w:r>
-        <w:t xml:space="preserve">“ in das </w:t>
+        <w:t xml:space="preserve">Eingabe von „Kulturscheune“ in das </w:t>
       </w:r>
       <w:r>
         <w:t xml:space="preserve">Textfeld </w:t>
       </w:r>
       <w:r>
-        <w:t>„</w:t>
-      </w:r>
-      <w:r>
-        <w:t>Name</w:t>
-      </w:r>
-      <w:r>
-        <w:t>“</w:t>
+        <w:t>„Name“</w:t>
+      </w:r>
+      <w:r>
+        <w:t xml:space="preserve"> (0 bis 50 Zeichen)</w:t>
       </w:r>
     </w:p>
     <w:p>
       <w:pPr>
-        <w:pStyle w:val="ListParagraph"/>
+        <w:pStyle w:val="Listenabsatz"/>
         <w:numPr>
           <w:ilvl w:val="1"/>
           <w:numId w:val="5"/>
@@ -5547,18 +5787,15 @@
         </w:r>
       </w:hyperlink>
       <w:r>
-        <w:t>“ in das Eingabefeld „</w:t>
-      </w:r>
-      <w:r>
-        <w:t>URL</w:t>
-      </w:r>
-      <w:r>
-        <w:t>“</w:t>
+        <w:t>“ in das Eingabefeld „URL“</w:t>
+      </w:r>
+      <w:r>
+        <w:t xml:space="preserve"> (URL Format, Pflichtfeld)</w:t>
       </w:r>
     </w:p>
     <w:p>
       <w:pPr>
-        <w:pStyle w:val="ListParagraph"/>
+        <w:pStyle w:val="Listenabsatz"/>
         <w:numPr>
           <w:ilvl w:val="1"/>
           <w:numId w:val="5"/>
@@ -5572,7 +5809,7 @@
     </w:p>
     <w:p>
       <w:pPr>
-        <w:pStyle w:val="ListParagraph"/>
+        <w:pStyle w:val="Listenabsatz"/>
         <w:numPr>
           <w:ilvl w:val="1"/>
           <w:numId w:val="5"/>
@@ -5587,19 +5824,7 @@
         <w:t xml:space="preserve"> a. bis d.</w:t>
       </w:r>
       <w:r>
-        <w:t xml:space="preserve"> mit „</w:t>
-      </w:r>
-      <w:r>
-        <w:t>GIBM</w:t>
-      </w:r>
-      <w:r>
-        <w:t xml:space="preserve">“ als </w:t>
-      </w:r>
-      <w:r>
-        <w:t>Name</w:t>
-      </w:r>
-      <w:r>
-        <w:t xml:space="preserve"> und „</w:t>
+        <w:t xml:space="preserve"> mit „GIBM“ als Name und „</w:t>
       </w:r>
       <w:hyperlink r:id="rId10" w:history="1">
         <w:r>
@@ -5610,18 +5835,12 @@
         </w:r>
       </w:hyperlink>
       <w:r>
-        <w:t xml:space="preserve">“ als </w:t>
-      </w:r>
-      <w:r>
-        <w:t>URL</w:t>
-      </w:r>
-      <w:r>
-        <w:t xml:space="preserve"> wiederholen</w:t>
+        <w:t>“ als URL wiederholen</w:t>
       </w:r>
     </w:p>
     <w:p>
       <w:pPr>
-        <w:pStyle w:val="ListParagraph"/>
+        <w:pStyle w:val="Listenabsatz"/>
         <w:numPr>
           <w:ilvl w:val="0"/>
           <w:numId w:val="5"/>
@@ -5635,36 +5854,24 @@
     </w:p>
     <w:p>
       <w:pPr>
-        <w:rPr>
-          <w:smallCaps/>
-          <w:spacing w:val="5"/>
-          <w:sz w:val="28"/>
-          <w:szCs w:val="28"/>
-        </w:rPr>
-      </w:pPr>
-      <w:r>
-        <w:br w:type="page"/>
-      </w:r>
+        <w:pStyle w:val="berschrift2"/>
+      </w:pPr>
+      <w:bookmarkStart w:id="5" w:name="_Toc405282891"/>
+      <w:r>
+        <w:lastRenderedPageBreak/>
+        <w:t>Erwartetes Ergebnis</w:t>
+      </w:r>
+      <w:bookmarkEnd w:id="5"/>
     </w:p>
     <w:p>
       <w:pPr>
-        <w:pStyle w:val="Heading2"/>
-      </w:pPr>
-      <w:bookmarkStart w:id="4" w:name="_Toc405237363"/>
-      <w:r>
-        <w:lastRenderedPageBreak/>
-        <w:t>Erwartetes Ergebnis</w:t>
-      </w:r>
-      <w:bookmarkEnd w:id="4"/>
-    </w:p>
-    <w:p>
-      <w:pPr>
-        <w:pStyle w:val="ListParagraph"/>
+        <w:pStyle w:val="Listenabsatz"/>
         <w:numPr>
           <w:ilvl w:val="0"/>
-          <w:numId w:val="16"/>
+          <w:numId w:val="18"/>
         </w:numPr>
         <w:spacing w:after="60"/>
+        <w:ind w:left="360"/>
       </w:pPr>
       <w:r>
         <w:t xml:space="preserve">In der Tabelle </w:t>
@@ -5877,12 +6084,13 @@
     </w:p>
     <w:p>
       <w:pPr>
-        <w:pStyle w:val="ListParagraph"/>
+        <w:pStyle w:val="Listenabsatz"/>
         <w:numPr>
           <w:ilvl w:val="0"/>
-          <w:numId w:val="16"/>
+          <w:numId w:val="18"/>
         </w:numPr>
-        <w:spacing w:after="60"/>
+        <w:spacing w:before="240" w:after="60"/>
+        <w:ind w:left="360"/>
       </w:pPr>
       <w:r>
         <w:t>In der Tabelle „</w:t>
@@ -6006,12 +6214,13 @@
     </w:p>
     <w:p>
       <w:pPr>
-        <w:pStyle w:val="ListParagraph"/>
+        <w:pStyle w:val="Listenabsatz"/>
         <w:numPr>
           <w:ilvl w:val="0"/>
-          <w:numId w:val="16"/>
+          <w:numId w:val="18"/>
         </w:numPr>
-        <w:spacing w:after="60"/>
+        <w:spacing w:before="240" w:after="60"/>
+        <w:ind w:left="360"/>
       </w:pPr>
       <w:r>
         <w:t>In der Tabelle „links“ wurden zwei neue Einträge mit den folgenden Werten erstellt:</w:t>
@@ -6143,11 +6352,13 @@
     </w:p>
     <w:p>
       <w:pPr>
-        <w:pStyle w:val="ListParagraph"/>
+        <w:pStyle w:val="Listenabsatz"/>
         <w:numPr>
           <w:ilvl w:val="0"/>
-          <w:numId w:val="16"/>
+          <w:numId w:val="18"/>
         </w:numPr>
+        <w:spacing w:before="240" w:after="60"/>
+        <w:ind w:left="360"/>
       </w:pPr>
       <w:r>
         <w:t>Im Ordner /</w:t>
@@ -6178,16 +6389,7 @@
         <w:t xml:space="preserve">die </w:t>
       </w:r>
       <w:r>
-        <w:t>Bild</w:t>
-      </w:r>
-      <w:r>
-        <w:t>er</w:t>
-      </w:r>
-      <w:r>
-        <w:t xml:space="preserve"> </w:t>
-      </w:r>
-      <w:r>
-        <w:t>entsprechen</w:t>
+        <w:t>Bilder entsprechen</w:t>
       </w:r>
       <w:r>
         <w:t xml:space="preserve"> -</w:t>
@@ -6199,10 +6401,7 @@
         <w:t xml:space="preserve">- </w:t>
       </w:r>
       <w:r>
-        <w:t>der lokalen Datei „Testbild.png“</w:t>
-      </w:r>
-      <w:r>
-        <w:t>)</w:t>
+        <w:t>der lokalen Datei „Testbild.png“)</w:t>
       </w:r>
       <w:r>
         <w:t>:</w:t>
@@ -6224,10 +6423,7 @@
       </w:r>
       <w:proofErr w:type="spellEnd"/>
       <w:r>
-        <w:t xml:space="preserve"> der neuen Veranstaltung]_logo.png“</w:t>
-      </w:r>
-      <w:r>
-        <w:t xml:space="preserve"> (Originalgrösse)</w:t>
+        <w:t xml:space="preserve"> der neuen Veranstaltung]_logo.png“ (Originalgrösse)</w:t>
       </w:r>
       <w:r>
         <w:br/>
@@ -6241,13 +6437,7 @@
       </w:r>
       <w:proofErr w:type="spellEnd"/>
       <w:r>
-        <w:t xml:space="preserve"> der neuen Veranstaltung]_logo</w:t>
-      </w:r>
-      <w:r>
-        <w:t>.thumb.</w:t>
-      </w:r>
-      <w:r>
-        <w:t>png“</w:t>
+        <w:t xml:space="preserve"> der neuen Veranstaltung]_logo.thumb.png“</w:t>
       </w:r>
       <w:r>
         <w:t xml:space="preserve"> (100x</w:t>
@@ -6277,23 +6467,24 @@
     </w:p>
     <w:p>
       <w:pPr>
-        <w:pStyle w:val="Heading2"/>
-      </w:pPr>
-      <w:bookmarkStart w:id="5" w:name="_Toc405237364"/>
+        <w:pStyle w:val="berschrift2"/>
+      </w:pPr>
+      <w:bookmarkStart w:id="6" w:name="_Toc405282892"/>
       <w:r>
         <w:lastRenderedPageBreak/>
         <w:t>Effektives Ergebnis</w:t>
       </w:r>
-      <w:bookmarkEnd w:id="5"/>
+      <w:bookmarkEnd w:id="6"/>
     </w:p>
     <w:p>
       <w:pPr>
-        <w:pStyle w:val="ListParagraph"/>
+        <w:pStyle w:val="Listenabsatz"/>
         <w:numPr>
           <w:ilvl w:val="0"/>
           <w:numId w:val="8"/>
         </w:numPr>
         <w:tabs>
+          <w:tab w:val="left" w:pos="709"/>
           <w:tab w:val="left" w:pos="1985"/>
           <w:tab w:val="left" w:leader="dot" w:pos="5670"/>
         </w:tabs>
@@ -6302,6 +6493,12 @@
         <w:jc w:val="left"/>
       </w:pPr>
       <w:r>
+        <w:t>1.</w:t>
+      </w:r>
+      <w:r>
+        <w:tab/>
+      </w:r>
+      <w:r>
         <w:t>I</w:t>
       </w:r>
       <w:r>
@@ -6336,7 +6533,7 @@
     </w:p>
     <w:p>
       <w:pPr>
-        <w:pStyle w:val="ListParagraph"/>
+        <w:pStyle w:val="Listenabsatz"/>
         <w:numPr>
           <w:ilvl w:val="1"/>
           <w:numId w:val="8"/>
@@ -6366,7 +6563,7 @@
     </w:p>
     <w:p>
       <w:pPr>
-        <w:pStyle w:val="ListParagraph"/>
+        <w:pStyle w:val="Listenabsatz"/>
         <w:numPr>
           <w:ilvl w:val="1"/>
           <w:numId w:val="8"/>
@@ -6396,7 +6593,7 @@
     </w:p>
     <w:p>
       <w:pPr>
-        <w:pStyle w:val="ListParagraph"/>
+        <w:pStyle w:val="Listenabsatz"/>
         <w:numPr>
           <w:ilvl w:val="1"/>
           <w:numId w:val="8"/>
@@ -6408,32 +6605,25 @@
         <w:spacing w:line="480" w:lineRule="auto"/>
         <w:ind w:left="700"/>
         <w:jc w:val="left"/>
-        <w:rPr>
-          <w:lang w:val="fr-CH"/>
-        </w:rPr>
-      </w:pPr>
-      <w:r>
-        <w:rPr>
-          <w:lang w:val="fr-CH"/>
-        </w:rPr>
-        <w:t xml:space="preserve">description: </w:t>
-      </w:r>
-      <w:r>
-        <w:rPr>
-          <w:lang w:val="fr-CH"/>
-        </w:rPr>
+      </w:pPr>
+      <w:proofErr w:type="spellStart"/>
+      <w:r>
+        <w:t>description</w:t>
+      </w:r>
+      <w:proofErr w:type="spellEnd"/>
+      <w:r>
+        <w:t xml:space="preserve">: </w:t>
+      </w:r>
+      <w:r>
         <w:tab/>
       </w:r>
       <w:r>
-        <w:rPr>
-          <w:lang w:val="fr-CH"/>
-        </w:rPr>
         <w:tab/>
       </w:r>
     </w:p>
     <w:p>
       <w:pPr>
-        <w:pStyle w:val="ListParagraph"/>
+        <w:pStyle w:val="Listenabsatz"/>
         <w:numPr>
           <w:ilvl w:val="1"/>
           <w:numId w:val="8"/>
@@ -6445,32 +6635,25 @@
         <w:spacing w:line="480" w:lineRule="auto"/>
         <w:ind w:left="700"/>
         <w:jc w:val="left"/>
-        <w:rPr>
-          <w:lang w:val="fr-CH"/>
-        </w:rPr>
-      </w:pPr>
-      <w:r>
-        <w:rPr>
-          <w:lang w:val="fr-CH"/>
-        </w:rPr>
-        <w:t xml:space="preserve">duration: </w:t>
-      </w:r>
-      <w:r>
-        <w:rPr>
-          <w:lang w:val="fr-CH"/>
-        </w:rPr>
+      </w:pPr>
+      <w:proofErr w:type="spellStart"/>
+      <w:r>
+        <w:t>duration</w:t>
+      </w:r>
+      <w:proofErr w:type="spellEnd"/>
+      <w:r>
+        <w:t xml:space="preserve">: </w:t>
+      </w:r>
+      <w:r>
         <w:tab/>
       </w:r>
       <w:r>
-        <w:rPr>
-          <w:lang w:val="fr-CH"/>
-        </w:rPr>
         <w:tab/>
       </w:r>
     </w:p>
     <w:p>
       <w:pPr>
-        <w:pStyle w:val="ListParagraph"/>
+        <w:pStyle w:val="Listenabsatz"/>
         <w:numPr>
           <w:ilvl w:val="1"/>
           <w:numId w:val="8"/>
@@ -6482,40 +6665,25 @@
         <w:spacing w:line="480" w:lineRule="auto"/>
         <w:ind w:left="700"/>
         <w:jc w:val="left"/>
-        <w:rPr>
-          <w:lang w:val="fr-CH"/>
-        </w:rPr>
       </w:pPr>
       <w:proofErr w:type="spellStart"/>
       <w:r>
-        <w:rPr>
-          <w:lang w:val="fr-CH"/>
-        </w:rPr>
         <w:t>cast</w:t>
       </w:r>
       <w:proofErr w:type="spellEnd"/>
       <w:r>
-        <w:rPr>
-          <w:lang w:val="fr-CH"/>
-        </w:rPr>
         <w:t xml:space="preserve">: </w:t>
       </w:r>
       <w:r>
-        <w:rPr>
-          <w:lang w:val="fr-CH"/>
-        </w:rPr>
         <w:tab/>
       </w:r>
       <w:r>
-        <w:rPr>
-          <w:lang w:val="fr-CH"/>
-        </w:rPr>
         <w:tab/>
       </w:r>
     </w:p>
     <w:p>
       <w:pPr>
-        <w:pStyle w:val="ListParagraph"/>
+        <w:pStyle w:val="Listenabsatz"/>
         <w:numPr>
           <w:ilvl w:val="1"/>
           <w:numId w:val="8"/>
@@ -6527,40 +6695,25 @@
         <w:spacing w:line="480" w:lineRule="auto"/>
         <w:ind w:left="700"/>
         <w:jc w:val="left"/>
-        <w:rPr>
-          <w:lang w:val="fr-CH"/>
-        </w:rPr>
       </w:pPr>
       <w:proofErr w:type="spellStart"/>
       <w:r>
-        <w:rPr>
-          <w:lang w:val="fr-CH"/>
-        </w:rPr>
         <w:t>image_path</w:t>
       </w:r>
       <w:proofErr w:type="spellEnd"/>
       <w:r>
-        <w:rPr>
-          <w:lang w:val="fr-CH"/>
-        </w:rPr>
         <w:t xml:space="preserve">: </w:t>
       </w:r>
       <w:r>
-        <w:rPr>
-          <w:lang w:val="fr-CH"/>
-        </w:rPr>
         <w:tab/>
       </w:r>
       <w:r>
-        <w:rPr>
-          <w:lang w:val="fr-CH"/>
-        </w:rPr>
         <w:tab/>
       </w:r>
     </w:p>
     <w:p>
       <w:pPr>
-        <w:pStyle w:val="ListParagraph"/>
+        <w:pStyle w:val="Listenabsatz"/>
         <w:numPr>
           <w:ilvl w:val="1"/>
           <w:numId w:val="8"/>
@@ -6572,45 +6725,31 @@
         <w:spacing w:line="480" w:lineRule="auto"/>
         <w:ind w:left="700"/>
         <w:jc w:val="left"/>
-        <w:rPr>
-          <w:lang w:val="fr-CH"/>
-        </w:rPr>
       </w:pPr>
       <w:proofErr w:type="spellStart"/>
       <w:r>
-        <w:rPr>
-          <w:lang w:val="fr-CH"/>
-        </w:rPr>
         <w:t>image_description</w:t>
       </w:r>
       <w:proofErr w:type="spellEnd"/>
       <w:r>
-        <w:rPr>
-          <w:lang w:val="fr-CH"/>
-        </w:rPr>
         <w:t xml:space="preserve">: </w:t>
       </w:r>
       <w:r>
-        <w:rPr>
-          <w:lang w:val="fr-CH"/>
-        </w:rPr>
         <w:tab/>
       </w:r>
       <w:r>
-        <w:rPr>
-          <w:lang w:val="fr-CH"/>
-        </w:rPr>
         <w:tab/>
       </w:r>
     </w:p>
     <w:p>
       <w:pPr>
-        <w:pStyle w:val="ListParagraph"/>
+        <w:pStyle w:val="Listenabsatz"/>
         <w:numPr>
           <w:ilvl w:val="0"/>
           <w:numId w:val="8"/>
         </w:numPr>
         <w:tabs>
+          <w:tab w:val="left" w:pos="709"/>
           <w:tab w:val="left" w:pos="1985"/>
           <w:tab w:val="left" w:leader="dot" w:pos="5670"/>
         </w:tabs>
@@ -6619,6 +6758,12 @@
         <w:jc w:val="left"/>
       </w:pPr>
       <w:r>
+        <w:t>2.</w:t>
+      </w:r>
+      <w:r>
+        <w:tab/>
+      </w:r>
+      <w:r>
         <w:t>In der Tabelle „</w:t>
       </w:r>
       <w:proofErr w:type="spellStart"/>
@@ -6638,7 +6783,7 @@
     </w:p>
     <w:p>
       <w:pPr>
-        <w:pStyle w:val="ListParagraph"/>
+        <w:pStyle w:val="Listenabsatz"/>
         <w:numPr>
           <w:ilvl w:val="1"/>
           <w:numId w:val="8"/>
@@ -6668,7 +6813,7 @@
     </w:p>
     <w:p>
       <w:pPr>
-        <w:pStyle w:val="ListParagraph"/>
+        <w:pStyle w:val="Listenabsatz"/>
         <w:numPr>
           <w:ilvl w:val="1"/>
           <w:numId w:val="8"/>
@@ -6698,7 +6843,7 @@
     </w:p>
     <w:p>
       <w:pPr>
-        <w:pStyle w:val="ListParagraph"/>
+        <w:pStyle w:val="Listenabsatz"/>
         <w:numPr>
           <w:ilvl w:val="1"/>
           <w:numId w:val="8"/>
@@ -6710,38 +6855,20 @@
         <w:spacing w:after="120" w:line="480" w:lineRule="auto"/>
         <w:ind w:left="700"/>
         <w:jc w:val="left"/>
-        <w:rPr>
-          <w:lang w:val="fr-CH"/>
-        </w:rPr>
-      </w:pPr>
-      <w:r>
-        <w:rPr>
-          <w:lang w:val="fr-CH"/>
-        </w:rPr>
-        <w:t>time</w:t>
-      </w:r>
-      <w:r>
-        <w:rPr>
-          <w:lang w:val="fr-CH"/>
-        </w:rPr>
-        <w:t xml:space="preserve">: </w:t>
-      </w:r>
-      <w:r>
-        <w:rPr>
-          <w:lang w:val="fr-CH"/>
-        </w:rPr>
+      </w:pPr>
+      <w:r>
+        <w:t xml:space="preserve">time: </w:t>
+      </w:r>
+      <w:r>
         <w:tab/>
       </w:r>
       <w:r>
-        <w:rPr>
-          <w:lang w:val="fr-CH"/>
-        </w:rPr>
         <w:tab/>
       </w:r>
     </w:p>
     <w:p>
       <w:pPr>
-        <w:pStyle w:val="ListParagraph"/>
+        <w:pStyle w:val="Listenabsatz"/>
         <w:tabs>
           <w:tab w:val="left" w:pos="2552"/>
           <w:tab w:val="left" w:leader="dot" w:pos="5670"/>
@@ -6752,13 +6879,12 @@
         <w:rPr>
           <w:sz w:val="8"/>
           <w:szCs w:val="12"/>
-          <w:lang w:val="fr-CH"/>
         </w:rPr>
       </w:pPr>
     </w:p>
     <w:p>
       <w:pPr>
-        <w:pStyle w:val="ListParagraph"/>
+        <w:pStyle w:val="Listenabsatz"/>
         <w:numPr>
           <w:ilvl w:val="1"/>
           <w:numId w:val="8"/>
@@ -6796,7 +6922,7 @@
     </w:p>
     <w:p>
       <w:pPr>
-        <w:pStyle w:val="ListParagraph"/>
+        <w:pStyle w:val="Listenabsatz"/>
         <w:numPr>
           <w:ilvl w:val="1"/>
           <w:numId w:val="8"/>
@@ -6826,7 +6952,7 @@
     </w:p>
     <w:p>
       <w:pPr>
-        <w:pStyle w:val="ListParagraph"/>
+        <w:pStyle w:val="Listenabsatz"/>
         <w:numPr>
           <w:ilvl w:val="1"/>
           <w:numId w:val="8"/>
@@ -6838,43 +6964,26 @@
         <w:spacing w:line="480" w:lineRule="auto"/>
         <w:ind w:left="700"/>
         <w:jc w:val="left"/>
-        <w:rPr>
-          <w:lang w:val="fr-CH"/>
-        </w:rPr>
-      </w:pPr>
-      <w:r>
-        <w:rPr>
-          <w:lang w:val="fr-CH"/>
-        </w:rPr>
-        <w:t>time</w:t>
-      </w:r>
-      <w:r>
-        <w:rPr>
-          <w:lang w:val="fr-CH"/>
-        </w:rPr>
-        <w:t xml:space="preserve">: </w:t>
-      </w:r>
-      <w:r>
-        <w:rPr>
-          <w:lang w:val="fr-CH"/>
-        </w:rPr>
+      </w:pPr>
+      <w:r>
+        <w:t xml:space="preserve">time: </w:t>
+      </w:r>
+      <w:r>
         <w:tab/>
       </w:r>
       <w:r>
-        <w:rPr>
-          <w:lang w:val="fr-CH"/>
-        </w:rPr>
         <w:tab/>
       </w:r>
     </w:p>
     <w:p>
       <w:pPr>
-        <w:pStyle w:val="ListParagraph"/>
+        <w:pStyle w:val="Listenabsatz"/>
         <w:numPr>
           <w:ilvl w:val="0"/>
           <w:numId w:val="8"/>
         </w:numPr>
         <w:tabs>
+          <w:tab w:val="left" w:pos="709"/>
           <w:tab w:val="left" w:pos="1985"/>
           <w:tab w:val="left" w:leader="dot" w:pos="5670"/>
         </w:tabs>
@@ -6883,6 +6992,12 @@
         <w:jc w:val="left"/>
       </w:pPr>
       <w:r>
+        <w:t>3.</w:t>
+      </w:r>
+      <w:r>
+        <w:tab/>
+      </w:r>
+      <w:r>
         <w:t>In der Tabelle „links“ wurden zwei neue Einträge</w:t>
       </w:r>
       <w:r>
@@ -6897,7 +7012,7 @@
     </w:p>
     <w:p>
       <w:pPr>
-        <w:pStyle w:val="ListParagraph"/>
+        <w:pStyle w:val="Listenabsatz"/>
         <w:numPr>
           <w:ilvl w:val="1"/>
           <w:numId w:val="8"/>
@@ -6927,7 +7042,7 @@
     </w:p>
     <w:p>
       <w:pPr>
-        <w:pStyle w:val="ListParagraph"/>
+        <w:pStyle w:val="Listenabsatz"/>
         <w:numPr>
           <w:ilvl w:val="1"/>
           <w:numId w:val="8"/>
@@ -6957,7 +7072,7 @@
     </w:p>
     <w:p>
       <w:pPr>
-        <w:pStyle w:val="ListParagraph"/>
+        <w:pStyle w:val="Listenabsatz"/>
         <w:numPr>
           <w:ilvl w:val="1"/>
           <w:numId w:val="8"/>
@@ -6969,38 +7084,20 @@
         <w:spacing w:after="120" w:line="480" w:lineRule="auto"/>
         <w:ind w:left="700"/>
         <w:jc w:val="left"/>
-        <w:rPr>
-          <w:lang w:val="fr-CH"/>
-        </w:rPr>
-      </w:pPr>
-      <w:r>
-        <w:rPr>
-          <w:lang w:val="fr-CH"/>
-        </w:rPr>
-        <w:t>URL</w:t>
-      </w:r>
-      <w:r>
-        <w:rPr>
-          <w:lang w:val="fr-CH"/>
-        </w:rPr>
-        <w:t xml:space="preserve">: </w:t>
-      </w:r>
-      <w:r>
-        <w:rPr>
-          <w:lang w:val="fr-CH"/>
-        </w:rPr>
+      </w:pPr>
+      <w:r>
+        <w:t xml:space="preserve">URL: </w:t>
+      </w:r>
+      <w:r>
         <w:tab/>
       </w:r>
       <w:r>
-        <w:rPr>
-          <w:lang w:val="fr-CH"/>
-        </w:rPr>
         <w:tab/>
       </w:r>
     </w:p>
     <w:p>
       <w:pPr>
-        <w:pStyle w:val="ListParagraph"/>
+        <w:pStyle w:val="Listenabsatz"/>
         <w:tabs>
           <w:tab w:val="left" w:pos="2552"/>
           <w:tab w:val="left" w:leader="dot" w:pos="5670"/>
@@ -7011,13 +7108,12 @@
         <w:rPr>
           <w:sz w:val="8"/>
           <w:szCs w:val="12"/>
-          <w:lang w:val="fr-CH"/>
         </w:rPr>
       </w:pPr>
     </w:p>
     <w:p>
       <w:pPr>
-        <w:pStyle w:val="ListParagraph"/>
+        <w:pStyle w:val="Listenabsatz"/>
         <w:numPr>
           <w:ilvl w:val="1"/>
           <w:numId w:val="8"/>
@@ -7055,7 +7151,7 @@
     </w:p>
     <w:p>
       <w:pPr>
-        <w:pStyle w:val="ListParagraph"/>
+        <w:pStyle w:val="Listenabsatz"/>
         <w:numPr>
           <w:ilvl w:val="1"/>
           <w:numId w:val="8"/>
@@ -7085,7 +7181,7 @@
     </w:p>
     <w:p>
       <w:pPr>
-        <w:pStyle w:val="ListParagraph"/>
+        <w:pStyle w:val="Listenabsatz"/>
         <w:numPr>
           <w:ilvl w:val="1"/>
           <w:numId w:val="8"/>
@@ -7097,43 +7193,26 @@
         <w:spacing w:line="480" w:lineRule="auto"/>
         <w:ind w:left="700"/>
         <w:jc w:val="left"/>
-        <w:rPr>
-          <w:lang w:val="fr-CH"/>
-        </w:rPr>
-      </w:pPr>
-      <w:r>
-        <w:rPr>
-          <w:lang w:val="fr-CH"/>
-        </w:rPr>
-        <w:t>URL</w:t>
-      </w:r>
-      <w:r>
-        <w:rPr>
-          <w:lang w:val="fr-CH"/>
-        </w:rPr>
-        <w:t xml:space="preserve">: </w:t>
-      </w:r>
-      <w:r>
-        <w:rPr>
-          <w:lang w:val="fr-CH"/>
-        </w:rPr>
+      </w:pPr>
+      <w:r>
+        <w:t xml:space="preserve">URL: </w:t>
+      </w:r>
+      <w:r>
         <w:tab/>
       </w:r>
       <w:r>
-        <w:rPr>
-          <w:lang w:val="fr-CH"/>
-        </w:rPr>
         <w:tab/>
       </w:r>
     </w:p>
     <w:p>
       <w:pPr>
-        <w:pStyle w:val="ListParagraph"/>
+        <w:pStyle w:val="Listenabsatz"/>
         <w:numPr>
           <w:ilvl w:val="0"/>
           <w:numId w:val="8"/>
         </w:numPr>
         <w:tabs>
+          <w:tab w:val="left" w:pos="709"/>
           <w:tab w:val="left" w:pos="1985"/>
           <w:tab w:val="left" w:leader="dot" w:pos="5670"/>
         </w:tabs>
@@ -7142,6 +7221,12 @@
         <w:jc w:val="left"/>
       </w:pPr>
       <w:r>
+        <w:t>4.</w:t>
+      </w:r>
+      <w:r>
+        <w:tab/>
+      </w:r>
+      <w:r>
         <w:t>Im Ordner /</w:t>
       </w:r>
       <w:proofErr w:type="spellStart"/>
@@ -7184,7 +7269,7 @@
     </w:p>
     <w:p>
       <w:pPr>
-        <w:pStyle w:val="ListParagraph"/>
+        <w:pStyle w:val="Listenabsatz"/>
         <w:numPr>
           <w:ilvl w:val="0"/>
           <w:numId w:val="8"/>
@@ -7203,12 +7288,10 @@
       <w:r>
         <w:t xml:space="preserve"> der neuen Veranstaltung]_logo.png“ (Originalgrösse)</w:t>
       </w:r>
-      <w:bookmarkStart w:id="6" w:name="_GoBack"/>
-      <w:bookmarkEnd w:id="6"/>
     </w:p>
     <w:p>
       <w:pPr>
-        <w:pStyle w:val="ListParagraph"/>
+        <w:pStyle w:val="Listenabsatz"/>
         <w:numPr>
           <w:ilvl w:val="1"/>
           <w:numId w:val="8"/>
@@ -7244,9 +7327,9 @@
     </w:p>
     <w:p>
       <w:pPr>
-        <w:pStyle w:val="Heading2"/>
-      </w:pPr>
-      <w:bookmarkStart w:id="7" w:name="_Toc405237365"/>
+        <w:pStyle w:val="berschrift2"/>
+      </w:pPr>
+      <w:bookmarkStart w:id="7" w:name="_Toc405282893"/>
       <w:r>
         <w:lastRenderedPageBreak/>
         <w:t>Spezialfälle</w:t>
@@ -7255,7 +7338,7 @@
     </w:p>
     <w:p>
       <w:pPr>
-        <w:pStyle w:val="ListParagraph"/>
+        <w:pStyle w:val="Listenabsatz"/>
         <w:numPr>
           <w:ilvl w:val="0"/>
           <w:numId w:val="6"/>
@@ -7274,7 +7357,7 @@
     </w:p>
     <w:p>
       <w:pPr>
-        <w:pStyle w:val="ListParagraph"/>
+        <w:pStyle w:val="Listenabsatz"/>
         <w:numPr>
           <w:ilvl w:val="0"/>
           <w:numId w:val="6"/>
@@ -7305,7 +7388,7 @@
     </w:p>
     <w:p>
       <w:pPr>
-        <w:pStyle w:val="ListParagraph"/>
+        <w:pStyle w:val="Listenabsatz"/>
         <w:numPr>
           <w:ilvl w:val="0"/>
           <w:numId w:val="6"/>
@@ -7324,7 +7407,7 @@
     </w:p>
     <w:p>
       <w:pPr>
-        <w:pStyle w:val="ListParagraph"/>
+        <w:pStyle w:val="Listenabsatz"/>
         <w:numPr>
           <w:ilvl w:val="0"/>
           <w:numId w:val="6"/>
@@ -7355,7 +7438,7 @@
     </w:p>
     <w:p>
       <w:pPr>
-        <w:pStyle w:val="ListParagraph"/>
+        <w:pStyle w:val="Listenabsatz"/>
         <w:numPr>
           <w:ilvl w:val="0"/>
           <w:numId w:val="6"/>
@@ -7368,20 +7451,84 @@
     </w:p>
     <w:p>
       <w:pPr>
-        <w:pStyle w:val="Heading2"/>
-      </w:pPr>
-      <w:bookmarkStart w:id="8" w:name="_Toc405237366"/>
+        <w:pStyle w:val="berschrift2"/>
+      </w:pPr>
+      <w:bookmarkStart w:id="8" w:name="_Toc405282894"/>
       <w:r>
         <w:t>Massnahmen</w:t>
       </w:r>
       <w:bookmarkEnd w:id="8"/>
     </w:p>
     <w:p>
-      <w:r>
-        <w:t>-</w:t>
-      </w:r>
+      <w:pPr>
+        <w:pStyle w:val="berschrift3"/>
+      </w:pPr>
+      <w:bookmarkStart w:id="9" w:name="_Toc405282895"/>
+      <w:r>
+        <w:t>Validierungsfehler</w:t>
+      </w:r>
+      <w:bookmarkEnd w:id="9"/>
     </w:p>
-    <w:p/>
+    <w:p>
+      <w:r>
+        <w:t>Wenn ein Pflichtfeld leer gelassen wird</w:t>
+      </w:r>
+      <w:r>
+        <w:t xml:space="preserve"> oder d</w:t>
+      </w:r>
+      <w:r>
+        <w:t>as Eingabeformat nicht korrekt ist wird dem Benut</w:t>
+      </w:r>
+      <w:r>
+        <w:t>zer eine Warnmeldung angezeigt</w:t>
+      </w:r>
+      <w:r>
+        <w:t xml:space="preserve"> und das Formular wird nicht abgeschickt</w:t>
+      </w:r>
+      <w:r>
+        <w:t>.</w:t>
+      </w:r>
+    </w:p>
+    <w:p>
+      <w:pPr>
+        <w:pStyle w:val="berschrift3"/>
+      </w:pPr>
+      <w:bookmarkStart w:id="10" w:name="_Toc405282896"/>
+      <w:r>
+        <w:t>Programmfehler</w:t>
+      </w:r>
+      <w:bookmarkEnd w:id="10"/>
+    </w:p>
+    <w:p>
+      <w:r>
+        <w:t xml:space="preserve">Wenn ein Fehler </w:t>
+      </w:r>
+      <w:r>
+        <w:t>bei</w:t>
+      </w:r>
+      <w:r>
+        <w:t xml:space="preserve"> der Verarbeitung </w:t>
+      </w:r>
+      <w:r>
+        <w:t>der</w:t>
+      </w:r>
+      <w:r>
+        <w:t xml:space="preserve"> </w:t>
+      </w:r>
+      <w:r>
+        <w:t>Anfrage</w:t>
+      </w:r>
+      <w:r>
+        <w:t xml:space="preserve"> auftritt wird dem Benutzer eine entsprechende Fehlermeldung angezeigt</w:t>
+      </w:r>
+      <w:r>
+        <w:t xml:space="preserve"> und der Vorgang wird abgebrochen</w:t>
+      </w:r>
+      <w:r>
+        <w:t>.</w:t>
+      </w:r>
+      <w:bookmarkEnd w:id="0"/>
+    </w:p>
     <w:sectPr>
       <w:headerReference w:type="default" r:id="rId13"/>
       <w:footerReference w:type="default" r:id="rId14"/>
@@ -7425,7 +7572,7 @@
 <w:ftr xmlns:wpc="http://schemas.microsoft.com/office/word/2010/wordprocessingCanvas" xmlns:mc="http://schemas.openxmlformats.org/markup-compatibility/2006" xmlns:o="urn:schemas-microsoft-com:office:office" xmlns:r="http://schemas.openxmlformats.org/officeDocument/2006/relationships" xmlns:m="http://schemas.openxmlformats.org/officeDocument/2006/math" xmlns:v="urn:schemas-microsoft-com:vml" xmlns:wp14="http://schemas.microsoft.com/office/word/2010/wordprocessingDrawing" xmlns:wp="http://schemas.openxmlformats.org/drawingml/2006/wordprocessingDrawing" xmlns:w10="urn:schemas-microsoft-com:office:word" xmlns:w="http://schemas.openxmlformats.org/wordprocessingml/2006/main" xmlns:w14="http://schemas.microsoft.com/office/word/2010/wordml" xmlns:w15="http://schemas.microsoft.com/office/word/2012/wordml" xmlns:wpg="http://schemas.microsoft.com/office/word/2010/wordprocessingGroup" xmlns:wpi="http://schemas.microsoft.com/office/word/2010/wordprocessingInk" xmlns:wne="http://schemas.microsoft.com/office/word/2006/wordml" xmlns:wps="http://schemas.microsoft.com/office/word/2010/wordprocessingShape" mc:Ignorable="w14 w15 wp14">
   <w:p>
     <w:pPr>
-      <w:pStyle w:val="Footer"/>
+      <w:pStyle w:val="Fuzeile"/>
       <w:rPr>
         <w:rFonts w:ascii="Arial" w:hAnsi="Arial" w:cs="Arial"/>
         <w:sz w:val="16"/>
@@ -7539,7 +7686,7 @@
         <w:szCs w:val="16"/>
         <w:lang w:val="de-DE"/>
       </w:rPr>
-      <w:t>6</w:t>
+      <w:t>2</w:t>
     </w:r>
     <w:r>
       <w:rPr>
@@ -7645,7 +7792,7 @@
 <w:hdr xmlns:wpc="http://schemas.microsoft.com/office/word/2010/wordprocessingCanvas" xmlns:mc="http://schemas.openxmlformats.org/markup-compatibility/2006" xmlns:o="urn:schemas-microsoft-com:office:office" xmlns:r="http://schemas.openxmlformats.org/officeDocument/2006/relationships" xmlns:m="http://schemas.openxmlformats.org/officeDocument/2006/math" xmlns:v="urn:schemas-microsoft-com:vml" xmlns:wp14="http://schemas.microsoft.com/office/word/2010/wordprocessingDrawing" xmlns:wp="http://schemas.openxmlformats.org/drawingml/2006/wordprocessingDrawing" xmlns:w10="urn:schemas-microsoft-com:office:word" xmlns:w="http://schemas.openxmlformats.org/wordprocessingml/2006/main" xmlns:w14="http://schemas.microsoft.com/office/word/2010/wordml" xmlns:w15="http://schemas.microsoft.com/office/word/2012/wordml" xmlns:wpg="http://schemas.microsoft.com/office/word/2010/wordprocessingGroup" xmlns:wpi="http://schemas.microsoft.com/office/word/2010/wordprocessingInk" xmlns:wne="http://schemas.microsoft.com/office/word/2006/wordml" xmlns:wps="http://schemas.microsoft.com/office/word/2010/wordprocessingShape" mc:Ignorable="w14 w15 wp14">
   <w:p>
     <w:pPr>
-      <w:pStyle w:val="Header"/>
+      <w:pStyle w:val="Kopfzeile"/>
       <w:rPr>
         <w:rFonts w:ascii="Arial" w:hAnsi="Arial" w:cs="Arial"/>
         <w:sz w:val="16"/>
@@ -9174,7 +9321,7 @@
     <w:lvl w:ilvl="0">
       <w:start w:val="1"/>
       <w:numFmt w:val="decimal"/>
-      <w:pStyle w:val="Heading1"/>
+      <w:pStyle w:val="berschrift1"/>
       <w:lvlText w:val="%1"/>
       <w:lvlJc w:val="left"/>
       <w:pPr>
@@ -9184,7 +9331,7 @@
     <w:lvl w:ilvl="1">
       <w:start w:val="1"/>
       <w:numFmt w:val="decimal"/>
-      <w:pStyle w:val="Heading2"/>
+      <w:pStyle w:val="berschrift2"/>
       <w:lvlText w:val="%1.%2"/>
       <w:lvlJc w:val="left"/>
       <w:pPr>
@@ -9194,7 +9341,7 @@
     <w:lvl w:ilvl="2">
       <w:start w:val="1"/>
       <w:numFmt w:val="decimal"/>
-      <w:pStyle w:val="Heading3"/>
+      <w:pStyle w:val="berschrift3"/>
       <w:lvlText w:val="%1.%2.%3"/>
       <w:lvlJc w:val="left"/>
       <w:pPr>
@@ -9204,7 +9351,7 @@
     <w:lvl w:ilvl="3">
       <w:start w:val="1"/>
       <w:numFmt w:val="decimal"/>
-      <w:pStyle w:val="Heading4"/>
+      <w:pStyle w:val="berschrift4"/>
       <w:lvlText w:val="%1.%2.%3.%4"/>
       <w:lvlJc w:val="left"/>
       <w:pPr>
@@ -9214,7 +9361,7 @@
     <w:lvl w:ilvl="4">
       <w:start w:val="1"/>
       <w:numFmt w:val="decimal"/>
-      <w:pStyle w:val="Heading5"/>
+      <w:pStyle w:val="berschrift5"/>
       <w:lvlText w:val="%1.%2.%3.%4.%5"/>
       <w:lvlJc w:val="left"/>
       <w:pPr>
@@ -9224,7 +9371,7 @@
     <w:lvl w:ilvl="5">
       <w:start w:val="1"/>
       <w:numFmt w:val="decimal"/>
-      <w:pStyle w:val="Heading6"/>
+      <w:pStyle w:val="berschrift6"/>
       <w:lvlText w:val="%1.%2.%3.%4.%5.%6"/>
       <w:lvlJc w:val="left"/>
       <w:pPr>
@@ -9234,7 +9381,7 @@
     <w:lvl w:ilvl="6">
       <w:start w:val="1"/>
       <w:numFmt w:val="decimal"/>
-      <w:pStyle w:val="Heading7"/>
+      <w:pStyle w:val="berschrift7"/>
       <w:lvlText w:val="%1.%2.%3.%4.%5.%6.%7"/>
       <w:lvlJc w:val="left"/>
       <w:pPr>
@@ -9244,7 +9391,7 @@
     <w:lvl w:ilvl="7">
       <w:start w:val="1"/>
       <w:numFmt w:val="decimal"/>
-      <w:pStyle w:val="Heading8"/>
+      <w:pStyle w:val="berschrift8"/>
       <w:lvlText w:val="%1.%2.%3.%4.%5.%6.%7.%8"/>
       <w:lvlJc w:val="left"/>
       <w:pPr>
@@ -9254,7 +9401,7 @@
     <w:lvl w:ilvl="8">
       <w:start w:val="1"/>
       <w:numFmt w:val="decimal"/>
-      <w:pStyle w:val="Heading9"/>
+      <w:pStyle w:val="berschrift9"/>
       <w:lvlText w:val="%1.%2.%3.%4.%5.%6.%7.%8.%9"/>
       <w:lvlJc w:val="left"/>
       <w:pPr>
@@ -9263,6 +9410,95 @@
     </w:lvl>
   </w:abstractNum>
   <w:abstractNum w:abstractNumId="15">
+    <w:nsid w:val="7A3815FF"/>
+    <w:multiLevelType w:val="hybridMultilevel"/>
+    <w:tmpl w:val="B4302A10"/>
+    <w:lvl w:ilvl="0" w:tplc="0807000F">
+      <w:start w:val="1"/>
+      <w:numFmt w:val="decimal"/>
+      <w:lvlText w:val="%1."/>
+      <w:lvlJc w:val="left"/>
+      <w:pPr>
+        <w:ind w:left="720" w:hanging="360"/>
+      </w:pPr>
+      <w:rPr>
+        <w:rFonts w:hint="default"/>
+      </w:rPr>
+    </w:lvl>
+    <w:lvl w:ilvl="1" w:tplc="08070019" w:tentative="1">
+      <w:start w:val="1"/>
+      <w:numFmt w:val="lowerLetter"/>
+      <w:lvlText w:val="%2."/>
+      <w:lvlJc w:val="left"/>
+      <w:pPr>
+        <w:ind w:left="1440" w:hanging="360"/>
+      </w:pPr>
+    </w:lvl>
+    <w:lvl w:ilvl="2" w:tplc="0807001B" w:tentative="1">
+      <w:start w:val="1"/>
+      <w:numFmt w:val="lowerRoman"/>
+      <w:lvlText w:val="%3."/>
+      <w:lvlJc w:val="right"/>
+      <w:pPr>
+        <w:ind w:left="2160" w:hanging="180"/>
+      </w:pPr>
+    </w:lvl>
+    <w:lvl w:ilvl="3" w:tplc="0807000F" w:tentative="1">
+      <w:start w:val="1"/>
+      <w:numFmt w:val="decimal"/>
+      <w:lvlText w:val="%4."/>
+      <w:lvlJc w:val="left"/>
+      <w:pPr>
+        <w:ind w:left="2880" w:hanging="360"/>
+      </w:pPr>
+    </w:lvl>
+    <w:lvl w:ilvl="4" w:tplc="08070019" w:tentative="1">
+      <w:start w:val="1"/>
+      <w:numFmt w:val="lowerLetter"/>
+      <w:lvlText w:val="%5."/>
+      <w:lvlJc w:val="left"/>
+      <w:pPr>
+        <w:ind w:left="3600" w:hanging="360"/>
+      </w:pPr>
+    </w:lvl>
+    <w:lvl w:ilvl="5" w:tplc="0807001B" w:tentative="1">
+      <w:start w:val="1"/>
+      <w:numFmt w:val="lowerRoman"/>
+      <w:lvlText w:val="%6."/>
+      <w:lvlJc w:val="right"/>
+      <w:pPr>
+        <w:ind w:left="4320" w:hanging="180"/>
+      </w:pPr>
+    </w:lvl>
+    <w:lvl w:ilvl="6" w:tplc="0807000F" w:tentative="1">
+      <w:start w:val="1"/>
+      <w:numFmt w:val="decimal"/>
+      <w:lvlText w:val="%7."/>
+      <w:lvlJc w:val="left"/>
+      <w:pPr>
+        <w:ind w:left="5040" w:hanging="360"/>
+      </w:pPr>
+    </w:lvl>
+    <w:lvl w:ilvl="7" w:tplc="08070019" w:tentative="1">
+      <w:start w:val="1"/>
+      <w:numFmt w:val="lowerLetter"/>
+      <w:lvlText w:val="%8."/>
+      <w:lvlJc w:val="left"/>
+      <w:pPr>
+        <w:ind w:left="5760" w:hanging="360"/>
+      </w:pPr>
+    </w:lvl>
+    <w:lvl w:ilvl="8" w:tplc="0807001B" w:tentative="1">
+      <w:start w:val="1"/>
+      <w:numFmt w:val="lowerRoman"/>
+      <w:lvlText w:val="%9."/>
+      <w:lvlJc w:val="right"/>
+      <w:pPr>
+        <w:ind w:left="6480" w:hanging="180"/>
+      </w:pPr>
+    </w:lvl>
+  </w:abstractNum>
+  <w:abstractNum w:abstractNumId="16">
     <w:nsid w:val="7A597C07"/>
     <w:multiLevelType w:val="multilevel"/>
     <w:tmpl w:val="3B1C20D6"/>
@@ -9375,7 +9611,7 @@
       </w:rPr>
     </w:lvl>
   </w:abstractNum>
-  <w:abstractNum w:abstractNumId="16">
+  <w:abstractNum w:abstractNumId="17">
     <w:nsid w:val="7A987B30"/>
     <w:multiLevelType w:val="multilevel"/>
     <w:tmpl w:val="0807001F"/>
@@ -9492,13 +9728,13 @@
     <w:abstractNumId w:val="9"/>
   </w:num>
   <w:num w:numId="11">
-    <w:abstractNumId w:val="16"/>
+    <w:abstractNumId w:val="17"/>
   </w:num>
   <w:num w:numId="12">
     <w:abstractNumId w:val="2"/>
   </w:num>
   <w:num w:numId="13">
-    <w:abstractNumId w:val="15"/>
+    <w:abstractNumId w:val="16"/>
   </w:num>
   <w:num w:numId="14">
     <w:abstractNumId w:val="3"/>
@@ -9511,6 +9747,9 @@
   </w:num>
   <w:num w:numId="17">
     <w:abstractNumId w:val="14"/>
+  </w:num>
+  <w:num w:numId="18">
+    <w:abstractNumId w:val="15"/>
   </w:num>
 </w:numbering>
 </file>
@@ -9904,16 +10143,16 @@
     <w:lsdException w:name="List Table 6 Colorful Accent 6" w:uiPriority="51"/>
     <w:lsdException w:name="List Table 7 Colorful Accent 6" w:uiPriority="52"/>
   </w:latentStyles>
-  <w:style w:type="paragraph" w:default="1" w:styleId="Normal">
+  <w:style w:type="paragraph" w:default="1" w:styleId="Standard">
     <w:name w:val="Normal"/>
     <w:qFormat/>
     <w:rsid w:val="004F02AE"/>
   </w:style>
-  <w:style w:type="paragraph" w:styleId="Heading1">
+  <w:style w:type="paragraph" w:styleId="berschrift1">
     <w:name w:val="heading 1"/>
-    <w:basedOn w:val="Normal"/>
-    <w:next w:val="Normal"/>
-    <w:link w:val="Heading1Char"/>
+    <w:basedOn w:val="Standard"/>
+    <w:next w:val="Standard"/>
+    <w:link w:val="berschrift1Zchn"/>
     <w:uiPriority w:val="9"/>
     <w:qFormat/>
     <w:rsid w:val="004F02AE"/>
@@ -9932,11 +10171,11 @@
       <w:szCs w:val="32"/>
     </w:rPr>
   </w:style>
-  <w:style w:type="paragraph" w:styleId="Heading2">
+  <w:style w:type="paragraph" w:styleId="berschrift2">
     <w:name w:val="heading 2"/>
-    <w:basedOn w:val="Normal"/>
-    <w:next w:val="Normal"/>
-    <w:link w:val="Heading2Char"/>
+    <w:basedOn w:val="Standard"/>
+    <w:next w:val="Standard"/>
+    <w:link w:val="berschrift2Zchn"/>
     <w:uiPriority w:val="9"/>
     <w:unhideWhenUsed/>
     <w:qFormat/>
@@ -9958,13 +10197,12 @@
       <w:szCs w:val="28"/>
     </w:rPr>
   </w:style>
-  <w:style w:type="paragraph" w:styleId="Heading3">
+  <w:style w:type="paragraph" w:styleId="berschrift3">
     <w:name w:val="heading 3"/>
-    <w:basedOn w:val="Normal"/>
-    <w:next w:val="Normal"/>
-    <w:link w:val="Heading3Char"/>
+    <w:basedOn w:val="Standard"/>
+    <w:next w:val="Standard"/>
+    <w:link w:val="berschrift3Zchn"/>
     <w:uiPriority w:val="9"/>
-    <w:semiHidden/>
     <w:unhideWhenUsed/>
     <w:qFormat/>
     <w:rsid w:val="004F02AE"/>
@@ -9984,13 +10222,12 @@
       <w:szCs w:val="24"/>
     </w:rPr>
   </w:style>
-  <w:style w:type="paragraph" w:styleId="Heading4">
+  <w:style w:type="paragraph" w:styleId="berschrift4">
     <w:name w:val="heading 4"/>
-    <w:basedOn w:val="Normal"/>
-    <w:next w:val="Normal"/>
-    <w:link w:val="Heading4Char"/>
+    <w:basedOn w:val="Standard"/>
+    <w:next w:val="Standard"/>
+    <w:link w:val="berschrift4Zchn"/>
     <w:uiPriority w:val="9"/>
-    <w:semiHidden/>
     <w:unhideWhenUsed/>
     <w:qFormat/>
     <w:rsid w:val="004F02AE"/>
@@ -10012,11 +10249,11 @@
       <w:szCs w:val="22"/>
     </w:rPr>
   </w:style>
-  <w:style w:type="paragraph" w:styleId="Heading5">
+  <w:style w:type="paragraph" w:styleId="berschrift5">
     <w:name w:val="heading 5"/>
-    <w:basedOn w:val="Normal"/>
-    <w:next w:val="Normal"/>
-    <w:link w:val="Heading5Char"/>
+    <w:basedOn w:val="Standard"/>
+    <w:next w:val="Standard"/>
+    <w:link w:val="berschrift5Zchn"/>
     <w:uiPriority w:val="9"/>
     <w:semiHidden/>
     <w:unhideWhenUsed/>
@@ -10039,11 +10276,11 @@
       <w:szCs w:val="22"/>
     </w:rPr>
   </w:style>
-  <w:style w:type="paragraph" w:styleId="Heading6">
+  <w:style w:type="paragraph" w:styleId="berschrift6">
     <w:name w:val="heading 6"/>
-    <w:basedOn w:val="Normal"/>
-    <w:next w:val="Normal"/>
-    <w:link w:val="Heading6Char"/>
+    <w:basedOn w:val="Standard"/>
+    <w:next w:val="Standard"/>
+    <w:link w:val="berschrift6Zchn"/>
     <w:uiPriority w:val="9"/>
     <w:semiHidden/>
     <w:unhideWhenUsed/>
@@ -10066,11 +10303,11 @@
       <w:szCs w:val="22"/>
     </w:rPr>
   </w:style>
-  <w:style w:type="paragraph" w:styleId="Heading7">
+  <w:style w:type="paragraph" w:styleId="berschrift7">
     <w:name w:val="heading 7"/>
-    <w:basedOn w:val="Normal"/>
-    <w:next w:val="Normal"/>
-    <w:link w:val="Heading7Char"/>
+    <w:basedOn w:val="Standard"/>
+    <w:next w:val="Standard"/>
+    <w:link w:val="berschrift7Zchn"/>
     <w:uiPriority w:val="9"/>
     <w:semiHidden/>
     <w:unhideWhenUsed/>
@@ -10093,11 +10330,11 @@
       <w:spacing w:val="10"/>
     </w:rPr>
   </w:style>
-  <w:style w:type="paragraph" w:styleId="Heading8">
+  <w:style w:type="paragraph" w:styleId="berschrift8">
     <w:name w:val="heading 8"/>
-    <w:basedOn w:val="Normal"/>
-    <w:next w:val="Normal"/>
-    <w:link w:val="Heading8Char"/>
+    <w:basedOn w:val="Standard"/>
+    <w:next w:val="Standard"/>
+    <w:link w:val="berschrift8Zchn"/>
     <w:uiPriority w:val="9"/>
     <w:semiHidden/>
     <w:unhideWhenUsed/>
@@ -10121,11 +10358,11 @@
       <w:color w:val="487B77" w:themeColor="accent6" w:themeShade="BF"/>
     </w:rPr>
   </w:style>
-  <w:style w:type="paragraph" w:styleId="Heading9">
+  <w:style w:type="paragraph" w:styleId="berschrift9">
     <w:name w:val="heading 9"/>
-    <w:basedOn w:val="Normal"/>
-    <w:next w:val="Normal"/>
-    <w:link w:val="Heading9Char"/>
+    <w:basedOn w:val="Standard"/>
+    <w:next w:val="Standard"/>
+    <w:link w:val="berschrift9Zchn"/>
     <w:uiPriority w:val="9"/>
     <w:semiHidden/>
     <w:unhideWhenUsed/>
@@ -10149,13 +10386,13 @@
       <w:color w:val="305250" w:themeColor="accent6" w:themeShade="80"/>
     </w:rPr>
   </w:style>
-  <w:style w:type="character" w:default="1" w:styleId="DefaultParagraphFont">
+  <w:style w:type="character" w:default="1" w:styleId="Absatz-Standardschriftart">
     <w:name w:val="Default Paragraph Font"/>
     <w:uiPriority w:val="1"/>
     <w:semiHidden/>
     <w:unhideWhenUsed/>
   </w:style>
-  <w:style w:type="table" w:default="1" w:styleId="TableNormal">
+  <w:style w:type="table" w:default="1" w:styleId="NormaleTabelle">
     <w:name w:val="Normal Table"/>
     <w:uiPriority w:val="99"/>
     <w:semiHidden/>
@@ -10170,16 +10407,16 @@
       </w:tblCellMar>
     </w:tblPr>
   </w:style>
-  <w:style w:type="numbering" w:default="1" w:styleId="NoList">
+  <w:style w:type="numbering" w:default="1" w:styleId="KeineListe">
     <w:name w:val="No List"/>
     <w:uiPriority w:val="99"/>
     <w:semiHidden/>
     <w:unhideWhenUsed/>
   </w:style>
-  <w:style w:type="paragraph" w:styleId="Header">
+  <w:style w:type="paragraph" w:styleId="Kopfzeile">
     <w:name w:val="header"/>
-    <w:basedOn w:val="Normal"/>
-    <w:link w:val="HeaderChar"/>
+    <w:basedOn w:val="Standard"/>
+    <w:link w:val="KopfzeileZchn"/>
     <w:uiPriority w:val="99"/>
     <w:unhideWhenUsed/>
     <w:rsid w:val="004F02AE"/>
@@ -10191,17 +10428,17 @@
       <w:spacing w:after="0" w:line="240" w:lineRule="auto"/>
     </w:pPr>
   </w:style>
-  <w:style w:type="character" w:customStyle="1" w:styleId="HeaderChar">
-    <w:name w:val="Header Char"/>
-    <w:basedOn w:val="DefaultParagraphFont"/>
-    <w:link w:val="Header"/>
+  <w:style w:type="character" w:customStyle="1" w:styleId="KopfzeileZchn">
+    <w:name w:val="Kopfzeile Zchn"/>
+    <w:basedOn w:val="Absatz-Standardschriftart"/>
+    <w:link w:val="Kopfzeile"/>
     <w:uiPriority w:val="99"/>
     <w:rsid w:val="004F02AE"/>
   </w:style>
-  <w:style w:type="paragraph" w:styleId="Footer">
+  <w:style w:type="paragraph" w:styleId="Fuzeile">
     <w:name w:val="footer"/>
-    <w:basedOn w:val="Normal"/>
-    <w:link w:val="FooterChar"/>
+    <w:basedOn w:val="Standard"/>
+    <w:link w:val="FuzeileZchn"/>
     <w:uiPriority w:val="99"/>
     <w:unhideWhenUsed/>
     <w:rsid w:val="004F02AE"/>
@@ -10213,17 +10450,17 @@
       <w:spacing w:after="0" w:line="240" w:lineRule="auto"/>
     </w:pPr>
   </w:style>
-  <w:style w:type="character" w:customStyle="1" w:styleId="FooterChar">
-    <w:name w:val="Footer Char"/>
-    <w:basedOn w:val="DefaultParagraphFont"/>
-    <w:link w:val="Footer"/>
+  <w:style w:type="character" w:customStyle="1" w:styleId="FuzeileZchn">
+    <w:name w:val="Fußzeile Zchn"/>
+    <w:basedOn w:val="Absatz-Standardschriftart"/>
+    <w:link w:val="Fuzeile"/>
     <w:uiPriority w:val="99"/>
     <w:rsid w:val="004F02AE"/>
   </w:style>
-  <w:style w:type="character" w:customStyle="1" w:styleId="Heading1Char">
-    <w:name w:val="Heading 1 Char"/>
-    <w:basedOn w:val="DefaultParagraphFont"/>
-    <w:link w:val="Heading1"/>
+  <w:style w:type="character" w:customStyle="1" w:styleId="berschrift1Zchn">
+    <w:name w:val="Überschrift 1 Zchn"/>
+    <w:basedOn w:val="Absatz-Standardschriftart"/>
+    <w:link w:val="berschrift1"/>
     <w:uiPriority w:val="9"/>
     <w:rsid w:val="004F02AE"/>
     <w:rPr>
@@ -10233,10 +10470,10 @@
       <w:szCs w:val="32"/>
     </w:rPr>
   </w:style>
-  <w:style w:type="character" w:customStyle="1" w:styleId="Heading2Char">
-    <w:name w:val="Heading 2 Char"/>
-    <w:basedOn w:val="DefaultParagraphFont"/>
-    <w:link w:val="Heading2"/>
+  <w:style w:type="character" w:customStyle="1" w:styleId="berschrift2Zchn">
+    <w:name w:val="Überschrift 2 Zchn"/>
+    <w:basedOn w:val="Absatz-Standardschriftart"/>
+    <w:link w:val="berschrift2"/>
     <w:uiPriority w:val="9"/>
     <w:rsid w:val="002A0843"/>
     <w:rPr>
@@ -10246,12 +10483,11 @@
       <w:szCs w:val="28"/>
     </w:rPr>
   </w:style>
-  <w:style w:type="character" w:customStyle="1" w:styleId="Heading3Char">
-    <w:name w:val="Heading 3 Char"/>
-    <w:basedOn w:val="DefaultParagraphFont"/>
-    <w:link w:val="Heading3"/>
+  <w:style w:type="character" w:customStyle="1" w:styleId="berschrift3Zchn">
+    <w:name w:val="Überschrift 3 Zchn"/>
+    <w:basedOn w:val="Absatz-Standardschriftart"/>
+    <w:link w:val="berschrift3"/>
     <w:uiPriority w:val="9"/>
-    <w:semiHidden/>
     <w:rsid w:val="004F02AE"/>
     <w:rPr>
       <w:smallCaps/>
@@ -10260,12 +10496,11 @@
       <w:szCs w:val="24"/>
     </w:rPr>
   </w:style>
-  <w:style w:type="character" w:customStyle="1" w:styleId="Heading4Char">
-    <w:name w:val="Heading 4 Char"/>
-    <w:basedOn w:val="DefaultParagraphFont"/>
-    <w:link w:val="Heading4"/>
+  <w:style w:type="character" w:customStyle="1" w:styleId="berschrift4Zchn">
+    <w:name w:val="Überschrift 4 Zchn"/>
+    <w:basedOn w:val="Absatz-Standardschriftart"/>
+    <w:link w:val="berschrift4"/>
     <w:uiPriority w:val="9"/>
-    <w:semiHidden/>
     <w:rsid w:val="004F02AE"/>
     <w:rPr>
       <w:i/>
@@ -10276,10 +10511,10 @@
       <w:szCs w:val="22"/>
     </w:rPr>
   </w:style>
-  <w:style w:type="character" w:customStyle="1" w:styleId="Heading5Char">
-    <w:name w:val="Heading 5 Char"/>
-    <w:basedOn w:val="DefaultParagraphFont"/>
-    <w:link w:val="Heading5"/>
+  <w:style w:type="character" w:customStyle="1" w:styleId="berschrift5Zchn">
+    <w:name w:val="Überschrift 5 Zchn"/>
+    <w:basedOn w:val="Absatz-Standardschriftart"/>
+    <w:link w:val="berschrift5"/>
     <w:uiPriority w:val="9"/>
     <w:semiHidden/>
     <w:rsid w:val="004F02AE"/>
@@ -10291,10 +10526,10 @@
       <w:szCs w:val="22"/>
     </w:rPr>
   </w:style>
-  <w:style w:type="character" w:customStyle="1" w:styleId="Heading6Char">
-    <w:name w:val="Heading 6 Char"/>
-    <w:basedOn w:val="DefaultParagraphFont"/>
-    <w:link w:val="Heading6"/>
+  <w:style w:type="character" w:customStyle="1" w:styleId="berschrift6Zchn">
+    <w:name w:val="Überschrift 6 Zchn"/>
+    <w:basedOn w:val="Absatz-Standardschriftart"/>
+    <w:link w:val="berschrift6"/>
     <w:uiPriority w:val="9"/>
     <w:semiHidden/>
     <w:rsid w:val="004F02AE"/>
@@ -10306,10 +10541,10 @@
       <w:szCs w:val="22"/>
     </w:rPr>
   </w:style>
-  <w:style w:type="character" w:customStyle="1" w:styleId="Heading7Char">
-    <w:name w:val="Heading 7 Char"/>
-    <w:basedOn w:val="DefaultParagraphFont"/>
-    <w:link w:val="Heading7"/>
+  <w:style w:type="character" w:customStyle="1" w:styleId="berschrift7Zchn">
+    <w:name w:val="Überschrift 7 Zchn"/>
+    <w:basedOn w:val="Absatz-Standardschriftart"/>
+    <w:link w:val="berschrift7"/>
     <w:uiPriority w:val="9"/>
     <w:semiHidden/>
     <w:rsid w:val="004F02AE"/>
@@ -10321,10 +10556,10 @@
       <w:spacing w:val="10"/>
     </w:rPr>
   </w:style>
-  <w:style w:type="character" w:customStyle="1" w:styleId="Heading8Char">
-    <w:name w:val="Heading 8 Char"/>
-    <w:basedOn w:val="DefaultParagraphFont"/>
-    <w:link w:val="Heading8"/>
+  <w:style w:type="character" w:customStyle="1" w:styleId="berschrift8Zchn">
+    <w:name w:val="Überschrift 8 Zchn"/>
+    <w:basedOn w:val="Absatz-Standardschriftart"/>
+    <w:link w:val="berschrift8"/>
     <w:uiPriority w:val="9"/>
     <w:semiHidden/>
     <w:rsid w:val="004F02AE"/>
@@ -10337,10 +10572,10 @@
       <w:color w:val="487B77" w:themeColor="accent6" w:themeShade="BF"/>
     </w:rPr>
   </w:style>
-  <w:style w:type="character" w:customStyle="1" w:styleId="Heading9Char">
-    <w:name w:val="Heading 9 Char"/>
-    <w:basedOn w:val="DefaultParagraphFont"/>
-    <w:link w:val="Heading9"/>
+  <w:style w:type="character" w:customStyle="1" w:styleId="berschrift9Zchn">
+    <w:name w:val="Überschrift 9 Zchn"/>
+    <w:basedOn w:val="Absatz-Standardschriftart"/>
+    <w:link w:val="berschrift9"/>
     <w:uiPriority w:val="9"/>
     <w:semiHidden/>
     <w:rsid w:val="004F02AE"/>
@@ -10353,10 +10588,10 @@
       <w:color w:val="305250" w:themeColor="accent6" w:themeShade="80"/>
     </w:rPr>
   </w:style>
-  <w:style w:type="paragraph" w:styleId="Caption">
+  <w:style w:type="paragraph" w:styleId="Beschriftung">
     <w:name w:val="caption"/>
-    <w:basedOn w:val="Normal"/>
-    <w:next w:val="Normal"/>
+    <w:basedOn w:val="Standard"/>
+    <w:next w:val="Standard"/>
     <w:uiPriority w:val="35"/>
     <w:unhideWhenUsed/>
     <w:qFormat/>
@@ -10369,11 +10604,11 @@
       <w:szCs w:val="16"/>
     </w:rPr>
   </w:style>
-  <w:style w:type="paragraph" w:styleId="Title">
+  <w:style w:type="paragraph" w:styleId="Titel">
     <w:name w:val="Title"/>
-    <w:basedOn w:val="Normal"/>
-    <w:next w:val="Normal"/>
-    <w:link w:val="TitleChar"/>
+    <w:basedOn w:val="Standard"/>
+    <w:next w:val="Standard"/>
+    <w:link w:val="TitelZchn"/>
     <w:uiPriority w:val="10"/>
     <w:qFormat/>
     <w:rsid w:val="004F02AE"/>
@@ -10391,10 +10626,10 @@
       <w:szCs w:val="52"/>
     </w:rPr>
   </w:style>
-  <w:style w:type="character" w:customStyle="1" w:styleId="TitleChar">
-    <w:name w:val="Title Char"/>
-    <w:basedOn w:val="DefaultParagraphFont"/>
-    <w:link w:val="Title"/>
+  <w:style w:type="character" w:customStyle="1" w:styleId="TitelZchn">
+    <w:name w:val="Titel Zchn"/>
+    <w:basedOn w:val="Absatz-Standardschriftart"/>
+    <w:link w:val="Titel"/>
     <w:uiPriority w:val="10"/>
     <w:rsid w:val="004F02AE"/>
     <w:rPr>
@@ -10404,11 +10639,11 @@
       <w:szCs w:val="52"/>
     </w:rPr>
   </w:style>
-  <w:style w:type="paragraph" w:styleId="Subtitle">
+  <w:style w:type="paragraph" w:styleId="Untertitel">
     <w:name w:val="Subtitle"/>
-    <w:basedOn w:val="Normal"/>
-    <w:next w:val="Normal"/>
-    <w:link w:val="SubtitleChar"/>
+    <w:basedOn w:val="Standard"/>
+    <w:next w:val="Standard"/>
+    <w:link w:val="UntertitelZchn"/>
     <w:uiPriority w:val="11"/>
     <w:qFormat/>
     <w:rsid w:val="004F02AE"/>
@@ -10420,17 +10655,17 @@
       <w:rFonts w:asciiTheme="majorHAnsi" w:eastAsiaTheme="majorEastAsia" w:hAnsiTheme="majorHAnsi" w:cstheme="majorBidi"/>
     </w:rPr>
   </w:style>
-  <w:style w:type="character" w:customStyle="1" w:styleId="SubtitleChar">
-    <w:name w:val="Subtitle Char"/>
-    <w:basedOn w:val="DefaultParagraphFont"/>
-    <w:link w:val="Subtitle"/>
+  <w:style w:type="character" w:customStyle="1" w:styleId="UntertitelZchn">
+    <w:name w:val="Untertitel Zchn"/>
+    <w:basedOn w:val="Absatz-Standardschriftart"/>
+    <w:link w:val="Untertitel"/>
     <w:uiPriority w:val="11"/>
     <w:rsid w:val="004F02AE"/>
     <w:rPr>
       <w:rFonts w:asciiTheme="majorHAnsi" w:eastAsiaTheme="majorEastAsia" w:hAnsiTheme="majorHAnsi" w:cstheme="majorBidi"/>
     </w:rPr>
   </w:style>
-  <w:style w:type="character" w:styleId="Strong">
+  <w:style w:type="character" w:styleId="Fett">
     <w:name w:val="Strong"/>
     <w:uiPriority w:val="22"/>
     <w:qFormat/>
@@ -10441,7 +10676,7 @@
       <w:color w:val="62A39F" w:themeColor="accent6"/>
     </w:rPr>
   </w:style>
-  <w:style w:type="character" w:styleId="Emphasis">
+  <w:style w:type="character" w:styleId="Hervorhebung">
     <w:name w:val="Emphasis"/>
     <w:uiPriority w:val="20"/>
     <w:qFormat/>
@@ -10454,9 +10689,9 @@
       <w:spacing w:val="10"/>
     </w:rPr>
   </w:style>
-  <w:style w:type="paragraph" w:styleId="NoSpacing">
+  <w:style w:type="paragraph" w:styleId="KeinLeerraum">
     <w:name w:val="No Spacing"/>
-    <w:link w:val="NoSpacingChar"/>
+    <w:link w:val="KeinLeerraumZchn"/>
     <w:uiPriority w:val="1"/>
     <w:qFormat/>
     <w:rsid w:val="004F02AE"/>
@@ -10464,11 +10699,11 @@
       <w:spacing w:after="0" w:line="240" w:lineRule="auto"/>
     </w:pPr>
   </w:style>
-  <w:style w:type="paragraph" w:styleId="Quote">
+  <w:style w:type="paragraph" w:styleId="Zitat">
     <w:name w:val="Quote"/>
-    <w:basedOn w:val="Normal"/>
-    <w:next w:val="Normal"/>
-    <w:link w:val="QuoteChar"/>
+    <w:basedOn w:val="Standard"/>
+    <w:next w:val="Standard"/>
+    <w:link w:val="ZitatZchn"/>
     <w:uiPriority w:val="29"/>
     <w:qFormat/>
     <w:rsid w:val="004F02AE"/>
@@ -10477,10 +10712,10 @@
       <w:iCs/>
     </w:rPr>
   </w:style>
-  <w:style w:type="character" w:customStyle="1" w:styleId="QuoteChar">
-    <w:name w:val="Quote Char"/>
-    <w:basedOn w:val="DefaultParagraphFont"/>
-    <w:link w:val="Quote"/>
+  <w:style w:type="character" w:customStyle="1" w:styleId="ZitatZchn">
+    <w:name w:val="Zitat Zchn"/>
+    <w:basedOn w:val="Absatz-Standardschriftart"/>
+    <w:link w:val="Zitat"/>
     <w:uiPriority w:val="29"/>
     <w:rsid w:val="004F02AE"/>
     <w:rPr>
@@ -10488,11 +10723,11 @@
       <w:iCs/>
     </w:rPr>
   </w:style>
-  <w:style w:type="paragraph" w:styleId="IntenseQuote">
+  <w:style w:type="paragraph" w:styleId="IntensivesZitat">
     <w:name w:val="Intense Quote"/>
-    <w:basedOn w:val="Normal"/>
-    <w:next w:val="Normal"/>
-    <w:link w:val="IntenseQuoteChar"/>
+    <w:basedOn w:val="Standard"/>
+    <w:next w:val="Standard"/>
+    <w:link w:val="IntensivesZitatZchn"/>
     <w:uiPriority w:val="30"/>
     <w:qFormat/>
     <w:rsid w:val="004F02AE"/>
@@ -10510,10 +10745,10 @@
       <w:iCs/>
     </w:rPr>
   </w:style>
-  <w:style w:type="character" w:customStyle="1" w:styleId="IntenseQuoteChar">
-    <w:name w:val="Intense Quote Char"/>
-    <w:basedOn w:val="DefaultParagraphFont"/>
-    <w:link w:val="IntenseQuote"/>
+  <w:style w:type="character" w:customStyle="1" w:styleId="IntensivesZitatZchn">
+    <w:name w:val="Intensives Zitat Zchn"/>
+    <w:basedOn w:val="Absatz-Standardschriftart"/>
+    <w:link w:val="IntensivesZitat"/>
     <w:uiPriority w:val="30"/>
     <w:rsid w:val="004F02AE"/>
     <w:rPr>
@@ -10523,7 +10758,7 @@
       <w:iCs/>
     </w:rPr>
   </w:style>
-  <w:style w:type="character" w:styleId="SubtleEmphasis">
+  <w:style w:type="character" w:styleId="SchwacheHervorhebung">
     <w:name w:val="Subtle Emphasis"/>
     <w:uiPriority w:val="19"/>
     <w:qFormat/>
@@ -10533,7 +10768,7 @@
       <w:iCs/>
     </w:rPr>
   </w:style>
-  <w:style w:type="character" w:styleId="IntenseEmphasis">
+  <w:style w:type="character" w:styleId="IntensiveHervorhebung">
     <w:name w:val="Intense Emphasis"/>
     <w:uiPriority w:val="21"/>
     <w:qFormat/>
@@ -10547,7 +10782,7 @@
       <w:spacing w:val="10"/>
     </w:rPr>
   </w:style>
-  <w:style w:type="character" w:styleId="SubtleReference">
+  <w:style w:type="character" w:styleId="SchwacherVerweis">
     <w:name w:val="Subtle Reference"/>
     <w:uiPriority w:val="31"/>
     <w:qFormat/>
@@ -10557,7 +10792,7 @@
       <w:bCs/>
     </w:rPr>
   </w:style>
-  <w:style w:type="character" w:styleId="IntenseReference">
+  <w:style w:type="character" w:styleId="IntensiverVerweis">
     <w:name w:val="Intense Reference"/>
     <w:uiPriority w:val="32"/>
     <w:qFormat/>
@@ -10572,7 +10807,7 @@
       <w:u w:val="single"/>
     </w:rPr>
   </w:style>
-  <w:style w:type="character" w:styleId="BookTitle">
+  <w:style w:type="character" w:styleId="Buchtitel">
     <w:name w:val="Book Title"/>
     <w:uiPriority w:val="33"/>
     <w:qFormat/>
@@ -10585,10 +10820,10 @@
       <w:szCs w:val="20"/>
     </w:rPr>
   </w:style>
-  <w:style w:type="paragraph" w:styleId="TOCHeading">
+  <w:style w:type="paragraph" w:styleId="Inhaltsverzeichnisberschrift">
     <w:name w:val="TOC Heading"/>
-    <w:basedOn w:val="Heading1"/>
-    <w:next w:val="Normal"/>
+    <w:basedOn w:val="berschrift1"/>
+    <w:next w:val="Standard"/>
     <w:uiPriority w:val="39"/>
     <w:unhideWhenUsed/>
     <w:qFormat/>
@@ -10597,16 +10832,16 @@
       <w:outlineLvl w:val="9"/>
     </w:pPr>
   </w:style>
-  <w:style w:type="character" w:customStyle="1" w:styleId="NoSpacingChar">
-    <w:name w:val="No Spacing Char"/>
-    <w:basedOn w:val="DefaultParagraphFont"/>
-    <w:link w:val="NoSpacing"/>
+  <w:style w:type="character" w:customStyle="1" w:styleId="KeinLeerraumZchn">
+    <w:name w:val="Kein Leerraum Zchn"/>
+    <w:basedOn w:val="Absatz-Standardschriftart"/>
+    <w:link w:val="KeinLeerraum"/>
     <w:uiPriority w:val="1"/>
     <w:rsid w:val="004A4901"/>
   </w:style>
-  <w:style w:type="table" w:styleId="TableGrid">
+  <w:style w:type="table" w:styleId="Tabellenraster">
     <w:name w:val="Table Grid"/>
-    <w:basedOn w:val="TableNormal"/>
+    <w:basedOn w:val="NormaleTabelle"/>
     <w:uiPriority w:val="39"/>
     <w:rsid w:val="00F36A2C"/>
     <w:pPr>
@@ -10625,7 +10860,7 @@
   </w:style>
   <w:style w:type="character" w:styleId="Hyperlink">
     <w:name w:val="Hyperlink"/>
-    <w:basedOn w:val="DefaultParagraphFont"/>
+    <w:basedOn w:val="Absatz-Standardschriftart"/>
     <w:uiPriority w:val="99"/>
     <w:unhideWhenUsed/>
     <w:rsid w:val="00F834E6"/>
@@ -10634,9 +10869,9 @@
       <w:u w:val="single"/>
     </w:rPr>
   </w:style>
-  <w:style w:type="paragraph" w:styleId="ListParagraph">
+  <w:style w:type="paragraph" w:styleId="Listenabsatz">
     <w:name w:val="List Paragraph"/>
-    <w:basedOn w:val="Normal"/>
+    <w:basedOn w:val="Standard"/>
     <w:uiPriority w:val="34"/>
     <w:qFormat/>
     <w:rsid w:val="00DC494C"/>
@@ -10645,10 +10880,10 @@
       <w:contextualSpacing/>
     </w:pPr>
   </w:style>
-  <w:style w:type="paragraph" w:styleId="TOC1">
+  <w:style w:type="paragraph" w:styleId="Verzeichnis1">
     <w:name w:val="toc 1"/>
-    <w:basedOn w:val="Normal"/>
-    <w:next w:val="Normal"/>
+    <w:basedOn w:val="Standard"/>
+    <w:next w:val="Standard"/>
     <w:autoRedefine/>
     <w:uiPriority w:val="39"/>
     <w:unhideWhenUsed/>
@@ -10657,10 +10892,10 @@
       <w:spacing w:after="100"/>
     </w:pPr>
   </w:style>
-  <w:style w:type="paragraph" w:styleId="TOC2">
+  <w:style w:type="paragraph" w:styleId="Verzeichnis2">
     <w:name w:val="toc 2"/>
-    <w:basedOn w:val="Normal"/>
-    <w:next w:val="Normal"/>
+    <w:basedOn w:val="Standard"/>
+    <w:next w:val="Standard"/>
     <w:autoRedefine/>
     <w:uiPriority w:val="39"/>
     <w:unhideWhenUsed/>
@@ -10670,9 +10905,9 @@
       <w:ind w:left="200"/>
     </w:pPr>
   </w:style>
-  <w:style w:type="table" w:styleId="GridTable1Light-Accent1">
+  <w:style w:type="table" w:styleId="Gitternetztabelle1hellAkzent1">
     <w:name w:val="Grid Table 1 Light Accent 1"/>
-    <w:basedOn w:val="TableNormal"/>
+    <w:basedOn w:val="NormaleTabelle"/>
     <w:uiPriority w:val="46"/>
     <w:rsid w:val="00F14297"/>
     <w:pPr>
@@ -10727,9 +10962,9 @@
       </w:rPr>
     </w:tblStylePr>
   </w:style>
-  <w:style w:type="table" w:styleId="GridTable3-Accent1">
+  <w:style w:type="table" w:styleId="Gitternetztabelle3Akzent1">
     <w:name w:val="Grid Table 3 Accent 1"/>
-    <w:basedOn w:val="TableNormal"/>
+    <w:basedOn w:val="NormaleTabelle"/>
     <w:uiPriority w:val="48"/>
     <w:rsid w:val="00F14297"/>
     <w:pPr>
@@ -10863,9 +11098,9 @@
       </w:tcPr>
     </w:tblStylePr>
   </w:style>
-  <w:style w:type="table" w:styleId="GridTable5Dark-Accent1">
+  <w:style w:type="table" w:styleId="Gitternetztabelle5dunkelAkzent1">
     <w:name w:val="Grid Table 5 Dark Accent 1"/>
-    <w:basedOn w:val="TableNormal"/>
+    <w:basedOn w:val="NormaleTabelle"/>
     <w:uiPriority w:val="50"/>
     <w:rsid w:val="00F14297"/>
     <w:pPr>
@@ -10968,6 +11203,19 @@
         <w:shd w:val="clear" w:color="auto" w:fill="A4DDF4" w:themeFill="accent1" w:themeFillTint="66"/>
       </w:tcPr>
     </w:tblStylePr>
+  </w:style>
+  <w:style w:type="paragraph" w:styleId="Verzeichnis3">
+    <w:name w:val="toc 3"/>
+    <w:basedOn w:val="Standard"/>
+    <w:next w:val="Standard"/>
+    <w:autoRedefine/>
+    <w:uiPriority w:val="39"/>
+    <w:unhideWhenUsed/>
+    <w:rsid w:val="003A442A"/>
+    <w:pPr>
+      <w:spacing w:after="100"/>
+      <w:ind w:left="400"/>
+    </w:pPr>
   </w:style>
 </w:styles>
 </file>
@@ -11257,7 +11505,7 @@
 </file>
 
 <file path=customXml/itemProps2.xml><?xml version="1.0" encoding="utf-8"?>
-<ds:datastoreItem xmlns:ds="http://schemas.openxmlformats.org/officeDocument/2006/customXml" ds:itemID="{BD6CF48D-D9F7-488B-9317-7260E4EE06B9}">
+<ds:datastoreItem xmlns:ds="http://schemas.openxmlformats.org/officeDocument/2006/customXml" ds:itemID="{71220721-8917-4B78-93EE-EF203803E426}">
   <ds:schemaRefs>
     <ds:schemaRef ds:uri="http://schemas.openxmlformats.org/officeDocument/2006/bibliography"/>
   </ds:schemaRefs>

</xml_diff>